<commit_message>
update july 9 2023
</commit_message>
<xml_diff>
--- a/F-IRJ-6.6-NRS.Narrative-Report-SIT.docx
+++ b/F-IRJ-6.6-NRS.Narrative-Report-SIT.docx
@@ -1,12 +1,1633 @@
 
 <file path=word/document.xml><?xml version="1.0" encoding="utf-8"?>
-<w:document xmlns:wpc="http://schemas.microsoft.com/office/word/2010/wordprocessingCanvas" xmlns:cx="http://schemas.microsoft.com/office/drawing/2014/chartex" xmlns:cx1="http://schemas.microsoft.com/office/drawing/2015/9/8/chartex" xmlns:cx2="http://schemas.microsoft.com/office/drawing/2015/10/21/chartex" xmlns:cx3="http://schemas.microsoft.com/office/drawing/2016/5/9/chartex" xmlns:cx4="http://schemas.microsoft.com/office/drawing/2016/5/10/chartex" xmlns:cx5="http://schemas.microsoft.com/office/drawing/2016/5/11/chartex" xmlns:cx6="http://schemas.microsoft.com/office/drawing/2016/5/12/chartex" xmlns:cx7="http://schemas.microsoft.com/office/drawing/2016/5/13/chartex" xmlns:cx8="http://schemas.microsoft.com/office/drawing/2016/5/14/chartex" xmlns:mc="http://schemas.openxmlformats.org/markup-compatibility/2006" xmlns:aink="http://schemas.microsoft.com/office/drawing/2016/ink" xmlns:am3d="http://schemas.microsoft.com/office/drawing/2017/model3d" xmlns:o="urn:schemas-microsoft-com:office:office" xmlns:oel="http://schemas.microsoft.com/office/2019/extlst" xmlns:r="http://schemas.openxmlformats.org/officeDocument/2006/relationships" xmlns:m="http://schemas.openxmlformats.org/officeDocument/2006/math" xmlns:v="urn:schemas-microsoft-com:vml" xmlns:wp14="http://schemas.microsoft.com/office/word/2010/wordprocessingDrawing" xmlns:wp="http://schemas.openxmlformats.org/drawingml/2006/wordprocessingDrawing" xmlns:w10="urn:schemas-microsoft-com:office:word" xmlns:w="http://schemas.openxmlformats.org/wordprocessingml/2006/main" xmlns:w14="http://schemas.microsoft.com/office/word/2010/wordml" xmlns:w15="http://schemas.microsoft.com/office/word/2012/wordml" xmlns:w16cex="http://schemas.microsoft.com/office/word/2018/wordml/cex" xmlns:w16cid="http://schemas.microsoft.com/office/word/2016/wordml/cid" xmlns:w16="http://schemas.microsoft.com/office/word/2018/wordml" xmlns:w16du="http://schemas.microsoft.com/office/word/2023/wordml/word16du" xmlns:w16sdtdh="http://schemas.microsoft.com/office/word/2020/wordml/sdtdatahash" xmlns:w16se="http://schemas.microsoft.com/office/word/2015/wordml/symex" xmlns:wpg="http://schemas.microsoft.com/office/word/2010/wordprocessingGroup" xmlns:wpi="http://schemas.microsoft.com/office/word/2010/wordprocessingInk" xmlns:wne="http://schemas.microsoft.com/office/word/2006/wordml" xmlns:wps="http://schemas.microsoft.com/office/word/2010/wordprocessingShape" mc:Ignorable="w14 w15 w16se w16cid w16 w16cex w16sdtdh wp14">
+<w:document xmlns:wpc="http://schemas.microsoft.com/office/word/2010/wordprocessingCanvas" xmlns:cx="http://schemas.microsoft.com/office/drawing/2014/chartex" xmlns:cx1="http://schemas.microsoft.com/office/drawing/2015/9/8/chartex" xmlns:cx2="http://schemas.microsoft.com/office/drawing/2015/10/21/chartex" xmlns:cx3="http://schemas.microsoft.com/office/drawing/2016/5/9/chartex" xmlns:cx4="http://schemas.microsoft.com/office/drawing/2016/5/10/chartex" xmlns:cx5="http://schemas.microsoft.com/office/drawing/2016/5/11/chartex" xmlns:cx6="http://schemas.microsoft.com/office/drawing/2016/5/12/chartex" xmlns:cx7="http://schemas.microsoft.com/office/drawing/2016/5/13/chartex" xmlns:cx8="http://schemas.microsoft.com/office/drawing/2016/5/14/chartex" xmlns:mc="http://schemas.openxmlformats.org/markup-compatibility/2006" xmlns:aink="http://schemas.microsoft.com/office/drawing/2016/ink" xmlns:am3d="http://schemas.microsoft.com/office/drawing/2017/model3d" xmlns:o="urn:schemas-microsoft-com:office:office" xmlns:oel="http://schemas.microsoft.com/office/2019/extlst" xmlns:r="http://schemas.openxmlformats.org/officeDocument/2006/relationships" xmlns:m="http://schemas.openxmlformats.org/officeDocument/2006/math" xmlns:v="urn:schemas-microsoft-com:vml" xmlns:wp14="http://schemas.microsoft.com/office/word/2010/wordprocessingDrawing" xmlns:wp="http://schemas.openxmlformats.org/drawingml/2006/wordprocessingDrawing" xmlns:w10="urn:schemas-microsoft-com:office:word" xmlns:w="http://schemas.openxmlformats.org/wordprocessingml/2006/main" xmlns:w14="http://schemas.microsoft.com/office/word/2010/wordml" xmlns:w15="http://schemas.microsoft.com/office/word/2012/wordml" xmlns:w16cex="http://schemas.microsoft.com/office/word/2018/wordml/cex" xmlns:w16cid="http://schemas.microsoft.com/office/word/2016/wordml/cid" xmlns:w16="http://schemas.microsoft.com/office/word/2018/wordml" xmlns:w16sdtdh="http://schemas.microsoft.com/office/word/2020/wordml/sdtdatahash" xmlns:w16se="http://schemas.microsoft.com/office/word/2015/wordml/symex" xmlns:wpg="http://schemas.microsoft.com/office/word/2010/wordprocessingGroup" xmlns:wpi="http://schemas.microsoft.com/office/word/2010/wordprocessingInk" xmlns:wne="http://schemas.microsoft.com/office/word/2006/wordml" xmlns:wps="http://schemas.microsoft.com/office/word/2010/wordprocessingShape" mc:Ignorable="w14 w15 w16se w16cid w16 w16cex w16sdtdh wp14">
   <w:body>
     <w:p>
       <w:pPr>
         <w:jc w:val="both"/>
         <w:rPr>
-          <w:rFonts w:ascii="Arial" w:hAnsi="Arial" w:cs="Arial"/>
+          <w:rFonts w:ascii="Times New Roman" w:hAnsi="Times New Roman" w:cs="Times New Roman"/>
+          <w:sz w:val="24"/>
+          <w:szCs w:val="24"/>
+        </w:rPr>
+      </w:pPr>
+    </w:p>
+    <w:p>
+      <w:pPr>
+        <w:spacing w:after="0" w:line="480" w:lineRule="auto"/>
+        <w:jc w:val="center"/>
+        <w:rPr>
+          <w:rFonts w:ascii="Times New Roman" w:eastAsia="Arial" w:hAnsi="Times New Roman" w:cs="Times New Roman"/>
+          <w:sz w:val="24"/>
+          <w:szCs w:val="24"/>
+        </w:rPr>
+      </w:pPr>
+      <w:r>
+        <w:rPr>
+          <w:rFonts w:ascii="Times New Roman" w:eastAsia="Arial" w:hAnsi="Times New Roman" w:cs="Times New Roman"/>
+          <w:sz w:val="24"/>
+          <w:szCs w:val="24"/>
+        </w:rPr>
+        <w:t>A Narrative Report on the</w:t>
+      </w:r>
+    </w:p>
+    <w:p>
+      <w:pPr>
+        <w:spacing w:after="0" w:line="480" w:lineRule="auto"/>
+        <w:jc w:val="center"/>
+        <w:rPr>
+          <w:rFonts w:ascii="Times New Roman" w:eastAsia="Arial" w:hAnsi="Times New Roman" w:cs="Times New Roman"/>
+          <w:sz w:val="24"/>
+          <w:szCs w:val="24"/>
+        </w:rPr>
+      </w:pPr>
+      <w:r>
+        <w:rPr>
+          <w:rFonts w:ascii="Times New Roman" w:eastAsia="Arial" w:hAnsi="Times New Roman" w:cs="Times New Roman"/>
+          <w:sz w:val="24"/>
+          <w:szCs w:val="24"/>
+        </w:rPr>
+        <w:t>Supervised Industrial Training (SIT) Program</w:t>
+      </w:r>
+    </w:p>
+    <w:p>
+      <w:pPr>
+        <w:spacing w:after="0" w:line="480" w:lineRule="auto"/>
+        <w:jc w:val="center"/>
+        <w:rPr>
+          <w:rFonts w:ascii="Times New Roman" w:eastAsia="Arial" w:hAnsi="Times New Roman" w:cs="Times New Roman"/>
+          <w:sz w:val="24"/>
+          <w:szCs w:val="24"/>
+        </w:rPr>
+      </w:pPr>
+      <w:r>
+        <w:rPr>
+          <w:rFonts w:ascii="Times New Roman" w:eastAsia="Arial" w:hAnsi="Times New Roman" w:cs="Times New Roman"/>
+          <w:sz w:val="24"/>
+          <w:szCs w:val="24"/>
+        </w:rPr>
+        <w:t xml:space="preserve">undertaken at </w:t>
+      </w:r>
+      <w:r>
+        <w:rPr>
+          <w:rFonts w:ascii="Times New Roman" w:eastAsia="Arial" w:hAnsi="Times New Roman" w:cs="Times New Roman"/>
+          <w:sz w:val="24"/>
+          <w:szCs w:val="24"/>
+        </w:rPr>
+        <w:t>Seaplane Group PH</w:t>
+      </w:r>
+      <w:r>
+        <w:rPr>
+          <w:rFonts w:ascii="Times New Roman" w:eastAsia="Arial" w:hAnsi="Times New Roman" w:cs="Times New Roman"/>
+          <w:sz w:val="24"/>
+          <w:szCs w:val="24"/>
+        </w:rPr>
+        <w:t xml:space="preserve"> </w:t>
+      </w:r>
+    </w:p>
+    <w:p>
+      <w:pPr>
+        <w:spacing w:after="0" w:line="480" w:lineRule="auto"/>
+        <w:jc w:val="center"/>
+        <w:rPr>
+          <w:rFonts w:ascii="Times New Roman" w:eastAsia="Arial" w:hAnsi="Times New Roman" w:cs="Times New Roman"/>
+          <w:sz w:val="24"/>
+          <w:szCs w:val="24"/>
+        </w:rPr>
+      </w:pPr>
+      <w:r>
+        <w:rPr>
+          <w:rFonts w:ascii="Times New Roman" w:eastAsia="Arial" w:hAnsi="Times New Roman" w:cs="Times New Roman"/>
+          <w:sz w:val="24"/>
+          <w:szCs w:val="24"/>
+        </w:rPr>
+        <w:t xml:space="preserve">located at </w:t>
+      </w:r>
+      <w:r>
+        <w:rPr>
+          <w:rFonts w:ascii="Times New Roman" w:eastAsia="Arial" w:hAnsi="Times New Roman" w:cs="Times New Roman"/>
+          <w:sz w:val="24"/>
+          <w:szCs w:val="24"/>
+        </w:rPr>
+        <w:t xml:space="preserve">BGC Taguig, Philippines and at </w:t>
+      </w:r>
+      <w:r>
+        <w:rPr>
+          <w:rFonts w:ascii="Times New Roman" w:eastAsia="Arial" w:hAnsi="Times New Roman" w:cs="Times New Roman"/>
+          <w:sz w:val="24"/>
+          <w:szCs w:val="24"/>
+        </w:rPr>
+        <w:t xml:space="preserve">Technological University of the Philippines </w:t>
+      </w:r>
+    </w:p>
+    <w:p>
+      <w:pPr>
+        <w:spacing w:after="0" w:line="480" w:lineRule="auto"/>
+        <w:jc w:val="center"/>
+        <w:rPr>
+          <w:rFonts w:ascii="Times New Roman" w:eastAsia="Arial" w:hAnsi="Times New Roman" w:cs="Times New Roman"/>
+          <w:sz w:val="24"/>
+          <w:szCs w:val="24"/>
+        </w:rPr>
+      </w:pPr>
+      <w:r>
+        <w:rPr>
+          <w:rFonts w:ascii="Times New Roman" w:eastAsia="Arial" w:hAnsi="Times New Roman" w:cs="Times New Roman"/>
+          <w:sz w:val="24"/>
+          <w:szCs w:val="24"/>
+        </w:rPr>
+        <w:t xml:space="preserve">located at </w:t>
+      </w:r>
+      <w:r>
+        <w:rPr>
+          <w:rFonts w:ascii="Times New Roman" w:eastAsia="Arial" w:hAnsi="Times New Roman" w:cs="Times New Roman"/>
+          <w:sz w:val="24"/>
+          <w:szCs w:val="24"/>
+        </w:rPr>
+        <w:t>Ayala Blvd, cor. San Marcelino St., Ermita, Manila, 1000 Metro Manila</w:t>
+      </w:r>
+    </w:p>
+    <w:p>
+      <w:pPr>
+        <w:spacing w:after="0" w:line="480" w:lineRule="auto"/>
+        <w:jc w:val="center"/>
+        <w:rPr>
+          <w:rFonts w:ascii="Times New Roman" w:eastAsia="Arial" w:hAnsi="Times New Roman" w:cs="Times New Roman"/>
+          <w:sz w:val="24"/>
+          <w:szCs w:val="24"/>
+        </w:rPr>
+      </w:pPr>
+    </w:p>
+    <w:p>
+      <w:pPr>
+        <w:spacing w:after="0" w:line="480" w:lineRule="auto"/>
+        <w:jc w:val="center"/>
+        <w:rPr>
+          <w:rFonts w:ascii="Times New Roman" w:eastAsia="Arial" w:hAnsi="Times New Roman" w:cs="Times New Roman"/>
+          <w:sz w:val="24"/>
+          <w:szCs w:val="24"/>
+        </w:rPr>
+      </w:pPr>
+    </w:p>
+    <w:p>
+      <w:pPr>
+        <w:spacing w:after="0" w:line="480" w:lineRule="auto"/>
+        <w:jc w:val="center"/>
+        <w:rPr>
+          <w:rFonts w:ascii="Times New Roman" w:eastAsia="Arial" w:hAnsi="Times New Roman" w:cs="Times New Roman"/>
+          <w:sz w:val="24"/>
+          <w:szCs w:val="24"/>
+        </w:rPr>
+      </w:pPr>
+      <w:r>
+        <w:rPr>
+          <w:rFonts w:ascii="Times New Roman" w:eastAsia="Arial" w:hAnsi="Times New Roman" w:cs="Times New Roman"/>
+          <w:sz w:val="24"/>
+          <w:szCs w:val="24"/>
+        </w:rPr>
+        <w:t>Presented to the faculty head of the Computer Science Department</w:t>
+      </w:r>
+    </w:p>
+    <w:p>
+      <w:pPr>
+        <w:spacing w:after="0" w:line="480" w:lineRule="auto"/>
+        <w:jc w:val="center"/>
+        <w:rPr>
+          <w:rFonts w:ascii="Times New Roman" w:eastAsia="Arial" w:hAnsi="Times New Roman" w:cs="Times New Roman"/>
+          <w:sz w:val="24"/>
+          <w:szCs w:val="24"/>
+        </w:rPr>
+      </w:pPr>
+      <w:r>
+        <w:rPr>
+          <w:rFonts w:ascii="Times New Roman" w:eastAsia="Arial" w:hAnsi="Times New Roman" w:cs="Times New Roman"/>
+          <w:sz w:val="24"/>
+          <w:szCs w:val="24"/>
+        </w:rPr>
+        <w:t xml:space="preserve">Technological University of the Philippines </w:t>
+      </w:r>
+    </w:p>
+    <w:p>
+      <w:pPr>
+        <w:spacing w:after="0" w:line="480" w:lineRule="auto"/>
+        <w:jc w:val="center"/>
+        <w:rPr>
+          <w:rFonts w:ascii="Times New Roman" w:eastAsia="Arial" w:hAnsi="Times New Roman" w:cs="Times New Roman"/>
+          <w:sz w:val="24"/>
+          <w:szCs w:val="24"/>
+        </w:rPr>
+      </w:pPr>
+      <w:r>
+        <w:rPr>
+          <w:rFonts w:ascii="Times New Roman" w:eastAsia="Arial" w:hAnsi="Times New Roman" w:cs="Times New Roman"/>
+          <w:sz w:val="24"/>
+          <w:szCs w:val="24"/>
+        </w:rPr>
+        <w:t>Ayala Blvd, cor. San Marcelino St., Ermita, Manila, 1000 Metro Manila</w:t>
+      </w:r>
+    </w:p>
+    <w:p>
+      <w:pPr>
+        <w:spacing w:after="0" w:line="480" w:lineRule="auto"/>
+        <w:jc w:val="center"/>
+        <w:rPr>
+          <w:rFonts w:ascii="Times New Roman" w:eastAsia="Arial" w:hAnsi="Times New Roman" w:cs="Times New Roman"/>
+          <w:sz w:val="24"/>
+          <w:szCs w:val="24"/>
+        </w:rPr>
+      </w:pPr>
+    </w:p>
+    <w:p>
+      <w:pPr>
+        <w:spacing w:after="0" w:line="480" w:lineRule="auto"/>
+        <w:jc w:val="center"/>
+        <w:rPr>
+          <w:rFonts w:ascii="Times New Roman" w:eastAsia="Arial" w:hAnsi="Times New Roman" w:cs="Times New Roman"/>
+          <w:sz w:val="24"/>
+          <w:szCs w:val="24"/>
+        </w:rPr>
+      </w:pPr>
+      <w:r>
+        <w:rPr>
+          <w:rFonts w:ascii="Times New Roman" w:eastAsia="Arial" w:hAnsi="Times New Roman" w:cs="Times New Roman"/>
+          <w:sz w:val="24"/>
+          <w:szCs w:val="24"/>
+        </w:rPr>
+        <w:t>In partial fulfillment of the requirements for the degree of</w:t>
+      </w:r>
+    </w:p>
+    <w:p>
+      <w:pPr>
+        <w:spacing w:after="0" w:line="480" w:lineRule="auto"/>
+        <w:jc w:val="center"/>
+        <w:rPr>
+          <w:rFonts w:ascii="Times New Roman" w:eastAsia="Arial" w:hAnsi="Times New Roman" w:cs="Times New Roman"/>
+          <w:sz w:val="24"/>
+          <w:szCs w:val="24"/>
+        </w:rPr>
+      </w:pPr>
+      <w:r>
+        <w:rPr>
+          <w:rFonts w:ascii="Times New Roman" w:eastAsia="Arial" w:hAnsi="Times New Roman" w:cs="Times New Roman"/>
+          <w:sz w:val="24"/>
+          <w:szCs w:val="24"/>
+        </w:rPr>
+        <w:t>Bachelor of Science in Computer Science</w:t>
+      </w:r>
+    </w:p>
+    <w:p>
+      <w:pPr>
+        <w:spacing w:after="0" w:line="480" w:lineRule="auto"/>
+        <w:jc w:val="center"/>
+        <w:rPr>
+          <w:rFonts w:ascii="Times New Roman" w:eastAsia="Arial" w:hAnsi="Times New Roman" w:cs="Times New Roman"/>
+          <w:sz w:val="24"/>
+          <w:szCs w:val="24"/>
+        </w:rPr>
+      </w:pPr>
+    </w:p>
+    <w:p>
+      <w:pPr>
+        <w:spacing w:after="0" w:line="480" w:lineRule="auto"/>
+        <w:jc w:val="center"/>
+        <w:rPr>
+          <w:rFonts w:ascii="Times New Roman" w:eastAsia="Arial" w:hAnsi="Times New Roman" w:cs="Times New Roman"/>
+          <w:sz w:val="24"/>
+          <w:szCs w:val="24"/>
+        </w:rPr>
+      </w:pPr>
+      <w:r>
+        <w:rPr>
+          <w:rFonts w:ascii="Times New Roman" w:eastAsia="Arial" w:hAnsi="Times New Roman" w:cs="Times New Roman"/>
+          <w:sz w:val="24"/>
+          <w:szCs w:val="24"/>
+        </w:rPr>
+        <w:t>Submitted by:</w:t>
+      </w:r>
+    </w:p>
+    <w:p>
+      <w:pPr>
+        <w:spacing w:after="0" w:line="480" w:lineRule="auto"/>
+        <w:jc w:val="center"/>
+        <w:rPr>
+          <w:rFonts w:ascii="Times New Roman" w:eastAsia="Arial" w:hAnsi="Times New Roman" w:cs="Times New Roman"/>
+          <w:sz w:val="24"/>
+          <w:szCs w:val="24"/>
+        </w:rPr>
+      </w:pPr>
+      <w:r>
+        <w:rPr>
+          <w:rFonts w:ascii="Times New Roman" w:eastAsia="Arial" w:hAnsi="Times New Roman" w:cs="Times New Roman"/>
+          <w:sz w:val="24"/>
+          <w:szCs w:val="24"/>
+        </w:rPr>
+        <w:t>De Castro</w:t>
+      </w:r>
+      <w:r>
+        <w:rPr>
+          <w:rFonts w:ascii="Times New Roman" w:eastAsia="Arial" w:hAnsi="Times New Roman" w:cs="Times New Roman"/>
+          <w:sz w:val="24"/>
+          <w:szCs w:val="24"/>
+        </w:rPr>
+        <w:t xml:space="preserve">, </w:t>
+      </w:r>
+      <w:r>
+        <w:rPr>
+          <w:rFonts w:ascii="Times New Roman" w:eastAsia="Arial" w:hAnsi="Times New Roman" w:cs="Times New Roman"/>
+          <w:sz w:val="24"/>
+          <w:szCs w:val="24"/>
+        </w:rPr>
+        <w:t>Kyle Christian</w:t>
+      </w:r>
+    </w:p>
+    <w:p>
+      <w:pPr>
+        <w:spacing w:after="0" w:line="480" w:lineRule="auto"/>
+        <w:jc w:val="center"/>
+        <w:rPr>
+          <w:rFonts w:ascii="Times New Roman" w:eastAsia="Arial" w:hAnsi="Times New Roman" w:cs="Times New Roman"/>
+          <w:sz w:val="24"/>
+          <w:szCs w:val="24"/>
+        </w:rPr>
+      </w:pPr>
+    </w:p>
+    <w:p>
+      <w:pPr>
+        <w:spacing w:after="0" w:line="480" w:lineRule="auto"/>
+        <w:jc w:val="center"/>
+        <w:rPr>
+          <w:rFonts w:ascii="Times New Roman" w:eastAsia="Arial" w:hAnsi="Times New Roman" w:cs="Times New Roman"/>
+          <w:sz w:val="24"/>
+          <w:szCs w:val="24"/>
+        </w:rPr>
+      </w:pPr>
+      <w:r>
+        <w:rPr>
+          <w:rFonts w:ascii="Times New Roman" w:eastAsia="Arial" w:hAnsi="Times New Roman" w:cs="Times New Roman"/>
+          <w:sz w:val="24"/>
+          <w:szCs w:val="24"/>
+        </w:rPr>
+        <w:t>Submitted to:</w:t>
+      </w:r>
+    </w:p>
+    <w:p>
+      <w:pPr>
+        <w:spacing w:after="0" w:line="480" w:lineRule="auto"/>
+        <w:jc w:val="center"/>
+        <w:rPr>
+          <w:rFonts w:ascii="Times New Roman" w:eastAsia="Arial" w:hAnsi="Times New Roman" w:cs="Times New Roman"/>
+          <w:sz w:val="24"/>
+          <w:szCs w:val="24"/>
+        </w:rPr>
+      </w:pPr>
+      <w:r>
+        <w:rPr>
+          <w:rFonts w:ascii="Times New Roman" w:eastAsia="Arial" w:hAnsi="Times New Roman" w:cs="Times New Roman"/>
+          <w:sz w:val="24"/>
+          <w:szCs w:val="24"/>
+        </w:rPr>
+        <w:t>Prof. May Garcia</w:t>
+      </w:r>
+    </w:p>
+    <w:p>
+      <w:pPr>
+        <w:spacing w:after="0" w:line="480" w:lineRule="auto"/>
+        <w:jc w:val="center"/>
+        <w:rPr>
+          <w:rFonts w:ascii="Times New Roman" w:eastAsia="Arial" w:hAnsi="Times New Roman" w:cs="Times New Roman"/>
+          <w:sz w:val="24"/>
+          <w:szCs w:val="24"/>
+        </w:rPr>
+      </w:pPr>
+    </w:p>
+    <w:p>
+      <w:pPr>
+        <w:spacing w:after="0" w:line="480" w:lineRule="auto"/>
+        <w:rPr>
+          <w:rFonts w:ascii="Times New Roman" w:eastAsia="Arial" w:hAnsi="Times New Roman" w:cs="Times New Roman"/>
+          <w:sz w:val="24"/>
+          <w:szCs w:val="24"/>
+        </w:rPr>
+      </w:pPr>
+    </w:p>
+    <w:p>
+      <w:pPr>
+        <w:spacing w:after="0" w:line="480" w:lineRule="auto"/>
+        <w:jc w:val="center"/>
+        <w:rPr>
+          <w:rFonts w:ascii="Times New Roman" w:eastAsia="Arial" w:hAnsi="Times New Roman" w:cs="Times New Roman"/>
+          <w:sz w:val="24"/>
+          <w:szCs w:val="24"/>
+        </w:rPr>
+      </w:pPr>
+      <w:r>
+        <w:rPr>
+          <w:rFonts w:ascii="Times New Roman" w:eastAsia="Arial" w:hAnsi="Times New Roman" w:cs="Times New Roman"/>
+          <w:sz w:val="24"/>
+          <w:szCs w:val="24"/>
+        </w:rPr>
+        <w:t>March-</w:t>
+      </w:r>
+      <w:r>
+        <w:rPr>
+          <w:rFonts w:ascii="Times New Roman" w:eastAsia="Arial" w:hAnsi="Times New Roman" w:cs="Times New Roman"/>
+          <w:sz w:val="24"/>
+          <w:szCs w:val="24"/>
+        </w:rPr>
+        <w:t>July</w:t>
+      </w:r>
+    </w:p>
+    <w:p>
+      <w:pPr>
+        <w:spacing w:after="0" w:line="480" w:lineRule="auto"/>
+        <w:jc w:val="center"/>
+        <w:rPr>
+          <w:rFonts w:ascii="Times New Roman" w:eastAsia="Arial" w:hAnsi="Times New Roman" w:cs="Times New Roman"/>
+          <w:sz w:val="24"/>
+          <w:szCs w:val="24"/>
+        </w:rPr>
+      </w:pPr>
+      <w:r>
+        <w:rPr>
+          <w:rFonts w:ascii="Times New Roman" w:eastAsia="Arial" w:hAnsi="Times New Roman" w:cs="Times New Roman"/>
+          <w:sz w:val="24"/>
+          <w:szCs w:val="24"/>
+        </w:rPr>
+        <w:t>Monday to Friday (8:00 AM-5:00 PM)</w:t>
+      </w:r>
+    </w:p>
+    <w:p>
+      <w:pPr>
+        <w:spacing w:after="0" w:line="480" w:lineRule="auto"/>
+        <w:jc w:val="center"/>
+        <w:rPr>
+          <w:rFonts w:ascii="Times New Roman" w:eastAsia="Arial" w:hAnsi="Times New Roman" w:cs="Times New Roman"/>
+          <w:sz w:val="24"/>
+          <w:szCs w:val="24"/>
+        </w:rPr>
+      </w:pPr>
+    </w:p>
+    <w:p>
+      <w:pPr>
+        <w:spacing w:after="0" w:line="480" w:lineRule="auto"/>
+        <w:jc w:val="center"/>
+        <w:rPr>
+          <w:rFonts w:ascii="Times New Roman" w:eastAsia="Arial" w:hAnsi="Times New Roman" w:cs="Times New Roman"/>
+          <w:b/>
+          <w:bCs/>
+          <w:sz w:val="24"/>
+          <w:szCs w:val="24"/>
+        </w:rPr>
+      </w:pPr>
+    </w:p>
+    <w:p>
+      <w:pPr>
+        <w:spacing w:after="0" w:line="480" w:lineRule="auto"/>
+        <w:jc w:val="center"/>
+        <w:rPr>
+          <w:rFonts w:ascii="Times New Roman" w:eastAsia="Arial" w:hAnsi="Times New Roman" w:cs="Times New Roman"/>
+          <w:b/>
+          <w:bCs/>
+          <w:sz w:val="24"/>
+          <w:szCs w:val="24"/>
+        </w:rPr>
+      </w:pPr>
+    </w:p>
+    <w:p>
+      <w:pPr>
+        <w:spacing w:after="0" w:line="480" w:lineRule="auto"/>
+        <w:jc w:val="center"/>
+        <w:rPr>
+          <w:rFonts w:ascii="Times New Roman" w:eastAsia="Arial" w:hAnsi="Times New Roman" w:cs="Times New Roman"/>
+          <w:b/>
+          <w:bCs/>
+          <w:sz w:val="24"/>
+          <w:szCs w:val="24"/>
+        </w:rPr>
+      </w:pPr>
+      <w:r>
+        <w:rPr>
+          <w:rFonts w:ascii="Times New Roman" w:eastAsia="Arial" w:hAnsi="Times New Roman" w:cs="Times New Roman"/>
+          <w:b/>
+          <w:bCs/>
+          <w:sz w:val="24"/>
+          <w:szCs w:val="24"/>
+        </w:rPr>
+        <w:t>TABLE OF CONTENTS</w:t>
+      </w:r>
+    </w:p>
+    <w:p>
+      <w:pPr>
+        <w:spacing w:after="0" w:line="480" w:lineRule="auto"/>
+        <w:jc w:val="center"/>
+        <w:rPr>
+          <w:rFonts w:ascii="Times New Roman" w:eastAsia="Arial" w:hAnsi="Times New Roman" w:cs="Times New Roman"/>
+          <w:sz w:val="24"/>
+          <w:szCs w:val="24"/>
+        </w:rPr>
+      </w:pPr>
+    </w:p>
+    <w:p>
+      <w:pPr>
+        <w:pStyle w:val="ListParagraph"/>
+        <w:numPr>
+          <w:ilvl w:val="0"/>
+          <w:numId w:val="10"/>
+        </w:numPr>
+        <w:spacing w:after="0" w:line="480" w:lineRule="auto"/>
+        <w:rPr>
+          <w:rFonts w:ascii="Times New Roman" w:eastAsia="Arial" w:hAnsi="Times New Roman" w:cs="Times New Roman"/>
+          <w:sz w:val="24"/>
+          <w:szCs w:val="24"/>
+        </w:rPr>
+      </w:pPr>
+      <w:r>
+        <w:rPr>
+          <w:rFonts w:ascii="Times New Roman" w:eastAsia="Arial" w:hAnsi="Times New Roman" w:cs="Times New Roman"/>
+          <w:sz w:val="24"/>
+          <w:szCs w:val="24"/>
+        </w:rPr>
+        <w:t>Title Page</w:t>
+      </w:r>
+      <w:r>
+        <w:rPr>
+          <w:rFonts w:ascii="Times New Roman" w:eastAsia="Arial" w:hAnsi="Times New Roman" w:cs="Times New Roman"/>
+          <w:sz w:val="24"/>
+          <w:szCs w:val="24"/>
+        </w:rPr>
+        <w:tab/>
+      </w:r>
+      <w:r>
+        <w:rPr>
+          <w:rFonts w:ascii="Times New Roman" w:eastAsia="Arial" w:hAnsi="Times New Roman" w:cs="Times New Roman"/>
+          <w:sz w:val="24"/>
+          <w:szCs w:val="24"/>
+        </w:rPr>
+        <w:tab/>
+      </w:r>
+      <w:r>
+        <w:rPr>
+          <w:rFonts w:ascii="Times New Roman" w:eastAsia="Arial" w:hAnsi="Times New Roman" w:cs="Times New Roman"/>
+          <w:sz w:val="24"/>
+          <w:szCs w:val="24"/>
+        </w:rPr>
+        <w:tab/>
+      </w:r>
+      <w:r>
+        <w:rPr>
+          <w:rFonts w:ascii="Times New Roman" w:eastAsia="Arial" w:hAnsi="Times New Roman" w:cs="Times New Roman"/>
+          <w:sz w:val="24"/>
+          <w:szCs w:val="24"/>
+        </w:rPr>
+        <w:tab/>
+      </w:r>
+      <w:r>
+        <w:rPr>
+          <w:rFonts w:ascii="Times New Roman" w:eastAsia="Arial" w:hAnsi="Times New Roman" w:cs="Times New Roman"/>
+          <w:sz w:val="24"/>
+          <w:szCs w:val="24"/>
+        </w:rPr>
+        <w:tab/>
+      </w:r>
+      <w:r>
+        <w:rPr>
+          <w:rFonts w:ascii="Times New Roman" w:eastAsia="Arial" w:hAnsi="Times New Roman" w:cs="Times New Roman"/>
+          <w:sz w:val="24"/>
+          <w:szCs w:val="24"/>
+        </w:rPr>
+        <w:tab/>
+      </w:r>
+      <w:r>
+        <w:rPr>
+          <w:rFonts w:ascii="Times New Roman" w:eastAsia="Arial" w:hAnsi="Times New Roman" w:cs="Times New Roman"/>
+          <w:sz w:val="24"/>
+          <w:szCs w:val="24"/>
+        </w:rPr>
+        <w:tab/>
+      </w:r>
+      <w:r>
+        <w:rPr>
+          <w:rFonts w:ascii="Times New Roman" w:eastAsia="Arial" w:hAnsi="Times New Roman" w:cs="Times New Roman"/>
+          <w:sz w:val="24"/>
+          <w:szCs w:val="24"/>
+        </w:rPr>
+        <w:tab/>
+      </w:r>
+      <w:r>
+        <w:rPr>
+          <w:rFonts w:ascii="Times New Roman" w:eastAsia="Arial" w:hAnsi="Times New Roman" w:cs="Times New Roman"/>
+          <w:sz w:val="24"/>
+          <w:szCs w:val="24"/>
+        </w:rPr>
+        <w:tab/>
+        <w:t xml:space="preserve">   1</w:t>
+      </w:r>
+    </w:p>
+    <w:p>
+      <w:pPr>
+        <w:pStyle w:val="ListParagraph"/>
+        <w:numPr>
+          <w:ilvl w:val="0"/>
+          <w:numId w:val="10"/>
+        </w:numPr>
+        <w:spacing w:after="0" w:line="480" w:lineRule="auto"/>
+        <w:rPr>
+          <w:rFonts w:ascii="Times New Roman" w:eastAsia="Arial" w:hAnsi="Times New Roman" w:cs="Times New Roman"/>
+          <w:sz w:val="24"/>
+          <w:szCs w:val="24"/>
+        </w:rPr>
+      </w:pPr>
+      <w:r>
+        <w:rPr>
+          <w:rFonts w:ascii="Times New Roman" w:eastAsia="Arial" w:hAnsi="Times New Roman" w:cs="Times New Roman"/>
+          <w:sz w:val="24"/>
+          <w:szCs w:val="24"/>
+        </w:rPr>
+        <w:t>Table of Contents</w:t>
+      </w:r>
+      <w:r>
+        <w:rPr>
+          <w:rFonts w:ascii="Times New Roman" w:eastAsia="Arial" w:hAnsi="Times New Roman" w:cs="Times New Roman"/>
+          <w:sz w:val="24"/>
+          <w:szCs w:val="24"/>
+        </w:rPr>
+        <w:tab/>
+      </w:r>
+      <w:r>
+        <w:rPr>
+          <w:rFonts w:ascii="Times New Roman" w:eastAsia="Arial" w:hAnsi="Times New Roman" w:cs="Times New Roman"/>
+          <w:sz w:val="24"/>
+          <w:szCs w:val="24"/>
+        </w:rPr>
+        <w:tab/>
+      </w:r>
+      <w:r>
+        <w:rPr>
+          <w:rFonts w:ascii="Times New Roman" w:eastAsia="Arial" w:hAnsi="Times New Roman" w:cs="Times New Roman"/>
+          <w:sz w:val="24"/>
+          <w:szCs w:val="24"/>
+        </w:rPr>
+        <w:tab/>
+      </w:r>
+      <w:r>
+        <w:rPr>
+          <w:rFonts w:ascii="Times New Roman" w:eastAsia="Arial" w:hAnsi="Times New Roman" w:cs="Times New Roman"/>
+          <w:sz w:val="24"/>
+          <w:szCs w:val="24"/>
+        </w:rPr>
+        <w:tab/>
+        <w:t xml:space="preserve">                                                   2</w:t>
+      </w:r>
+    </w:p>
+    <w:p>
+      <w:pPr>
+        <w:pStyle w:val="ListParagraph"/>
+        <w:numPr>
+          <w:ilvl w:val="0"/>
+          <w:numId w:val="10"/>
+        </w:numPr>
+        <w:spacing w:after="0" w:line="480" w:lineRule="auto"/>
+        <w:rPr>
+          <w:rFonts w:ascii="Times New Roman" w:eastAsia="Arial" w:hAnsi="Times New Roman" w:cs="Times New Roman"/>
+          <w:sz w:val="24"/>
+          <w:szCs w:val="24"/>
+        </w:rPr>
+      </w:pPr>
+      <w:r>
+        <w:rPr>
+          <w:rFonts w:ascii="Times New Roman" w:eastAsia="Arial" w:hAnsi="Times New Roman" w:cs="Times New Roman"/>
+          <w:sz w:val="24"/>
+          <w:szCs w:val="24"/>
+        </w:rPr>
+        <w:t>Introduction</w:t>
+      </w:r>
+      <w:r>
+        <w:rPr>
+          <w:rFonts w:ascii="Times New Roman" w:eastAsia="Arial" w:hAnsi="Times New Roman" w:cs="Times New Roman"/>
+          <w:sz w:val="24"/>
+          <w:szCs w:val="24"/>
+        </w:rPr>
+        <w:tab/>
+      </w:r>
+      <w:r>
+        <w:rPr>
+          <w:rFonts w:ascii="Times New Roman" w:eastAsia="Arial" w:hAnsi="Times New Roman" w:cs="Times New Roman"/>
+          <w:sz w:val="24"/>
+          <w:szCs w:val="24"/>
+        </w:rPr>
+        <w:tab/>
+      </w:r>
+      <w:r>
+        <w:rPr>
+          <w:rFonts w:ascii="Times New Roman" w:eastAsia="Arial" w:hAnsi="Times New Roman" w:cs="Times New Roman"/>
+          <w:sz w:val="24"/>
+          <w:szCs w:val="24"/>
+        </w:rPr>
+        <w:tab/>
+      </w:r>
+      <w:r>
+        <w:rPr>
+          <w:rFonts w:ascii="Times New Roman" w:eastAsia="Arial" w:hAnsi="Times New Roman" w:cs="Times New Roman"/>
+          <w:sz w:val="24"/>
+          <w:szCs w:val="24"/>
+        </w:rPr>
+        <w:tab/>
+      </w:r>
+      <w:r>
+        <w:rPr>
+          <w:rFonts w:ascii="Times New Roman" w:eastAsia="Arial" w:hAnsi="Times New Roman" w:cs="Times New Roman"/>
+          <w:sz w:val="24"/>
+          <w:szCs w:val="24"/>
+        </w:rPr>
+        <w:tab/>
+      </w:r>
+      <w:r>
+        <w:rPr>
+          <w:rFonts w:ascii="Times New Roman" w:eastAsia="Arial" w:hAnsi="Times New Roman" w:cs="Times New Roman"/>
+          <w:sz w:val="24"/>
+          <w:szCs w:val="24"/>
+        </w:rPr>
+        <w:tab/>
+      </w:r>
+      <w:r>
+        <w:rPr>
+          <w:rFonts w:ascii="Times New Roman" w:eastAsia="Arial" w:hAnsi="Times New Roman" w:cs="Times New Roman"/>
+          <w:sz w:val="24"/>
+          <w:szCs w:val="24"/>
+        </w:rPr>
+        <w:tab/>
+      </w:r>
+      <w:r>
+        <w:rPr>
+          <w:rFonts w:ascii="Times New Roman" w:eastAsia="Arial" w:hAnsi="Times New Roman" w:cs="Times New Roman"/>
+          <w:sz w:val="24"/>
+          <w:szCs w:val="24"/>
+        </w:rPr>
+        <w:tab/>
+        <w:t xml:space="preserve">   3</w:t>
+      </w:r>
+    </w:p>
+    <w:p>
+      <w:pPr>
+        <w:pStyle w:val="ListParagraph"/>
+        <w:numPr>
+          <w:ilvl w:val="0"/>
+          <w:numId w:val="10"/>
+        </w:numPr>
+        <w:spacing w:after="0" w:line="480" w:lineRule="auto"/>
+        <w:rPr>
+          <w:rFonts w:ascii="Times New Roman" w:eastAsia="Arial" w:hAnsi="Times New Roman" w:cs="Times New Roman"/>
+          <w:sz w:val="24"/>
+          <w:szCs w:val="24"/>
+        </w:rPr>
+      </w:pPr>
+      <w:r>
+        <w:rPr>
+          <w:rFonts w:ascii="Times New Roman" w:eastAsia="Arial" w:hAnsi="Times New Roman" w:cs="Times New Roman"/>
+          <w:sz w:val="24"/>
+          <w:szCs w:val="24"/>
+        </w:rPr>
+        <w:t>Job/s Performed</w:t>
+      </w:r>
+      <w:r>
+        <w:rPr>
+          <w:rFonts w:ascii="Times New Roman" w:eastAsia="Arial" w:hAnsi="Times New Roman" w:cs="Times New Roman"/>
+          <w:sz w:val="24"/>
+          <w:szCs w:val="24"/>
+        </w:rPr>
+        <w:tab/>
+      </w:r>
+      <w:r>
+        <w:rPr>
+          <w:rFonts w:ascii="Times New Roman" w:eastAsia="Arial" w:hAnsi="Times New Roman" w:cs="Times New Roman"/>
+          <w:sz w:val="24"/>
+          <w:szCs w:val="24"/>
+        </w:rPr>
+        <w:tab/>
+      </w:r>
+      <w:r>
+        <w:rPr>
+          <w:rFonts w:ascii="Times New Roman" w:eastAsia="Arial" w:hAnsi="Times New Roman" w:cs="Times New Roman"/>
+          <w:sz w:val="24"/>
+          <w:szCs w:val="24"/>
+        </w:rPr>
+        <w:tab/>
+      </w:r>
+      <w:r>
+        <w:rPr>
+          <w:rFonts w:ascii="Times New Roman" w:eastAsia="Arial" w:hAnsi="Times New Roman" w:cs="Times New Roman"/>
+          <w:sz w:val="24"/>
+          <w:szCs w:val="24"/>
+        </w:rPr>
+        <w:tab/>
+      </w:r>
+      <w:r>
+        <w:rPr>
+          <w:rFonts w:ascii="Times New Roman" w:eastAsia="Arial" w:hAnsi="Times New Roman" w:cs="Times New Roman"/>
+          <w:sz w:val="24"/>
+          <w:szCs w:val="24"/>
+        </w:rPr>
+        <w:tab/>
+      </w:r>
+      <w:r>
+        <w:rPr>
+          <w:rFonts w:ascii="Times New Roman" w:eastAsia="Arial" w:hAnsi="Times New Roman" w:cs="Times New Roman"/>
+          <w:sz w:val="24"/>
+          <w:szCs w:val="24"/>
+        </w:rPr>
+        <w:tab/>
+      </w:r>
+      <w:r>
+        <w:rPr>
+          <w:rFonts w:ascii="Times New Roman" w:eastAsia="Arial" w:hAnsi="Times New Roman" w:cs="Times New Roman"/>
+          <w:sz w:val="24"/>
+          <w:szCs w:val="24"/>
+        </w:rPr>
+        <w:tab/>
+      </w:r>
+      <w:r>
+        <w:rPr>
+          <w:rFonts w:ascii="Times New Roman" w:eastAsia="Arial" w:hAnsi="Times New Roman" w:cs="Times New Roman"/>
+          <w:sz w:val="24"/>
+          <w:szCs w:val="24"/>
+        </w:rPr>
+        <w:tab/>
+        <w:t xml:space="preserve">   4</w:t>
+      </w:r>
+    </w:p>
+    <w:p>
+      <w:pPr>
+        <w:pStyle w:val="ListParagraph"/>
+        <w:numPr>
+          <w:ilvl w:val="0"/>
+          <w:numId w:val="10"/>
+        </w:numPr>
+        <w:spacing w:after="0" w:line="480" w:lineRule="auto"/>
+        <w:rPr>
+          <w:rFonts w:ascii="Times New Roman" w:eastAsia="Arial" w:hAnsi="Times New Roman" w:cs="Times New Roman"/>
+          <w:sz w:val="24"/>
+          <w:szCs w:val="24"/>
+        </w:rPr>
+      </w:pPr>
+      <w:r>
+        <w:rPr>
+          <w:rFonts w:ascii="Times New Roman" w:eastAsia="Arial" w:hAnsi="Times New Roman" w:cs="Times New Roman"/>
+          <w:sz w:val="24"/>
+          <w:szCs w:val="24"/>
+        </w:rPr>
+        <w:t>Experience Earned</w:t>
+      </w:r>
+      <w:r>
+        <w:rPr>
+          <w:rFonts w:ascii="Times New Roman" w:eastAsia="Arial" w:hAnsi="Times New Roman" w:cs="Times New Roman"/>
+          <w:sz w:val="24"/>
+          <w:szCs w:val="24"/>
+        </w:rPr>
+        <w:tab/>
+      </w:r>
+      <w:r>
+        <w:rPr>
+          <w:rFonts w:ascii="Times New Roman" w:eastAsia="Arial" w:hAnsi="Times New Roman" w:cs="Times New Roman"/>
+          <w:sz w:val="24"/>
+          <w:szCs w:val="24"/>
+        </w:rPr>
+        <w:tab/>
+      </w:r>
+      <w:r>
+        <w:rPr>
+          <w:rFonts w:ascii="Times New Roman" w:eastAsia="Arial" w:hAnsi="Times New Roman" w:cs="Times New Roman"/>
+          <w:sz w:val="24"/>
+          <w:szCs w:val="24"/>
+        </w:rPr>
+        <w:tab/>
+      </w:r>
+      <w:r>
+        <w:rPr>
+          <w:rFonts w:ascii="Times New Roman" w:eastAsia="Arial" w:hAnsi="Times New Roman" w:cs="Times New Roman"/>
+          <w:sz w:val="24"/>
+          <w:szCs w:val="24"/>
+        </w:rPr>
+        <w:tab/>
+      </w:r>
+      <w:r>
+        <w:rPr>
+          <w:rFonts w:ascii="Times New Roman" w:eastAsia="Arial" w:hAnsi="Times New Roman" w:cs="Times New Roman"/>
+          <w:sz w:val="24"/>
+          <w:szCs w:val="24"/>
+        </w:rPr>
+        <w:tab/>
+      </w:r>
+      <w:r>
+        <w:rPr>
+          <w:rFonts w:ascii="Times New Roman" w:eastAsia="Arial" w:hAnsi="Times New Roman" w:cs="Times New Roman"/>
+          <w:sz w:val="24"/>
+          <w:szCs w:val="24"/>
+        </w:rPr>
+        <w:tab/>
+        <w:t xml:space="preserve">           </w:t>
+      </w:r>
+      <w:r>
+        <w:rPr>
+          <w:rFonts w:ascii="Times New Roman" w:eastAsia="Arial" w:hAnsi="Times New Roman" w:cs="Times New Roman"/>
+          <w:sz w:val="24"/>
+          <w:szCs w:val="24"/>
+        </w:rPr>
+        <w:tab/>
+        <w:t xml:space="preserve">   5</w:t>
+      </w:r>
+    </w:p>
+    <w:p>
+      <w:pPr>
+        <w:pStyle w:val="ListParagraph"/>
+        <w:numPr>
+          <w:ilvl w:val="0"/>
+          <w:numId w:val="10"/>
+        </w:numPr>
+        <w:spacing w:after="0" w:line="480" w:lineRule="auto"/>
+        <w:rPr>
+          <w:rFonts w:ascii="Times New Roman" w:eastAsia="Arial" w:hAnsi="Times New Roman" w:cs="Times New Roman"/>
+          <w:sz w:val="24"/>
+          <w:szCs w:val="24"/>
+        </w:rPr>
+      </w:pPr>
+      <w:r>
+        <w:rPr>
+          <w:rFonts w:ascii="Times New Roman" w:eastAsia="Arial" w:hAnsi="Times New Roman" w:cs="Times New Roman"/>
+          <w:sz w:val="24"/>
+          <w:szCs w:val="24"/>
+        </w:rPr>
+        <w:t>Problems</w:t>
+      </w:r>
+      <w:r>
+        <w:rPr>
+          <w:rFonts w:ascii="Times New Roman" w:eastAsia="Arial" w:hAnsi="Times New Roman" w:cs="Times New Roman"/>
+          <w:sz w:val="24"/>
+          <w:szCs w:val="24"/>
+        </w:rPr>
+        <w:tab/>
+      </w:r>
+      <w:r>
+        <w:rPr>
+          <w:rFonts w:ascii="Times New Roman" w:eastAsia="Arial" w:hAnsi="Times New Roman" w:cs="Times New Roman"/>
+          <w:sz w:val="24"/>
+          <w:szCs w:val="24"/>
+        </w:rPr>
+        <w:tab/>
+      </w:r>
+      <w:r>
+        <w:rPr>
+          <w:rFonts w:ascii="Times New Roman" w:eastAsia="Arial" w:hAnsi="Times New Roman" w:cs="Times New Roman"/>
+          <w:sz w:val="24"/>
+          <w:szCs w:val="24"/>
+        </w:rPr>
+        <w:tab/>
+      </w:r>
+      <w:r>
+        <w:rPr>
+          <w:rFonts w:ascii="Times New Roman" w:eastAsia="Arial" w:hAnsi="Times New Roman" w:cs="Times New Roman"/>
+          <w:sz w:val="24"/>
+          <w:szCs w:val="24"/>
+        </w:rPr>
+        <w:tab/>
+      </w:r>
+      <w:r>
+        <w:rPr>
+          <w:rFonts w:ascii="Times New Roman" w:eastAsia="Arial" w:hAnsi="Times New Roman" w:cs="Times New Roman"/>
+          <w:sz w:val="24"/>
+          <w:szCs w:val="24"/>
+        </w:rPr>
+        <w:tab/>
+      </w:r>
+      <w:r>
+        <w:rPr>
+          <w:rFonts w:ascii="Times New Roman" w:eastAsia="Arial" w:hAnsi="Times New Roman" w:cs="Times New Roman"/>
+          <w:sz w:val="24"/>
+          <w:szCs w:val="24"/>
+        </w:rPr>
+        <w:tab/>
+      </w:r>
+      <w:r>
+        <w:rPr>
+          <w:rFonts w:ascii="Times New Roman" w:eastAsia="Arial" w:hAnsi="Times New Roman" w:cs="Times New Roman"/>
+          <w:sz w:val="24"/>
+          <w:szCs w:val="24"/>
+        </w:rPr>
+        <w:tab/>
+      </w:r>
+      <w:r>
+        <w:rPr>
+          <w:rFonts w:ascii="Times New Roman" w:eastAsia="Arial" w:hAnsi="Times New Roman" w:cs="Times New Roman"/>
+          <w:sz w:val="24"/>
+          <w:szCs w:val="24"/>
+        </w:rPr>
+        <w:tab/>
+      </w:r>
+      <w:r>
+        <w:rPr>
+          <w:rFonts w:ascii="Times New Roman" w:eastAsia="Arial" w:hAnsi="Times New Roman" w:cs="Times New Roman"/>
+          <w:sz w:val="24"/>
+          <w:szCs w:val="24"/>
+        </w:rPr>
+        <w:tab/>
+        <w:t xml:space="preserve">   8</w:t>
+      </w:r>
+    </w:p>
+    <w:p>
+      <w:pPr>
+        <w:pStyle w:val="ListParagraph"/>
+        <w:numPr>
+          <w:ilvl w:val="0"/>
+          <w:numId w:val="10"/>
+        </w:numPr>
+        <w:spacing w:after="0" w:line="480" w:lineRule="auto"/>
+        <w:rPr>
+          <w:rFonts w:ascii="Times New Roman" w:eastAsia="Arial" w:hAnsi="Times New Roman" w:cs="Times New Roman"/>
+          <w:sz w:val="24"/>
+          <w:szCs w:val="24"/>
+        </w:rPr>
+      </w:pPr>
+      <w:r>
+        <w:rPr>
+          <w:rFonts w:ascii="Times New Roman" w:eastAsia="Arial" w:hAnsi="Times New Roman" w:cs="Times New Roman"/>
+          <w:sz w:val="24"/>
+          <w:szCs w:val="24"/>
+        </w:rPr>
+        <w:t>Suggestions and Recommendation</w:t>
+      </w:r>
+      <w:r>
+        <w:rPr>
+          <w:rFonts w:ascii="Times New Roman" w:eastAsia="Arial" w:hAnsi="Times New Roman" w:cs="Times New Roman"/>
+          <w:sz w:val="24"/>
+          <w:szCs w:val="24"/>
+        </w:rPr>
+        <w:tab/>
+      </w:r>
+      <w:r>
+        <w:rPr>
+          <w:rFonts w:ascii="Times New Roman" w:eastAsia="Arial" w:hAnsi="Times New Roman" w:cs="Times New Roman"/>
+          <w:sz w:val="24"/>
+          <w:szCs w:val="24"/>
+        </w:rPr>
+        <w:tab/>
+      </w:r>
+      <w:r>
+        <w:rPr>
+          <w:rFonts w:ascii="Times New Roman" w:eastAsia="Arial" w:hAnsi="Times New Roman" w:cs="Times New Roman"/>
+          <w:sz w:val="24"/>
+          <w:szCs w:val="24"/>
+        </w:rPr>
+        <w:tab/>
+      </w:r>
+      <w:r>
+        <w:rPr>
+          <w:rFonts w:ascii="Times New Roman" w:eastAsia="Arial" w:hAnsi="Times New Roman" w:cs="Times New Roman"/>
+          <w:sz w:val="24"/>
+          <w:szCs w:val="24"/>
+        </w:rPr>
+        <w:tab/>
+      </w:r>
+      <w:r>
+        <w:rPr>
+          <w:rFonts w:ascii="Times New Roman" w:eastAsia="Arial" w:hAnsi="Times New Roman" w:cs="Times New Roman"/>
+          <w:sz w:val="24"/>
+          <w:szCs w:val="24"/>
+        </w:rPr>
+        <w:tab/>
+        <w:t xml:space="preserve">   9</w:t>
+      </w:r>
+    </w:p>
+    <w:p>
+      <w:pPr>
+        <w:pStyle w:val="ListParagraph"/>
+        <w:numPr>
+          <w:ilvl w:val="0"/>
+          <w:numId w:val="10"/>
+        </w:numPr>
+        <w:spacing w:after="0" w:line="480" w:lineRule="auto"/>
+        <w:rPr>
+          <w:rFonts w:ascii="Times New Roman" w:eastAsia="Arial" w:hAnsi="Times New Roman" w:cs="Times New Roman"/>
+          <w:sz w:val="24"/>
+          <w:szCs w:val="24"/>
+        </w:rPr>
+      </w:pPr>
+      <w:r>
+        <w:rPr>
+          <w:rFonts w:ascii="Times New Roman" w:eastAsia="Arial" w:hAnsi="Times New Roman" w:cs="Times New Roman"/>
+          <w:sz w:val="24"/>
+          <w:szCs w:val="24"/>
+        </w:rPr>
+        <w:t>Documents/Requirements</w:t>
+      </w:r>
+      <w:r>
+        <w:rPr>
+          <w:rFonts w:ascii="Times New Roman" w:eastAsia="Arial" w:hAnsi="Times New Roman" w:cs="Times New Roman"/>
+          <w:sz w:val="24"/>
+          <w:szCs w:val="24"/>
+        </w:rPr>
+        <w:tab/>
+      </w:r>
+      <w:r>
+        <w:rPr>
+          <w:rFonts w:ascii="Times New Roman" w:eastAsia="Arial" w:hAnsi="Times New Roman" w:cs="Times New Roman"/>
+          <w:sz w:val="24"/>
+          <w:szCs w:val="24"/>
+        </w:rPr>
+        <w:tab/>
+      </w:r>
+      <w:r>
+        <w:rPr>
+          <w:rFonts w:ascii="Times New Roman" w:eastAsia="Arial" w:hAnsi="Times New Roman" w:cs="Times New Roman"/>
+          <w:sz w:val="24"/>
+          <w:szCs w:val="24"/>
+        </w:rPr>
+        <w:tab/>
+      </w:r>
+      <w:r>
+        <w:rPr>
+          <w:rFonts w:ascii="Times New Roman" w:eastAsia="Arial" w:hAnsi="Times New Roman" w:cs="Times New Roman"/>
+          <w:sz w:val="24"/>
+          <w:szCs w:val="24"/>
+        </w:rPr>
+        <w:tab/>
+      </w:r>
+      <w:r>
+        <w:rPr>
+          <w:rFonts w:ascii="Times New Roman" w:eastAsia="Arial" w:hAnsi="Times New Roman" w:cs="Times New Roman"/>
+          <w:sz w:val="24"/>
+          <w:szCs w:val="24"/>
+        </w:rPr>
+        <w:tab/>
+      </w:r>
+      <w:r>
+        <w:rPr>
+          <w:rFonts w:ascii="Times New Roman" w:eastAsia="Arial" w:hAnsi="Times New Roman" w:cs="Times New Roman"/>
+          <w:sz w:val="24"/>
+          <w:szCs w:val="24"/>
+        </w:rPr>
+        <w:tab/>
+        <w:t xml:space="preserve"> </w:t>
+      </w:r>
+      <w:r>
+        <w:rPr>
+          <w:rFonts w:ascii="Times New Roman" w:eastAsia="Arial" w:hAnsi="Times New Roman" w:cs="Times New Roman"/>
+          <w:sz w:val="24"/>
+          <w:szCs w:val="24"/>
+        </w:rPr>
+        <w:tab/>
+        <w:t xml:space="preserve">   10</w:t>
+      </w:r>
+      <w:r>
+        <w:rPr>
+          <w:rFonts w:ascii="Times New Roman" w:eastAsia="Arial" w:hAnsi="Times New Roman" w:cs="Times New Roman"/>
+          <w:sz w:val="24"/>
+          <w:szCs w:val="24"/>
+        </w:rPr>
+        <w:tab/>
+        <w:t xml:space="preserve">   </w:t>
+      </w:r>
+    </w:p>
+    <w:p>
+      <w:pPr>
+        <w:pStyle w:val="ListParagraph"/>
+        <w:numPr>
+          <w:ilvl w:val="1"/>
+          <w:numId w:val="10"/>
+        </w:numPr>
+        <w:spacing w:after="0" w:line="480" w:lineRule="auto"/>
+        <w:rPr>
+          <w:rFonts w:ascii="Times New Roman" w:eastAsia="Arial" w:hAnsi="Times New Roman" w:cs="Times New Roman"/>
+          <w:sz w:val="24"/>
+          <w:szCs w:val="24"/>
+        </w:rPr>
+      </w:pPr>
+      <w:r>
+        <w:rPr>
+          <w:rFonts w:ascii="Times New Roman" w:eastAsia="Arial" w:hAnsi="Times New Roman" w:cs="Times New Roman"/>
+          <w:sz w:val="24"/>
+          <w:szCs w:val="24"/>
+        </w:rPr>
+        <w:t>IRJP Form for Daily Work Activities</w:t>
+      </w:r>
+      <w:r>
+        <w:rPr>
+          <w:rFonts w:ascii="Times New Roman" w:eastAsia="Arial" w:hAnsi="Times New Roman" w:cs="Times New Roman"/>
+          <w:sz w:val="24"/>
+          <w:szCs w:val="24"/>
+        </w:rPr>
+        <w:tab/>
+      </w:r>
+      <w:r>
+        <w:rPr>
+          <w:rFonts w:ascii="Times New Roman" w:eastAsia="Arial" w:hAnsi="Times New Roman" w:cs="Times New Roman"/>
+          <w:sz w:val="24"/>
+          <w:szCs w:val="24"/>
+        </w:rPr>
+        <w:tab/>
+      </w:r>
+      <w:r>
+        <w:rPr>
+          <w:rFonts w:ascii="Times New Roman" w:eastAsia="Arial" w:hAnsi="Times New Roman" w:cs="Times New Roman"/>
+          <w:sz w:val="24"/>
+          <w:szCs w:val="24"/>
+        </w:rPr>
+        <w:tab/>
+      </w:r>
+      <w:r>
+        <w:rPr>
+          <w:rFonts w:ascii="Times New Roman" w:eastAsia="Arial" w:hAnsi="Times New Roman" w:cs="Times New Roman"/>
+          <w:sz w:val="24"/>
+          <w:szCs w:val="24"/>
+        </w:rPr>
+        <w:tab/>
+      </w:r>
+      <w:r>
+        <w:rPr>
+          <w:rFonts w:ascii="Times New Roman" w:eastAsia="Arial" w:hAnsi="Times New Roman" w:cs="Times New Roman"/>
+          <w:sz w:val="24"/>
+          <w:szCs w:val="24"/>
+        </w:rPr>
+        <w:tab/>
+        <w:t xml:space="preserve">   11</w:t>
+      </w:r>
+    </w:p>
+    <w:p>
+      <w:pPr>
+        <w:pStyle w:val="ListParagraph"/>
+        <w:numPr>
+          <w:ilvl w:val="1"/>
+          <w:numId w:val="10"/>
+        </w:numPr>
+        <w:spacing w:after="0" w:line="480" w:lineRule="auto"/>
+        <w:rPr>
+          <w:rFonts w:ascii="Times New Roman" w:eastAsia="Arial" w:hAnsi="Times New Roman" w:cs="Times New Roman"/>
+          <w:sz w:val="24"/>
+          <w:szCs w:val="24"/>
+        </w:rPr>
+      </w:pPr>
+      <w:r>
+        <w:rPr>
+          <w:rFonts w:ascii="Times New Roman" w:eastAsia="Arial" w:hAnsi="Times New Roman" w:cs="Times New Roman"/>
+          <w:sz w:val="24"/>
+          <w:szCs w:val="24"/>
+        </w:rPr>
+        <w:t>Daily Time Record</w:t>
+      </w:r>
+      <w:r>
+        <w:rPr>
+          <w:rFonts w:ascii="Times New Roman" w:eastAsia="Arial" w:hAnsi="Times New Roman" w:cs="Times New Roman"/>
+          <w:sz w:val="24"/>
+          <w:szCs w:val="24"/>
+        </w:rPr>
+        <w:tab/>
+      </w:r>
+      <w:r>
+        <w:rPr>
+          <w:rFonts w:ascii="Times New Roman" w:eastAsia="Arial" w:hAnsi="Times New Roman" w:cs="Times New Roman"/>
+          <w:sz w:val="24"/>
+          <w:szCs w:val="24"/>
+        </w:rPr>
+        <w:tab/>
+      </w:r>
+      <w:r>
+        <w:rPr>
+          <w:rFonts w:ascii="Times New Roman" w:eastAsia="Arial" w:hAnsi="Times New Roman" w:cs="Times New Roman"/>
+          <w:sz w:val="24"/>
+          <w:szCs w:val="24"/>
+        </w:rPr>
+        <w:tab/>
+      </w:r>
+      <w:r>
+        <w:rPr>
+          <w:rFonts w:ascii="Times New Roman" w:eastAsia="Arial" w:hAnsi="Times New Roman" w:cs="Times New Roman"/>
+          <w:sz w:val="24"/>
+          <w:szCs w:val="24"/>
+        </w:rPr>
+        <w:tab/>
+      </w:r>
+      <w:r>
+        <w:rPr>
+          <w:rFonts w:ascii="Times New Roman" w:eastAsia="Arial" w:hAnsi="Times New Roman" w:cs="Times New Roman"/>
+          <w:sz w:val="24"/>
+          <w:szCs w:val="24"/>
+        </w:rPr>
+        <w:tab/>
+      </w:r>
+      <w:r>
+        <w:rPr>
+          <w:rFonts w:ascii="Times New Roman" w:eastAsia="Arial" w:hAnsi="Times New Roman" w:cs="Times New Roman"/>
+          <w:sz w:val="24"/>
+          <w:szCs w:val="24"/>
+        </w:rPr>
+        <w:tab/>
+      </w:r>
+      <w:r>
+        <w:rPr>
+          <w:rFonts w:ascii="Times New Roman" w:eastAsia="Arial" w:hAnsi="Times New Roman" w:cs="Times New Roman"/>
+          <w:sz w:val="24"/>
+          <w:szCs w:val="24"/>
+        </w:rPr>
+        <w:tab/>
+        <w:t xml:space="preserve">   25</w:t>
+      </w:r>
+    </w:p>
+    <w:p>
+      <w:pPr>
+        <w:pStyle w:val="ListParagraph"/>
+        <w:numPr>
+          <w:ilvl w:val="1"/>
+          <w:numId w:val="10"/>
+        </w:numPr>
+        <w:spacing w:after="0" w:line="480" w:lineRule="auto"/>
+        <w:rPr>
+          <w:rFonts w:ascii="Times New Roman" w:eastAsia="Arial" w:hAnsi="Times New Roman" w:cs="Times New Roman"/>
+          <w:sz w:val="24"/>
+          <w:szCs w:val="24"/>
+        </w:rPr>
+      </w:pPr>
+      <w:r>
+        <w:rPr>
+          <w:rFonts w:ascii="Times New Roman" w:eastAsia="Arial" w:hAnsi="Times New Roman" w:cs="Times New Roman"/>
+          <w:sz w:val="24"/>
+          <w:szCs w:val="24"/>
+        </w:rPr>
+        <w:t>Evaluation Sheet Record</w:t>
+      </w:r>
+      <w:r>
+        <w:rPr>
+          <w:rFonts w:ascii="Times New Roman" w:eastAsia="Arial" w:hAnsi="Times New Roman" w:cs="Times New Roman"/>
+          <w:sz w:val="24"/>
+          <w:szCs w:val="24"/>
+        </w:rPr>
+        <w:tab/>
+      </w:r>
+      <w:r>
+        <w:rPr>
+          <w:rFonts w:ascii="Times New Roman" w:eastAsia="Arial" w:hAnsi="Times New Roman" w:cs="Times New Roman"/>
+          <w:sz w:val="24"/>
+          <w:szCs w:val="24"/>
+        </w:rPr>
+        <w:tab/>
+      </w:r>
+      <w:r>
+        <w:rPr>
+          <w:rFonts w:ascii="Times New Roman" w:eastAsia="Arial" w:hAnsi="Times New Roman" w:cs="Times New Roman"/>
+          <w:sz w:val="24"/>
+          <w:szCs w:val="24"/>
+        </w:rPr>
+        <w:tab/>
+      </w:r>
+      <w:r>
+        <w:rPr>
+          <w:rFonts w:ascii="Times New Roman" w:eastAsia="Arial" w:hAnsi="Times New Roman" w:cs="Times New Roman"/>
+          <w:sz w:val="24"/>
+          <w:szCs w:val="24"/>
+        </w:rPr>
+        <w:tab/>
+      </w:r>
+      <w:r>
+        <w:rPr>
+          <w:rFonts w:ascii="Times New Roman" w:eastAsia="Arial" w:hAnsi="Times New Roman" w:cs="Times New Roman"/>
+          <w:sz w:val="24"/>
+          <w:szCs w:val="24"/>
+        </w:rPr>
+        <w:tab/>
+      </w:r>
+      <w:r>
+        <w:rPr>
+          <w:rFonts w:ascii="Times New Roman" w:eastAsia="Arial" w:hAnsi="Times New Roman" w:cs="Times New Roman"/>
+          <w:sz w:val="24"/>
+          <w:szCs w:val="24"/>
+        </w:rPr>
+        <w:tab/>
+        <w:t xml:space="preserve">   2</w:t>
+      </w:r>
+      <w:r>
+        <w:rPr>
+          <w:rFonts w:ascii="Times New Roman" w:eastAsia="Arial" w:hAnsi="Times New Roman" w:cs="Times New Roman"/>
+          <w:sz w:val="24"/>
+          <w:szCs w:val="24"/>
+        </w:rPr>
+        <w:t>7</w:t>
+      </w:r>
+    </w:p>
+    <w:p>
+      <w:pPr>
+        <w:pStyle w:val="ListParagraph"/>
+        <w:numPr>
+          <w:ilvl w:val="1"/>
+          <w:numId w:val="10"/>
+        </w:numPr>
+        <w:spacing w:after="0" w:line="480" w:lineRule="auto"/>
+        <w:rPr>
+          <w:rFonts w:ascii="Times New Roman" w:eastAsia="Arial" w:hAnsi="Times New Roman" w:cs="Times New Roman"/>
+          <w:sz w:val="24"/>
+          <w:szCs w:val="24"/>
+        </w:rPr>
+      </w:pPr>
+      <w:r>
+        <w:rPr>
+          <w:rFonts w:ascii="Times New Roman" w:eastAsia="Arial" w:hAnsi="Times New Roman" w:cs="Times New Roman"/>
+          <w:sz w:val="24"/>
+          <w:szCs w:val="24"/>
+        </w:rPr>
+        <w:t>Certification of Completion</w:t>
+      </w:r>
+      <w:r>
+        <w:rPr>
+          <w:rFonts w:ascii="Times New Roman" w:eastAsia="Arial" w:hAnsi="Times New Roman" w:cs="Times New Roman"/>
+          <w:sz w:val="24"/>
+          <w:szCs w:val="24"/>
+        </w:rPr>
+        <w:tab/>
+      </w:r>
+      <w:r>
+        <w:rPr>
+          <w:rFonts w:ascii="Times New Roman" w:eastAsia="Arial" w:hAnsi="Times New Roman" w:cs="Times New Roman"/>
+          <w:sz w:val="24"/>
+          <w:szCs w:val="24"/>
+        </w:rPr>
+        <w:tab/>
+      </w:r>
+      <w:r>
+        <w:rPr>
+          <w:rFonts w:ascii="Times New Roman" w:eastAsia="Arial" w:hAnsi="Times New Roman" w:cs="Times New Roman"/>
+          <w:sz w:val="24"/>
+          <w:szCs w:val="24"/>
+        </w:rPr>
+        <w:tab/>
+      </w:r>
+      <w:r>
+        <w:rPr>
+          <w:rFonts w:ascii="Times New Roman" w:eastAsia="Arial" w:hAnsi="Times New Roman" w:cs="Times New Roman"/>
+          <w:sz w:val="24"/>
+          <w:szCs w:val="24"/>
+        </w:rPr>
+        <w:tab/>
+      </w:r>
+      <w:r>
+        <w:rPr>
+          <w:rFonts w:ascii="Times New Roman" w:eastAsia="Arial" w:hAnsi="Times New Roman" w:cs="Times New Roman"/>
+          <w:sz w:val="24"/>
+          <w:szCs w:val="24"/>
+        </w:rPr>
+        <w:tab/>
+      </w:r>
+      <w:r>
+        <w:rPr>
+          <w:rFonts w:ascii="Times New Roman" w:eastAsia="Arial" w:hAnsi="Times New Roman" w:cs="Times New Roman"/>
+          <w:sz w:val="24"/>
+          <w:szCs w:val="24"/>
+        </w:rPr>
+        <w:tab/>
+        <w:t xml:space="preserve">   28</w:t>
+      </w:r>
+      <w:r>
+        <w:rPr>
+          <w:rFonts w:ascii="Times New Roman" w:eastAsia="Arial" w:hAnsi="Times New Roman" w:cs="Times New Roman"/>
+          <w:sz w:val="24"/>
+          <w:szCs w:val="24"/>
+        </w:rPr>
+        <w:tab/>
+      </w:r>
+    </w:p>
+    <w:p>
+      <w:pPr>
+        <w:pStyle w:val="ListParagraph"/>
+        <w:spacing w:after="0" w:line="480" w:lineRule="auto"/>
+        <w:ind w:left="1080"/>
+        <w:rPr>
+          <w:rFonts w:ascii="Times New Roman" w:eastAsia="Arial" w:hAnsi="Times New Roman" w:cs="Times New Roman"/>
+          <w:sz w:val="24"/>
+          <w:szCs w:val="24"/>
+        </w:rPr>
+      </w:pPr>
+    </w:p>
+    <w:p>
+      <w:pPr>
+        <w:pStyle w:val="ListParagraph"/>
+        <w:spacing w:after="0" w:line="480" w:lineRule="auto"/>
+        <w:ind w:left="1080"/>
+        <w:rPr>
+          <w:rFonts w:ascii="Times New Roman" w:eastAsia="Arial" w:hAnsi="Times New Roman" w:cs="Times New Roman"/>
+          <w:sz w:val="24"/>
+          <w:szCs w:val="24"/>
+        </w:rPr>
+      </w:pPr>
+    </w:p>
+    <w:p>
+      <w:pPr>
+        <w:pStyle w:val="ListParagraph"/>
+        <w:spacing w:after="0" w:line="480" w:lineRule="auto"/>
+        <w:ind w:left="1080"/>
+        <w:rPr>
+          <w:rFonts w:ascii="Times New Roman" w:eastAsia="Arial" w:hAnsi="Times New Roman" w:cs="Times New Roman"/>
+          <w:sz w:val="24"/>
+          <w:szCs w:val="24"/>
+        </w:rPr>
+      </w:pPr>
+    </w:p>
+    <w:p>
+      <w:pPr>
+        <w:pStyle w:val="ListParagraph"/>
+        <w:spacing w:after="0" w:line="480" w:lineRule="auto"/>
+        <w:ind w:left="1080"/>
+        <w:rPr>
+          <w:rFonts w:ascii="Times New Roman" w:eastAsia="Arial" w:hAnsi="Times New Roman" w:cs="Times New Roman"/>
+          <w:sz w:val="24"/>
+          <w:szCs w:val="24"/>
+        </w:rPr>
+      </w:pPr>
+    </w:p>
+    <w:p>
+      <w:pPr>
+        <w:pStyle w:val="ListParagraph"/>
+        <w:spacing w:after="0" w:line="480" w:lineRule="auto"/>
+        <w:ind w:left="1080"/>
+        <w:rPr>
+          <w:rFonts w:ascii="Times New Roman" w:eastAsia="Arial" w:hAnsi="Times New Roman" w:cs="Times New Roman"/>
+          <w:sz w:val="24"/>
+          <w:szCs w:val="24"/>
+        </w:rPr>
+      </w:pPr>
+    </w:p>
+    <w:p>
+      <w:pPr>
+        <w:pStyle w:val="ListParagraph"/>
+        <w:spacing w:after="0" w:line="480" w:lineRule="auto"/>
+        <w:ind w:left="1080"/>
+        <w:rPr>
+          <w:rFonts w:ascii="Times New Roman" w:eastAsia="Arial" w:hAnsi="Times New Roman" w:cs="Times New Roman"/>
+          <w:sz w:val="24"/>
+          <w:szCs w:val="24"/>
+        </w:rPr>
+      </w:pPr>
+    </w:p>
+    <w:p>
+      <w:pPr>
+        <w:pStyle w:val="ListParagraph"/>
+        <w:spacing w:after="0" w:line="480" w:lineRule="auto"/>
+        <w:ind w:left="1080"/>
+        <w:rPr>
+          <w:rFonts w:ascii="Times New Roman" w:eastAsia="Arial" w:hAnsi="Times New Roman" w:cs="Times New Roman"/>
+          <w:sz w:val="24"/>
+          <w:szCs w:val="24"/>
+        </w:rPr>
+      </w:pPr>
+    </w:p>
+    <w:p>
+      <w:pPr>
+        <w:pStyle w:val="ListParagraph"/>
+        <w:spacing w:after="0" w:line="480" w:lineRule="auto"/>
+        <w:ind w:left="1080"/>
+        <w:rPr>
+          <w:rFonts w:ascii="Times New Roman" w:eastAsia="Arial" w:hAnsi="Times New Roman" w:cs="Times New Roman"/>
+          <w:sz w:val="24"/>
+          <w:szCs w:val="24"/>
+        </w:rPr>
+      </w:pPr>
+    </w:p>
+    <w:p>
+      <w:pPr>
+        <w:pStyle w:val="ListParagraph"/>
+        <w:spacing w:after="0" w:line="480" w:lineRule="auto"/>
+        <w:ind w:left="1080"/>
+        <w:rPr>
+          <w:rFonts w:ascii="Times New Roman" w:eastAsia="Arial" w:hAnsi="Times New Roman" w:cs="Times New Roman"/>
+          <w:sz w:val="24"/>
+          <w:szCs w:val="24"/>
+        </w:rPr>
+      </w:pPr>
+    </w:p>
+    <w:p>
+      <w:pPr>
+        <w:pStyle w:val="ListParagraph"/>
+        <w:spacing w:after="0" w:line="480" w:lineRule="auto"/>
+        <w:ind w:left="1080"/>
+        <w:rPr>
+          <w:rFonts w:ascii="Times New Roman" w:eastAsia="Arial" w:hAnsi="Times New Roman" w:cs="Times New Roman"/>
+          <w:sz w:val="24"/>
+          <w:szCs w:val="24"/>
+        </w:rPr>
+      </w:pPr>
+    </w:p>
+    <w:p>
+      <w:pPr>
+        <w:spacing w:after="0" w:line="480" w:lineRule="auto"/>
+        <w:jc w:val="center"/>
+        <w:rPr>
+          <w:rFonts w:ascii="Times New Roman" w:eastAsia="Arial" w:hAnsi="Times New Roman" w:cs="Times New Roman"/>
+          <w:sz w:val="24"/>
+          <w:szCs w:val="24"/>
+        </w:rPr>
+      </w:pPr>
+    </w:p>
+    <w:p>
+      <w:pPr>
+        <w:jc w:val="both"/>
+        <w:rPr>
+          <w:rFonts w:ascii="Times New Roman" w:hAnsi="Times New Roman" w:cs="Times New Roman"/>
+          <w:sz w:val="24"/>
+          <w:szCs w:val="24"/>
         </w:rPr>
       </w:pPr>
     </w:p>
@@ -16,42 +1637,49 @@
         <w:contextualSpacing/>
         <w:jc w:val="both"/>
         <w:rPr>
-          <w:rFonts w:ascii="Arial" w:hAnsi="Arial" w:cs="Arial"/>
-        </w:rPr>
-      </w:pPr>
-      <w:r>
-        <w:rPr>
-          <w:rFonts w:ascii="Arial" w:hAnsi="Arial" w:cs="Arial"/>
+          <w:rFonts w:ascii="Times New Roman" w:hAnsi="Times New Roman" w:cs="Times New Roman"/>
+          <w:sz w:val="24"/>
+          <w:szCs w:val="24"/>
+        </w:rPr>
+      </w:pPr>
+      <w:r>
+        <w:rPr>
+          <w:rFonts w:ascii="Times New Roman" w:hAnsi="Times New Roman" w:cs="Times New Roman"/>
+          <w:sz w:val="24"/>
+          <w:szCs w:val="24"/>
         </w:rPr>
         <w:t xml:space="preserve">Student-Trainee: </w:t>
       </w:r>
       <w:r>
         <w:rPr>
-          <w:rFonts w:ascii="Arial" w:hAnsi="Arial" w:cs="Arial"/>
+          <w:rFonts w:ascii="Times New Roman" w:hAnsi="Times New Roman" w:cs="Times New Roman"/>
+          <w:sz w:val="24"/>
+          <w:szCs w:val="24"/>
         </w:rPr>
         <w:t xml:space="preserve">Kyle Christian O De Castro </w:t>
       </w:r>
       <w:r>
         <w:rPr>
-          <w:rFonts w:ascii="Arial" w:hAnsi="Arial" w:cs="Arial"/>
+          <w:rFonts w:ascii="Times New Roman" w:hAnsi="Times New Roman" w:cs="Times New Roman"/>
+          <w:sz w:val="24"/>
+          <w:szCs w:val="24"/>
         </w:rPr>
         <w:t xml:space="preserve">    </w:t>
       </w:r>
       <w:r>
         <w:rPr>
-          <w:rFonts w:ascii="Arial" w:hAnsi="Arial" w:cs="Arial"/>
-        </w:rPr>
-        <w:tab/>
-      </w:r>
-      <w:r>
-        <w:rPr>
-          <w:rFonts w:ascii="Arial" w:hAnsi="Arial" w:cs="Arial"/>
-        </w:rPr>
+          <w:rFonts w:ascii="Times New Roman" w:hAnsi="Times New Roman" w:cs="Times New Roman"/>
+          <w:sz w:val="24"/>
+          <w:szCs w:val="24"/>
+        </w:rPr>
+        <w:tab/>
         <w:t xml:space="preserve">Course: </w:t>
       </w:r>
       <w:r>
         <w:rPr>
-          <w:rFonts w:ascii="Arial" w:hAnsi="Arial" w:cs="Arial"/>
+          <w:rFonts w:ascii="Times New Roman" w:hAnsi="Times New Roman" w:cs="Times New Roman"/>
+          <w:sz w:val="24"/>
+          <w:szCs w:val="24"/>
         </w:rPr>
         <w:t>BSCS(NS)4AB</w:t>
       </w:r>
@@ -62,18 +1690,24 @@
         <w:contextualSpacing/>
         <w:jc w:val="both"/>
         <w:rPr>
-          <w:rFonts w:ascii="Arial" w:hAnsi="Arial" w:cs="Arial"/>
-        </w:rPr>
-      </w:pPr>
-      <w:r>
-        <w:rPr>
-          <w:rFonts w:ascii="Arial" w:hAnsi="Arial" w:cs="Arial"/>
+          <w:rFonts w:ascii="Times New Roman" w:hAnsi="Times New Roman" w:cs="Times New Roman"/>
+          <w:sz w:val="24"/>
+          <w:szCs w:val="24"/>
+        </w:rPr>
+      </w:pPr>
+      <w:r>
+        <w:rPr>
+          <w:rFonts w:ascii="Times New Roman" w:hAnsi="Times New Roman" w:cs="Times New Roman"/>
+          <w:sz w:val="24"/>
+          <w:szCs w:val="24"/>
         </w:rPr>
         <w:t xml:space="preserve">Name of Company: </w:t>
       </w:r>
       <w:r>
         <w:rPr>
-          <w:rFonts w:ascii="Arial" w:hAnsi="Arial" w:cs="Arial"/>
+          <w:rFonts w:ascii="Times New Roman" w:hAnsi="Times New Roman" w:cs="Times New Roman"/>
+          <w:sz w:val="24"/>
+          <w:szCs w:val="24"/>
         </w:rPr>
         <w:t>TUP UITC and Seaplane PH</w:t>
       </w:r>
@@ -84,20 +1718,18 @@
         <w:contextualSpacing/>
         <w:jc w:val="both"/>
         <w:rPr>
-          <w:rFonts w:ascii="Arial" w:hAnsi="Arial" w:cs="Arial"/>
-        </w:rPr>
-      </w:pPr>
-      <w:r>
-        <w:rPr>
-          <w:rFonts w:ascii="Arial" w:hAnsi="Arial" w:cs="Arial"/>
-        </w:rPr>
-        <w:t xml:space="preserve">Address of Company: </w:t>
-      </w:r>
-      <w:r>
-        <w:rPr>
-          <w:rFonts w:ascii="Arial" w:hAnsi="Arial" w:cs="Arial"/>
-        </w:rPr>
-        <w:t>_____________________________________________________________</w:t>
+          <w:rFonts w:ascii="Times New Roman" w:hAnsi="Times New Roman" w:cs="Times New Roman"/>
+          <w:sz w:val="24"/>
+          <w:szCs w:val="24"/>
+        </w:rPr>
+      </w:pPr>
+      <w:r>
+        <w:rPr>
+          <w:rFonts w:ascii="Times New Roman" w:hAnsi="Times New Roman" w:cs="Times New Roman"/>
+          <w:sz w:val="24"/>
+          <w:szCs w:val="24"/>
+        </w:rPr>
+        <w:t>Address of Company: _____________________________________________________________</w:t>
       </w:r>
     </w:p>
     <w:p>
@@ -106,48 +1738,56 @@
         <w:contextualSpacing/>
         <w:jc w:val="both"/>
         <w:rPr>
-          <w:rFonts w:ascii="Arial" w:hAnsi="Arial" w:cs="Arial"/>
-        </w:rPr>
-      </w:pPr>
-      <w:r>
-        <w:rPr>
-          <w:rFonts w:ascii="Arial" w:hAnsi="Arial" w:cs="Arial"/>
+          <w:rFonts w:ascii="Times New Roman" w:hAnsi="Times New Roman" w:cs="Times New Roman"/>
+          <w:sz w:val="24"/>
+          <w:szCs w:val="24"/>
+        </w:rPr>
+      </w:pPr>
+      <w:r>
+        <w:rPr>
+          <w:rFonts w:ascii="Times New Roman" w:hAnsi="Times New Roman" w:cs="Times New Roman"/>
+          <w:sz w:val="24"/>
+          <w:szCs w:val="24"/>
         </w:rPr>
         <w:t xml:space="preserve">Period of Training: From: </w:t>
       </w:r>
       <w:r>
         <w:rPr>
-          <w:rFonts w:ascii="Arial" w:hAnsi="Arial" w:cs="Arial"/>
+          <w:rFonts w:ascii="Times New Roman" w:hAnsi="Times New Roman" w:cs="Times New Roman"/>
+          <w:sz w:val="24"/>
+          <w:szCs w:val="24"/>
         </w:rPr>
         <w:t>March 23, 2023</w:t>
       </w:r>
       <w:r>
         <w:rPr>
-          <w:rFonts w:ascii="Arial" w:hAnsi="Arial" w:cs="Arial"/>
+          <w:rFonts w:ascii="Times New Roman" w:hAnsi="Times New Roman" w:cs="Times New Roman"/>
+          <w:sz w:val="24"/>
+          <w:szCs w:val="24"/>
         </w:rPr>
         <w:t xml:space="preserve">    </w:t>
       </w:r>
       <w:r>
         <w:rPr>
-          <w:rFonts w:ascii="Arial" w:hAnsi="Arial" w:cs="Arial"/>
-        </w:rPr>
-        <w:t>T</w:t>
-      </w:r>
-      <w:r>
-        <w:rPr>
-          <w:rFonts w:ascii="Arial" w:hAnsi="Arial" w:cs="Arial"/>
-        </w:rPr>
-        <w:t>o</w:t>
-      </w:r>
-      <w:r>
-        <w:rPr>
-          <w:rFonts w:ascii="Arial" w:hAnsi="Arial" w:cs="Arial"/>
+          <w:rFonts w:ascii="Times New Roman" w:hAnsi="Times New Roman" w:cs="Times New Roman"/>
+          <w:sz w:val="24"/>
+          <w:szCs w:val="24"/>
+        </w:rPr>
+        <w:t>To</w:t>
+      </w:r>
+      <w:r>
+        <w:rPr>
+          <w:rFonts w:ascii="Times New Roman" w:hAnsi="Times New Roman" w:cs="Times New Roman"/>
+          <w:sz w:val="24"/>
+          <w:szCs w:val="24"/>
         </w:rPr>
         <w:t xml:space="preserve">: </w:t>
       </w:r>
       <w:r>
         <w:rPr>
-          <w:rFonts w:ascii="Arial" w:hAnsi="Arial" w:cs="Arial"/>
+          <w:rFonts w:ascii="Times New Roman" w:hAnsi="Times New Roman" w:cs="Times New Roman"/>
+          <w:sz w:val="24"/>
+          <w:szCs w:val="24"/>
         </w:rPr>
         <w:t>July 23, 2023</w:t>
       </w:r>
@@ -157,7 +1797,9 @@
         <w:spacing w:after="0" w:line="360" w:lineRule="auto"/>
         <w:contextualSpacing/>
         <w:rPr>
-          <w:rFonts w:ascii="Arial" w:hAnsi="Arial" w:cs="Arial"/>
+          <w:rFonts w:ascii="Times New Roman" w:hAnsi="Times New Roman" w:cs="Times New Roman"/>
+          <w:sz w:val="24"/>
+          <w:szCs w:val="24"/>
         </w:rPr>
       </w:pPr>
     </w:p>
@@ -170,12 +1812,16 @@
         </w:numPr>
         <w:spacing w:after="0" w:line="360" w:lineRule="auto"/>
         <w:rPr>
-          <w:rFonts w:ascii="Arial" w:hAnsi="Arial" w:cs="Arial"/>
-        </w:rPr>
-      </w:pPr>
-      <w:r>
-        <w:rPr>
-          <w:rFonts w:ascii="Arial" w:hAnsi="Arial" w:cs="Arial"/>
+          <w:rFonts w:ascii="Times New Roman" w:hAnsi="Times New Roman" w:cs="Times New Roman"/>
+          <w:sz w:val="24"/>
+          <w:szCs w:val="24"/>
+        </w:rPr>
+      </w:pPr>
+      <w:r>
+        <w:rPr>
+          <w:rFonts w:ascii="Times New Roman" w:hAnsi="Times New Roman" w:cs="Times New Roman"/>
+          <w:sz w:val="24"/>
+          <w:szCs w:val="24"/>
         </w:rPr>
         <w:t>Introduction.</w:t>
       </w:r>
@@ -187,12 +1833,16 @@
         <w:ind w:firstLine="720"/>
         <w:jc w:val="both"/>
         <w:rPr>
-          <w:rFonts w:ascii="Arial" w:hAnsi="Arial" w:cs="Arial"/>
-        </w:rPr>
-      </w:pPr>
-      <w:r>
-        <w:rPr>
-          <w:rFonts w:ascii="Arial" w:hAnsi="Arial" w:cs="Arial"/>
+          <w:rFonts w:ascii="Times New Roman" w:hAnsi="Times New Roman" w:cs="Times New Roman"/>
+          <w:sz w:val="24"/>
+          <w:szCs w:val="24"/>
+        </w:rPr>
+      </w:pPr>
+      <w:r>
+        <w:rPr>
+          <w:rFonts w:ascii="Times New Roman" w:hAnsi="Times New Roman" w:cs="Times New Roman"/>
+          <w:sz w:val="24"/>
+          <w:szCs w:val="24"/>
         </w:rPr>
         <w:t>Student industrial training, also known as an internship or work placement, is a program designed to provide students with practical work experience in a professional setting related to their field of study. It serves as a bridge between academic learning and the real-world application of knowledge and skills. During this training period, students have the opportunity to work on actual projects, tasks, and assignments under the guidance of industry professionals, gaining valuable insights into the industry's practices, workplace dynamics, and professional expectations. The objective of student industrial training is to enhance students' employability, develop their practical skills, foster professional growth, and enable them to make informed career choices while contributing to their personal and academic development.</w:t>
       </w:r>
@@ -204,7 +1854,9 @@
         <w:ind w:firstLine="720"/>
         <w:jc w:val="both"/>
         <w:rPr>
-          <w:rFonts w:ascii="Arial" w:hAnsi="Arial" w:cs="Arial"/>
+          <w:rFonts w:ascii="Times New Roman" w:hAnsi="Times New Roman" w:cs="Times New Roman"/>
+          <w:sz w:val="24"/>
+          <w:szCs w:val="24"/>
         </w:rPr>
       </w:pPr>
     </w:p>
@@ -217,12 +1869,16 @@
         </w:numPr>
         <w:spacing w:after="0" w:line="360" w:lineRule="auto"/>
         <w:rPr>
-          <w:rFonts w:ascii="Arial" w:hAnsi="Arial" w:cs="Arial"/>
-        </w:rPr>
-      </w:pPr>
-      <w:r>
-        <w:rPr>
-          <w:rFonts w:ascii="Arial" w:hAnsi="Arial" w:cs="Arial"/>
+          <w:rFonts w:ascii="Times New Roman" w:hAnsi="Times New Roman" w:cs="Times New Roman"/>
+          <w:sz w:val="24"/>
+          <w:szCs w:val="24"/>
+        </w:rPr>
+      </w:pPr>
+      <w:r>
+        <w:rPr>
+          <w:rFonts w:ascii="Times New Roman" w:hAnsi="Times New Roman" w:cs="Times New Roman"/>
+          <w:sz w:val="24"/>
+          <w:szCs w:val="24"/>
         </w:rPr>
         <w:t>Job/s performed in the Company</w:t>
       </w:r>
@@ -234,20 +1890,18 @@
         <w:ind w:firstLine="720"/>
         <w:jc w:val="both"/>
         <w:rPr>
-          <w:rFonts w:ascii="Arial" w:hAnsi="Arial" w:cs="Arial"/>
-        </w:rPr>
-      </w:pPr>
-      <w:r>
-        <w:rPr>
-          <w:rFonts w:ascii="Arial" w:hAnsi="Arial" w:cs="Arial"/>
-        </w:rPr>
-        <w:t>D</w:t>
-      </w:r>
-      <w:r>
-        <w:rPr>
-          <w:rFonts w:ascii="Arial" w:hAnsi="Arial" w:cs="Arial"/>
-        </w:rPr>
-        <w:t>uring my student industrial training at Seaplane PH, I had the role of a mobile developer. My primary task was to update one of the booking pages in the company's mobile app, specifically the private jet page. I successfully completed a significant portion of the updates, implementing improved user interfaces and enhancing the overall functionality. However, my work on this project was abruptly interrupted due to a lack of communication from the company's CEO, which limited my progress and prevented me from fully concluding the task.</w:t>
+          <w:rFonts w:ascii="Times New Roman" w:hAnsi="Times New Roman" w:cs="Times New Roman"/>
+          <w:sz w:val="24"/>
+          <w:szCs w:val="24"/>
+        </w:rPr>
+      </w:pPr>
+      <w:r>
+        <w:rPr>
+          <w:rFonts w:ascii="Times New Roman" w:hAnsi="Times New Roman" w:cs="Times New Roman"/>
+          <w:sz w:val="24"/>
+          <w:szCs w:val="24"/>
+        </w:rPr>
+        <w:t>During my student industrial training at Seaplane PH, I had the role of a mobile developer. My primary task was to update one of the booking pages in the company's mobile app, specifically the private jet page. I successfully completed a significant portion of the updates, implementing improved user interfaces and enhancing the overall functionality. However, my work on this project was abruptly interrupted due to a lack of communication from the company's CEO, which limited my progress and prevented me from fully concluding the task.</w:t>
       </w:r>
     </w:p>
     <w:p>
@@ -257,7 +1911,9 @@
         <w:ind w:firstLine="720"/>
         <w:jc w:val="both"/>
         <w:rPr>
-          <w:rFonts w:ascii="Arial" w:hAnsi="Arial" w:cs="Arial"/>
+          <w:rFonts w:ascii="Times New Roman" w:hAnsi="Times New Roman" w:cs="Times New Roman"/>
+          <w:sz w:val="24"/>
+          <w:szCs w:val="24"/>
         </w:rPr>
       </w:pPr>
     </w:p>
@@ -268,12 +1924,16 @@
         <w:ind w:firstLine="720"/>
         <w:jc w:val="both"/>
         <w:rPr>
-          <w:rFonts w:ascii="Arial" w:hAnsi="Arial" w:cs="Arial"/>
-        </w:rPr>
-      </w:pPr>
-      <w:r>
-        <w:rPr>
-          <w:rFonts w:ascii="Arial" w:hAnsi="Arial" w:cs="Arial"/>
+          <w:rFonts w:ascii="Times New Roman" w:hAnsi="Times New Roman" w:cs="Times New Roman"/>
+          <w:sz w:val="24"/>
+          <w:szCs w:val="24"/>
+        </w:rPr>
+      </w:pPr>
+      <w:r>
+        <w:rPr>
+          <w:rFonts w:ascii="Times New Roman" w:hAnsi="Times New Roman" w:cs="Times New Roman"/>
+          <w:sz w:val="24"/>
+          <w:szCs w:val="24"/>
         </w:rPr>
         <w:t>Additionally, as part of my student industrial training at TUP UITC, I was assigned the responsibility of creating a web-based data filtering system. With the remaining hours of my training, I focused my efforts on developing and implementing this system. Through careful planning, coding, and testing, I successfully completed the project, allowing users to filter and search data efficiently and effectively. This experience provided me with valuable exposure to web development principles, database management, and problem-solving skills.</w:t>
       </w:r>
@@ -285,7 +1945,9 @@
         <w:ind w:firstLine="720"/>
         <w:jc w:val="both"/>
         <w:rPr>
-          <w:rFonts w:ascii="Arial" w:hAnsi="Arial" w:cs="Arial"/>
+          <w:rFonts w:ascii="Times New Roman" w:hAnsi="Times New Roman" w:cs="Times New Roman"/>
+          <w:sz w:val="24"/>
+          <w:szCs w:val="24"/>
         </w:rPr>
       </w:pPr>
     </w:p>
@@ -296,7 +1958,9 @@
         <w:ind w:firstLine="720"/>
         <w:jc w:val="both"/>
         <w:rPr>
-          <w:rFonts w:ascii="Arial" w:hAnsi="Arial" w:cs="Arial"/>
+          <w:rFonts w:ascii="Times New Roman" w:hAnsi="Times New Roman" w:cs="Times New Roman"/>
+          <w:sz w:val="24"/>
+          <w:szCs w:val="24"/>
         </w:rPr>
       </w:pPr>
     </w:p>
@@ -307,7 +1971,9 @@
         <w:ind w:firstLine="720"/>
         <w:jc w:val="both"/>
         <w:rPr>
-          <w:rFonts w:ascii="Arial" w:hAnsi="Arial" w:cs="Arial"/>
+          <w:rFonts w:ascii="Times New Roman" w:hAnsi="Times New Roman" w:cs="Times New Roman"/>
+          <w:sz w:val="24"/>
+          <w:szCs w:val="24"/>
         </w:rPr>
       </w:pPr>
     </w:p>
@@ -318,7 +1984,9 @@
         <w:ind w:firstLine="720"/>
         <w:jc w:val="both"/>
         <w:rPr>
-          <w:rFonts w:ascii="Arial" w:hAnsi="Arial" w:cs="Arial"/>
+          <w:rFonts w:ascii="Times New Roman" w:hAnsi="Times New Roman" w:cs="Times New Roman"/>
+          <w:sz w:val="24"/>
+          <w:szCs w:val="24"/>
         </w:rPr>
       </w:pPr>
     </w:p>
@@ -329,7 +1997,9 @@
         <w:ind w:firstLine="720"/>
         <w:jc w:val="both"/>
         <w:rPr>
-          <w:rFonts w:ascii="Arial" w:hAnsi="Arial" w:cs="Arial"/>
+          <w:rFonts w:ascii="Times New Roman" w:hAnsi="Times New Roman" w:cs="Times New Roman"/>
+          <w:sz w:val="24"/>
+          <w:szCs w:val="24"/>
         </w:rPr>
       </w:pPr>
     </w:p>
@@ -340,7 +2010,9 @@
         <w:ind w:firstLine="720"/>
         <w:jc w:val="both"/>
         <w:rPr>
-          <w:rFonts w:ascii="Arial" w:hAnsi="Arial" w:cs="Arial"/>
+          <w:rFonts w:ascii="Times New Roman" w:hAnsi="Times New Roman" w:cs="Times New Roman"/>
+          <w:sz w:val="24"/>
+          <w:szCs w:val="24"/>
         </w:rPr>
       </w:pPr>
     </w:p>
@@ -353,14 +2025,17 @@
         </w:numPr>
         <w:spacing w:after="0" w:line="360" w:lineRule="auto"/>
         <w:rPr>
-          <w:rFonts w:ascii="Arial" w:hAnsi="Arial" w:cs="Arial"/>
-        </w:rPr>
-      </w:pPr>
-      <w:r>
-        <w:rPr>
-          <w:rFonts w:ascii="Arial" w:hAnsi="Arial" w:cs="Arial"/>
-        </w:rPr>
-        <w:lastRenderedPageBreak/>
+          <w:rFonts w:ascii="Times New Roman" w:hAnsi="Times New Roman" w:cs="Times New Roman"/>
+          <w:sz w:val="24"/>
+          <w:szCs w:val="24"/>
+        </w:rPr>
+      </w:pPr>
+      <w:r>
+        <w:rPr>
+          <w:rFonts w:ascii="Times New Roman" w:hAnsi="Times New Roman" w:cs="Times New Roman"/>
+          <w:sz w:val="24"/>
+          <w:szCs w:val="24"/>
+        </w:rPr>
         <w:t>Experience earned in terms of:</w:t>
       </w:r>
     </w:p>
@@ -371,12 +2046,16 @@
         <w:ind w:firstLine="720"/>
         <w:jc w:val="both"/>
         <w:rPr>
-          <w:rFonts w:ascii="Arial" w:hAnsi="Arial" w:cs="Arial"/>
-        </w:rPr>
-      </w:pPr>
-      <w:r>
-        <w:rPr>
-          <w:rFonts w:ascii="Arial" w:hAnsi="Arial" w:cs="Arial"/>
+          <w:rFonts w:ascii="Times New Roman" w:hAnsi="Times New Roman" w:cs="Times New Roman"/>
+          <w:sz w:val="24"/>
+          <w:szCs w:val="24"/>
+        </w:rPr>
+      </w:pPr>
+      <w:r>
+        <w:rPr>
+          <w:rFonts w:ascii="Times New Roman" w:hAnsi="Times New Roman" w:cs="Times New Roman"/>
+          <w:sz w:val="24"/>
+          <w:szCs w:val="24"/>
         </w:rPr>
         <w:t>During my student industrial training, I had the amazing opportunity to dive into the real world and put my classroom knowledge into action. It was a thrilling experience to work side by side with seasoned professionals who shared their expertise and guided me along the way. The hands-on nature of the training allowed me to truly understand how my theoretical learning translates into practical solutions that make a difference in the industry.</w:t>
       </w:r>
@@ -387,7 +2066,9 @@
         <w:spacing w:after="0" w:line="360" w:lineRule="auto"/>
         <w:jc w:val="both"/>
         <w:rPr>
-          <w:rFonts w:ascii="Arial" w:hAnsi="Arial" w:cs="Arial"/>
+          <w:rFonts w:ascii="Times New Roman" w:hAnsi="Times New Roman" w:cs="Times New Roman"/>
+          <w:sz w:val="24"/>
+          <w:szCs w:val="24"/>
         </w:rPr>
       </w:pPr>
     </w:p>
@@ -397,12 +2078,16 @@
         <w:spacing w:after="0" w:line="360" w:lineRule="auto"/>
         <w:jc w:val="both"/>
         <w:rPr>
-          <w:rFonts w:ascii="Arial" w:hAnsi="Arial" w:cs="Arial"/>
-        </w:rPr>
-      </w:pPr>
-      <w:r>
-        <w:rPr>
-          <w:rFonts w:ascii="Arial" w:hAnsi="Arial" w:cs="Arial"/>
+          <w:rFonts w:ascii="Times New Roman" w:hAnsi="Times New Roman" w:cs="Times New Roman"/>
+          <w:sz w:val="24"/>
+          <w:szCs w:val="24"/>
+        </w:rPr>
+      </w:pPr>
+      <w:r>
+        <w:rPr>
+          <w:rFonts w:ascii="Times New Roman" w:hAnsi="Times New Roman" w:cs="Times New Roman"/>
+          <w:sz w:val="24"/>
+          <w:szCs w:val="24"/>
         </w:rPr>
         <w:t>One of the most valuable aspects of my training was facing real-world challenges. I'll never forget the rush of adrenaline and the sense of accomplishment when I successfully solved complex problems. These challenges pushed me out of my comfort zone, forcing me to think outside the box and come up with innovative solutions. It was a journey of personal growth, where I developed resilience and the ability to adapt to unexpected situations – skills that will serve me well throughout my career.</w:t>
       </w:r>
@@ -413,7 +2098,9 @@
         <w:spacing w:after="0" w:line="360" w:lineRule="auto"/>
         <w:jc w:val="both"/>
         <w:rPr>
-          <w:rFonts w:ascii="Arial" w:hAnsi="Arial" w:cs="Arial"/>
+          <w:rFonts w:ascii="Times New Roman" w:hAnsi="Times New Roman" w:cs="Times New Roman"/>
+          <w:sz w:val="24"/>
+          <w:szCs w:val="24"/>
         </w:rPr>
       </w:pPr>
     </w:p>
@@ -423,12 +2110,16 @@
         <w:spacing w:after="0" w:line="360" w:lineRule="auto"/>
         <w:jc w:val="both"/>
         <w:rPr>
-          <w:rFonts w:ascii="Arial" w:hAnsi="Arial" w:cs="Arial"/>
-        </w:rPr>
-      </w:pPr>
-      <w:r>
-        <w:rPr>
-          <w:rFonts w:ascii="Arial" w:hAnsi="Arial" w:cs="Arial"/>
+          <w:rFonts w:ascii="Times New Roman" w:hAnsi="Times New Roman" w:cs="Times New Roman"/>
+          <w:sz w:val="24"/>
+          <w:szCs w:val="24"/>
+        </w:rPr>
+      </w:pPr>
+      <w:r>
+        <w:rPr>
+          <w:rFonts w:ascii="Times New Roman" w:hAnsi="Times New Roman" w:cs="Times New Roman"/>
+          <w:sz w:val="24"/>
+          <w:szCs w:val="24"/>
         </w:rPr>
         <w:t>Not only did my training deepen my technical skills, but it also opened my eyes to the intricacies of industry practices. By immersing myself in the day-to-day operations of the organization, I gained a profound understanding of the industry's inner workings. Learning about the established standards, regulations, and emerging trends gave me a solid foundation to thrive in my future professional endeavors.</w:t>
       </w:r>
@@ -439,7 +2130,9 @@
         <w:spacing w:after="0" w:line="360" w:lineRule="auto"/>
         <w:jc w:val="both"/>
         <w:rPr>
-          <w:rFonts w:ascii="Arial" w:hAnsi="Arial" w:cs="Arial"/>
+          <w:rFonts w:ascii="Times New Roman" w:hAnsi="Times New Roman" w:cs="Times New Roman"/>
+          <w:sz w:val="24"/>
+          <w:szCs w:val="24"/>
         </w:rPr>
       </w:pPr>
     </w:p>
@@ -449,12 +2142,16 @@
         <w:spacing w:after="0" w:line="360" w:lineRule="auto"/>
         <w:jc w:val="both"/>
         <w:rPr>
-          <w:rFonts w:ascii="Arial" w:hAnsi="Arial" w:cs="Arial"/>
-        </w:rPr>
-      </w:pPr>
-      <w:r>
-        <w:rPr>
-          <w:rFonts w:ascii="Arial" w:hAnsi="Arial" w:cs="Arial"/>
+          <w:rFonts w:ascii="Times New Roman" w:hAnsi="Times New Roman" w:cs="Times New Roman"/>
+          <w:sz w:val="24"/>
+          <w:szCs w:val="24"/>
+        </w:rPr>
+      </w:pPr>
+      <w:r>
+        <w:rPr>
+          <w:rFonts w:ascii="Times New Roman" w:hAnsi="Times New Roman" w:cs="Times New Roman"/>
+          <w:sz w:val="24"/>
+          <w:szCs w:val="24"/>
         </w:rPr>
         <w:t>Project management was another invaluable lesson learned during my training. I discovered the art of planning, organizing, and coordinating tasks to achieve project goals efficiently. Witnessing firsthand how effective project management contributes to successful outcomes was eye-opening. It taught me the importance of clear communication, teamwork, and adaptability – crucial skills that ensure smooth project execution and client satisfaction.</w:t>
       </w:r>
@@ -465,7 +2162,9 @@
         <w:spacing w:after="0" w:line="360" w:lineRule="auto"/>
         <w:jc w:val="both"/>
         <w:rPr>
-          <w:rFonts w:ascii="Arial" w:hAnsi="Arial" w:cs="Arial"/>
+          <w:rFonts w:ascii="Times New Roman" w:hAnsi="Times New Roman" w:cs="Times New Roman"/>
+          <w:sz w:val="24"/>
+          <w:szCs w:val="24"/>
         </w:rPr>
       </w:pPr>
     </w:p>
@@ -475,12 +2174,16 @@
         <w:spacing w:after="0" w:line="360" w:lineRule="auto"/>
         <w:jc w:val="both"/>
         <w:rPr>
-          <w:rFonts w:ascii="Arial" w:hAnsi="Arial" w:cs="Arial"/>
-        </w:rPr>
-      </w:pPr>
-      <w:r>
-        <w:rPr>
-          <w:rFonts w:ascii="Arial" w:hAnsi="Arial" w:cs="Arial"/>
+          <w:rFonts w:ascii="Times New Roman" w:hAnsi="Times New Roman" w:cs="Times New Roman"/>
+          <w:sz w:val="24"/>
+          <w:szCs w:val="24"/>
+        </w:rPr>
+      </w:pPr>
+      <w:r>
+        <w:rPr>
+          <w:rFonts w:ascii="Times New Roman" w:hAnsi="Times New Roman" w:cs="Times New Roman"/>
+          <w:sz w:val="24"/>
+          <w:szCs w:val="24"/>
         </w:rPr>
         <w:t>But perhaps the most significant lesson I learned was the power of communication in a professional setting. Working alongside diverse individuals taught me how effective communication bridges gaps and fosters collaboration. I developed the ability to articulate my thoughts clearly, actively listen to others, and adapt my communication style to suit different stakeholders. These interpersonal skills have become the cornerstone of my professional growth, enabling me to build strong relationships and work seamlessly in teams.</w:t>
       </w:r>
@@ -491,7 +2194,9 @@
         <w:spacing w:after="0" w:line="360" w:lineRule="auto"/>
         <w:jc w:val="both"/>
         <w:rPr>
-          <w:rFonts w:ascii="Arial" w:hAnsi="Arial" w:cs="Arial"/>
+          <w:rFonts w:ascii="Times New Roman" w:hAnsi="Times New Roman" w:cs="Times New Roman"/>
+          <w:sz w:val="24"/>
+          <w:szCs w:val="24"/>
         </w:rPr>
       </w:pPr>
     </w:p>
@@ -501,27 +2206,18 @@
         <w:spacing w:after="0" w:line="360" w:lineRule="auto"/>
         <w:jc w:val="both"/>
         <w:rPr>
-          <w:rFonts w:ascii="Arial" w:hAnsi="Arial" w:cs="Arial"/>
-        </w:rPr>
-      </w:pPr>
-      <w:r>
-        <w:rPr>
-          <w:rFonts w:ascii="Arial" w:hAnsi="Arial" w:cs="Arial"/>
-        </w:rPr>
-        <w:t xml:space="preserve">Looking back, my student industrial training was truly transformative. It nurtured my passion for my chosen field, gave me a taste of the real-world challenges, and equipped me with essential skills that extend beyond technical expertise. It was a journey of self-discovery, where I not only honed my abilities but also gained a deeper understanding of the human aspect of </w:t>
-      </w:r>
-      <w:r>
-        <w:rPr>
-          <w:rFonts w:ascii="Arial" w:hAnsi="Arial" w:cs="Arial"/>
-        </w:rPr>
-        <w:lastRenderedPageBreak/>
-        <w:t>the professional world. I'm grateful for the opportunities I had and confident that the lessons I learned will guide me on my path to success</w:t>
-      </w:r>
-      <w:r>
-        <w:rPr>
-          <w:rFonts w:ascii="Arial" w:hAnsi="Arial" w:cs="Arial"/>
-        </w:rPr>
-        <w:t>.</w:t>
+          <w:rFonts w:ascii="Times New Roman" w:hAnsi="Times New Roman" w:cs="Times New Roman"/>
+          <w:sz w:val="24"/>
+          <w:szCs w:val="24"/>
+        </w:rPr>
+      </w:pPr>
+      <w:r>
+        <w:rPr>
+          <w:rFonts w:ascii="Times New Roman" w:hAnsi="Times New Roman" w:cs="Times New Roman"/>
+          <w:sz w:val="24"/>
+          <w:szCs w:val="24"/>
+        </w:rPr>
+        <w:t>Looking back, my student industrial training was truly transformative. It nurtured my passion for my chosen field, gave me a taste of the real-world challenges, and equipped me with essential skills that extend beyond technical expertise. It was a journey of self-discovery, where I not only honed my abilities but also gained a deeper understanding of the human aspect of the professional world. I'm grateful for the opportunities I had and confident that the lessons I learned will guide me on my path to success.</w:t>
       </w:r>
     </w:p>
     <w:p>
@@ -530,26 +2226,34 @@
         <w:spacing w:after="0" w:line="360" w:lineRule="auto"/>
         <w:jc w:val="both"/>
         <w:rPr>
-          <w:rFonts w:ascii="Arial" w:hAnsi="Arial" w:cs="Arial"/>
-        </w:rPr>
-      </w:pPr>
-    </w:p>
-    <w:p>
-      <w:pPr>
-        <w:jc w:val="both"/>
-        <w:rPr>
-          <w:rFonts w:ascii="Arial" w:hAnsi="Arial" w:cs="Arial"/>
-        </w:rPr>
-      </w:pPr>
-      <w:r>
-        <w:rPr>
-          <w:rFonts w:ascii="Arial" w:hAnsi="Arial" w:cs="Arial"/>
+          <w:rFonts w:ascii="Times New Roman" w:hAnsi="Times New Roman" w:cs="Times New Roman"/>
+          <w:sz w:val="24"/>
+          <w:szCs w:val="24"/>
+        </w:rPr>
+      </w:pPr>
+    </w:p>
+    <w:p>
+      <w:pPr>
+        <w:jc w:val="both"/>
+        <w:rPr>
+          <w:rFonts w:ascii="Times New Roman" w:hAnsi="Times New Roman" w:cs="Times New Roman"/>
+          <w:sz w:val="24"/>
+          <w:szCs w:val="24"/>
+        </w:rPr>
+      </w:pPr>
+      <w:r>
+        <w:rPr>
+          <w:rFonts w:ascii="Times New Roman" w:hAnsi="Times New Roman" w:cs="Times New Roman"/>
+          <w:sz w:val="24"/>
+          <w:szCs w:val="24"/>
         </w:rPr>
         <w:t>IV.</w:t>
       </w:r>
       <w:r>
         <w:rPr>
-          <w:rFonts w:ascii="Arial" w:hAnsi="Arial" w:cs="Arial"/>
+          <w:rFonts w:ascii="Times New Roman" w:hAnsi="Times New Roman" w:cs="Times New Roman"/>
+          <w:sz w:val="24"/>
+          <w:szCs w:val="24"/>
         </w:rPr>
         <w:tab/>
         <w:t xml:space="preserve"> Problems met while on training.</w:t>
@@ -560,15 +2264,26 @@
         <w:ind w:left="720"/>
         <w:jc w:val="both"/>
         <w:rPr>
-          <w:rFonts w:ascii="Arial" w:hAnsi="Arial" w:cs="Arial"/>
-        </w:rPr>
-      </w:pPr>
-      <w:r>
-        <w:rPr>
-          <w:rFonts w:ascii="Arial" w:hAnsi="Arial" w:cs="Arial"/>
-        </w:rPr>
-        <w:tab/>
-        <w:t>In terms in school I have no problem but for the company CEO of the seaplane the problem is that we cannot contact him suddenly leaving us in the air.</w:t>
+          <w:rFonts w:ascii="Times New Roman" w:hAnsi="Times New Roman" w:cs="Times New Roman"/>
+          <w:sz w:val="24"/>
+          <w:szCs w:val="24"/>
+        </w:rPr>
+      </w:pPr>
+      <w:r>
+        <w:rPr>
+          <w:rFonts w:ascii="Times New Roman" w:hAnsi="Times New Roman" w:cs="Times New Roman"/>
+          <w:sz w:val="24"/>
+          <w:szCs w:val="24"/>
+        </w:rPr>
+        <w:tab/>
+      </w:r>
+      <w:r>
+        <w:rPr>
+          <w:rFonts w:ascii="Times New Roman" w:hAnsi="Times New Roman" w:cs="Times New Roman"/>
+          <w:sz w:val="24"/>
+          <w:szCs w:val="24"/>
+        </w:rPr>
+        <w:t>During our training period, while I did not face any significant problems in school, the CEO of the seaplane company presented a major challenge by suddenly becoming unavailable and unresponsive. This lack of communication left our team in a state of uncertainty and without crucial guidance and support. It hindered our decision-making process, made it difficult to seek clarification and obtain necessary information, and created confusion within the company. The absence of the CEO also resulted in a leadership gap, leaving us without direction and mentorship, and raised concerns about the future of the organization. Overall, addressing the issue of the CEO's unavailability became crucial to ensure the successful completion of our training and the smooth functioning of the company.</w:t>
       </w:r>
     </w:p>
     <w:p>
@@ -580,32 +2295,73 @@
         </w:numPr>
         <w:jc w:val="both"/>
         <w:rPr>
-          <w:rFonts w:ascii="Arial" w:hAnsi="Arial" w:cs="Arial"/>
-        </w:rPr>
-      </w:pPr>
-      <w:r>
-        <w:rPr>
-          <w:rFonts w:ascii="Arial" w:hAnsi="Arial" w:cs="Arial"/>
+          <w:rFonts w:ascii="Times New Roman" w:hAnsi="Times New Roman" w:cs="Times New Roman"/>
+          <w:sz w:val="24"/>
+          <w:szCs w:val="24"/>
+        </w:rPr>
+      </w:pPr>
+      <w:r>
+        <w:rPr>
+          <w:rFonts w:ascii="Times New Roman" w:hAnsi="Times New Roman" w:cs="Times New Roman"/>
+          <w:sz w:val="24"/>
+          <w:szCs w:val="24"/>
         </w:rPr>
         <w:t>Suggestions and Recommendations (For the improvement of the curricula.)</w:t>
       </w:r>
     </w:p>
     <w:p>
       <w:pPr>
-        <w:jc w:val="both"/>
-        <w:rPr>
-          <w:rFonts w:ascii="Arial" w:hAnsi="Arial" w:cs="Arial"/>
-        </w:rPr>
-      </w:pPr>
-      <w:r>
-        <w:rPr>
-          <w:rFonts w:ascii="Arial" w:hAnsi="Arial" w:cs="Arial"/>
+        <w:pStyle w:val="ListParagraph"/>
+        <w:ind w:left="1440"/>
+        <w:jc w:val="both"/>
+        <w:rPr>
+          <w:rFonts w:ascii="Times New Roman" w:hAnsi="Times New Roman" w:cs="Times New Roman"/>
+          <w:sz w:val="24"/>
+          <w:szCs w:val="24"/>
+        </w:rPr>
+      </w:pPr>
+    </w:p>
+    <w:p>
+      <w:pPr>
+        <w:ind w:left="720" w:firstLine="720"/>
+        <w:jc w:val="both"/>
+        <w:rPr>
+          <w:rFonts w:ascii="Times New Roman" w:hAnsi="Times New Roman" w:cs="Times New Roman"/>
+          <w:sz w:val="24"/>
+          <w:szCs w:val="24"/>
+        </w:rPr>
+      </w:pPr>
+      <w:r>
+        <w:rPr>
+          <w:rFonts w:ascii="Times New Roman" w:hAnsi="Times New Roman" w:cs="Times New Roman"/>
+          <w:sz w:val="24"/>
+          <w:szCs w:val="24"/>
+        </w:rPr>
+        <w:t>I thoroughly enjoyed my on-the-job training (OJT) and all the processes that came with it. It was a rewarding experience that allowed me to gain valuable practical knowledge and skills in a real-world setting. Throughout the training period, I faced no major issues or challenges and found the overall experience to be enriching. I embraced the learning opportunities, actively participated in various tasks, and appreciated the guidance provided by my mentors and colleagues. The OJT not only enhanced my understanding of the industry but also instilled a sense of confidence and preparedness for future professional endeavors.</w:t>
+      </w:r>
+    </w:p>
+    <w:p>
+      <w:pPr>
+        <w:jc w:val="both"/>
+        <w:rPr>
+          <w:rFonts w:ascii="Times New Roman" w:hAnsi="Times New Roman" w:cs="Times New Roman"/>
+          <w:sz w:val="24"/>
+          <w:szCs w:val="24"/>
+        </w:rPr>
+      </w:pPr>
+      <w:r>
+        <w:rPr>
+          <w:rFonts w:ascii="Times New Roman" w:hAnsi="Times New Roman" w:cs="Times New Roman"/>
+          <w:sz w:val="24"/>
+          <w:szCs w:val="24"/>
         </w:rPr>
         <w:t xml:space="preserve">VI. </w:t>
       </w:r>
       <w:r>
         <w:rPr>
-          <w:rFonts w:ascii="Arial" w:hAnsi="Arial" w:cs="Arial"/>
+          <w:rFonts w:ascii="Times New Roman" w:hAnsi="Times New Roman" w:cs="Times New Roman"/>
+          <w:sz w:val="24"/>
+          <w:szCs w:val="24"/>
         </w:rPr>
         <w:tab/>
         <w:t>Documents/ Requirements</w:t>
@@ -625,12 +2381,16 @@
         <w:ind w:hanging="1080"/>
         <w:jc w:val="both"/>
         <w:rPr>
-          <w:rFonts w:ascii="Arial" w:hAnsi="Arial" w:cs="Arial"/>
-        </w:rPr>
-      </w:pPr>
-      <w:r>
-        <w:rPr>
-          <w:rFonts w:ascii="Arial" w:hAnsi="Arial" w:cs="Arial"/>
+          <w:rFonts w:ascii="Times New Roman" w:hAnsi="Times New Roman" w:cs="Times New Roman"/>
+          <w:sz w:val="24"/>
+          <w:szCs w:val="24"/>
+        </w:rPr>
+      </w:pPr>
+      <w:r>
+        <w:rPr>
+          <w:rFonts w:ascii="Times New Roman" w:hAnsi="Times New Roman" w:cs="Times New Roman"/>
+          <w:sz w:val="24"/>
+          <w:szCs w:val="24"/>
         </w:rPr>
         <w:t xml:space="preserve">IRJP Form for Daily Work Activities </w:t>
       </w:r>
@@ -649,12 +2409,16 @@
         <w:ind w:hanging="1080"/>
         <w:jc w:val="both"/>
         <w:rPr>
-          <w:rFonts w:ascii="Arial" w:hAnsi="Arial" w:cs="Arial"/>
-        </w:rPr>
-      </w:pPr>
-      <w:r>
-        <w:rPr>
-          <w:rFonts w:ascii="Arial" w:hAnsi="Arial" w:cs="Arial"/>
+          <w:rFonts w:ascii="Times New Roman" w:hAnsi="Times New Roman" w:cs="Times New Roman"/>
+          <w:sz w:val="24"/>
+          <w:szCs w:val="24"/>
+        </w:rPr>
+      </w:pPr>
+      <w:r>
+        <w:rPr>
+          <w:rFonts w:ascii="Times New Roman" w:hAnsi="Times New Roman" w:cs="Times New Roman"/>
+          <w:sz w:val="24"/>
+          <w:szCs w:val="24"/>
         </w:rPr>
         <w:t xml:space="preserve">Daily Time Record </w:t>
       </w:r>
@@ -673,12 +2437,16 @@
         <w:ind w:hanging="1080"/>
         <w:jc w:val="both"/>
         <w:rPr>
-          <w:rFonts w:ascii="Arial" w:hAnsi="Arial" w:cs="Arial"/>
-        </w:rPr>
-      </w:pPr>
-      <w:r>
-        <w:rPr>
-          <w:rFonts w:ascii="Arial" w:hAnsi="Arial" w:cs="Arial"/>
+          <w:rFonts w:ascii="Times New Roman" w:hAnsi="Times New Roman" w:cs="Times New Roman"/>
+          <w:sz w:val="24"/>
+          <w:szCs w:val="24"/>
+        </w:rPr>
+      </w:pPr>
+      <w:r>
+        <w:rPr>
+          <w:rFonts w:ascii="Times New Roman" w:hAnsi="Times New Roman" w:cs="Times New Roman"/>
+          <w:sz w:val="24"/>
+          <w:szCs w:val="24"/>
         </w:rPr>
         <w:t>Evaluation Sheet Record</w:t>
       </w:r>
@@ -697,12 +2465,16 @@
         <w:ind w:hanging="1080"/>
         <w:jc w:val="both"/>
         <w:rPr>
-          <w:rFonts w:ascii="Arial" w:hAnsi="Arial" w:cs="Arial"/>
-        </w:rPr>
-      </w:pPr>
-      <w:r>
-        <w:rPr>
-          <w:rFonts w:ascii="Arial" w:hAnsi="Arial" w:cs="Arial"/>
+          <w:rFonts w:ascii="Times New Roman" w:hAnsi="Times New Roman" w:cs="Times New Roman"/>
+          <w:sz w:val="24"/>
+          <w:szCs w:val="24"/>
+        </w:rPr>
+      </w:pPr>
+      <w:r>
+        <w:rPr>
+          <w:rFonts w:ascii="Times New Roman" w:hAnsi="Times New Roman" w:cs="Times New Roman"/>
+          <w:sz w:val="24"/>
+          <w:szCs w:val="24"/>
         </w:rPr>
         <w:t>Certificate of Completion</w:t>
       </w:r>
@@ -713,46 +2485,1695 @@
         <w:ind w:left="1800"/>
         <w:jc w:val="both"/>
         <w:rPr>
-          <w:rFonts w:ascii="Arial" w:hAnsi="Arial" w:cs="Arial"/>
-        </w:rPr>
-      </w:pPr>
-    </w:p>
-    <w:p>
-      <w:pPr>
-        <w:ind w:left="720" w:hanging="720"/>
-        <w:jc w:val="both"/>
-        <w:rPr>
-          <w:rFonts w:ascii="Arial" w:hAnsi="Arial" w:cs="Arial"/>
-        </w:rPr>
-      </w:pPr>
-      <w:r>
-        <w:rPr>
-          <w:rFonts w:ascii="Arial" w:hAnsi="Arial" w:cs="Arial"/>
+          <w:rFonts w:ascii="Times New Roman" w:hAnsi="Times New Roman" w:cs="Times New Roman"/>
+          <w:sz w:val="24"/>
+          <w:szCs w:val="24"/>
+        </w:rPr>
+      </w:pPr>
+    </w:p>
+    <w:p>
+      <w:pPr>
+        <w:ind w:left="720" w:hanging="720"/>
+        <w:jc w:val="both"/>
+        <w:rPr>
+          <w:rFonts w:ascii="Times New Roman" w:hAnsi="Times New Roman" w:cs="Times New Roman"/>
+          <w:sz w:val="24"/>
+          <w:szCs w:val="24"/>
+        </w:rPr>
+      </w:pPr>
+      <w:r>
+        <w:rPr>
+          <w:rFonts w:ascii="Times New Roman" w:hAnsi="Times New Roman" w:cs="Times New Roman"/>
+          <w:sz w:val="24"/>
+          <w:szCs w:val="24"/>
         </w:rPr>
         <w:t xml:space="preserve">VII. </w:t>
       </w:r>
       <w:r>
         <w:rPr>
-          <w:rFonts w:ascii="Arial" w:hAnsi="Arial" w:cs="Arial"/>
-        </w:rPr>
-        <w:tab/>
-        <w:t xml:space="preserve">This narrative report should be typewritten w/ Training in Action (3 to 5 pcs. of photo), placed in clear book (short size), at least 20 to 25 pages and to be submitted immediately one week after the training. </w:t>
-      </w:r>
-    </w:p>
-    <w:p>
-      <w:pPr>
-        <w:rPr>
-          <w:rFonts w:ascii="Arial" w:hAnsi="Arial" w:cs="Arial"/>
-        </w:rPr>
-      </w:pPr>
+          <w:rFonts w:ascii="Times New Roman" w:hAnsi="Times New Roman" w:cs="Times New Roman"/>
+          <w:sz w:val="24"/>
+          <w:szCs w:val="24"/>
+        </w:rPr>
+        <w:tab/>
+        <w:t>This narrative report should be typewritten w/ Training in Action (3 to 5 pcs. of photo), placed in clear book (short size), at least 20 to 25 pages and to be submitted immediately one week after the training.</w:t>
+      </w:r>
+    </w:p>
+    <w:p>
+      <w:pPr>
+        <w:ind w:left="720" w:hanging="720"/>
+        <w:jc w:val="both"/>
+        <w:rPr>
+          <w:rFonts w:ascii="Times New Roman" w:hAnsi="Times New Roman" w:cs="Times New Roman"/>
+          <w:sz w:val="24"/>
+          <w:szCs w:val="24"/>
+        </w:rPr>
+      </w:pPr>
+    </w:p>
+    <w:p>
+      <w:pPr>
+        <w:ind w:left="720" w:hanging="720"/>
+        <w:jc w:val="both"/>
+        <w:rPr>
+          <w:rFonts w:ascii="Times New Roman" w:hAnsi="Times New Roman" w:cs="Times New Roman"/>
+          <w:sz w:val="24"/>
+          <w:szCs w:val="24"/>
+        </w:rPr>
+      </w:pPr>
+    </w:p>
+    <w:p>
+      <w:pPr>
+        <w:ind w:left="720" w:hanging="720"/>
+        <w:jc w:val="both"/>
+        <w:rPr>
+          <w:rFonts w:ascii="Times New Roman" w:hAnsi="Times New Roman" w:cs="Times New Roman"/>
+          <w:sz w:val="24"/>
+          <w:szCs w:val="24"/>
+        </w:rPr>
+      </w:pPr>
+      <w:r>
+        <w:rPr>
+          <w:rFonts w:ascii="Times New Roman" w:hAnsi="Times New Roman" w:cs="Times New Roman"/>
+          <w:sz w:val="24"/>
+          <w:szCs w:val="24"/>
+        </w:rPr>
+        <w:lastRenderedPageBreak/>
+        <w:t xml:space="preserve">VIII. </w:t>
+      </w:r>
+      <w:r>
+        <w:rPr>
+          <w:rFonts w:ascii="Times New Roman" w:hAnsi="Times New Roman" w:cs="Times New Roman"/>
+          <w:sz w:val="24"/>
+          <w:szCs w:val="24"/>
+        </w:rPr>
+        <w:tab/>
+        <w:t>Pictures</w:t>
+      </w:r>
+    </w:p>
+    <w:p>
+      <w:pPr>
+        <w:jc w:val="both"/>
+        <w:rPr>
+          <w:rFonts w:ascii="Times New Roman" w:hAnsi="Times New Roman" w:cs="Times New Roman"/>
+          <w:sz w:val="24"/>
+          <w:szCs w:val="24"/>
+        </w:rPr>
+      </w:pPr>
+    </w:p>
+    <w:p>
+      <w:pPr>
+        <w:ind w:left="720" w:hanging="720"/>
+        <w:jc w:val="both"/>
+        <w:rPr>
+          <w:rFonts w:ascii="Times New Roman" w:hAnsi="Times New Roman" w:cs="Times New Roman"/>
+          <w:sz w:val="24"/>
+          <w:szCs w:val="24"/>
+        </w:rPr>
+      </w:pPr>
+      <w:r>
+        <w:rPr>
+          <w:rFonts w:ascii="Times New Roman" w:hAnsi="Times New Roman" w:cs="Times New Roman"/>
+          <w:noProof/>
+          <w:sz w:val="24"/>
+          <w:szCs w:val="24"/>
+        </w:rPr>
+        <w:drawing>
+          <wp:anchor distT="0" distB="0" distL="114300" distR="114300" simplePos="0" relativeHeight="251659264" behindDoc="1" locked="0" layoutInCell="1" allowOverlap="1" wp14:anchorId="459FCF31" wp14:editId="1F058DE4">
+            <wp:simplePos x="0" y="0"/>
+            <wp:positionH relativeFrom="page">
+              <wp:align>center</wp:align>
+            </wp:positionH>
+            <wp:positionV relativeFrom="paragraph">
+              <wp:posOffset>86360</wp:posOffset>
+            </wp:positionV>
+            <wp:extent cx="5454650" cy="4933950"/>
+            <wp:effectExtent l="0" t="0" r="0" b="0"/>
+            <wp:wrapTight wrapText="bothSides">
+              <wp:wrapPolygon edited="0">
+                <wp:start x="0" y="0"/>
+                <wp:lineTo x="0" y="21517"/>
+                <wp:lineTo x="21499" y="21517"/>
+                <wp:lineTo x="21499" y="0"/>
+                <wp:lineTo x="0" y="0"/>
+              </wp:wrapPolygon>
+            </wp:wrapTight>
+            <wp:docPr id="316361907" name="Picture 2" descr="No description available."/>
+            <wp:cNvGraphicFramePr>
+              <a:graphicFrameLocks xmlns:a="http://schemas.openxmlformats.org/drawingml/2006/main" noChangeAspect="1"/>
+            </wp:cNvGraphicFramePr>
+            <a:graphic xmlns:a="http://schemas.openxmlformats.org/drawingml/2006/main">
+              <a:graphicData uri="http://schemas.openxmlformats.org/drawingml/2006/picture">
+                <pic:pic xmlns:pic="http://schemas.openxmlformats.org/drawingml/2006/picture">
+                  <pic:nvPicPr>
+                    <pic:cNvPr id="0" name="Picture 3" descr="No description available."/>
+                    <pic:cNvPicPr>
+                      <a:picLocks noChangeAspect="1" noChangeArrowheads="1"/>
+                    </pic:cNvPicPr>
+                  </pic:nvPicPr>
+                  <pic:blipFill>
+                    <a:blip r:embed="rId10" cstate="print">
+                      <a:extLst>
+                        <a:ext uri="{28A0092B-C50C-407E-A947-70E740481C1C}">
+                          <a14:useLocalDpi xmlns:a14="http://schemas.microsoft.com/office/drawing/2010/main" val="0"/>
+                        </a:ext>
+                      </a:extLst>
+                    </a:blip>
+                    <a:srcRect/>
+                    <a:stretch>
+                      <a:fillRect/>
+                    </a:stretch>
+                  </pic:blipFill>
+                  <pic:spPr bwMode="auto">
+                    <a:xfrm>
+                      <a:off x="0" y="0"/>
+                      <a:ext cx="5454650" cy="4933950"/>
+                    </a:xfrm>
+                    <a:prstGeom prst="rect">
+                      <a:avLst/>
+                    </a:prstGeom>
+                    <a:noFill/>
+                    <a:ln>
+                      <a:noFill/>
+                    </a:ln>
+                  </pic:spPr>
+                </pic:pic>
+              </a:graphicData>
+            </a:graphic>
+            <wp14:sizeRelH relativeFrom="page">
+              <wp14:pctWidth>0</wp14:pctWidth>
+            </wp14:sizeRelH>
+            <wp14:sizeRelV relativeFrom="page">
+              <wp14:pctHeight>0</wp14:pctHeight>
+            </wp14:sizeRelV>
+          </wp:anchor>
+        </w:drawing>
+      </w:r>
+    </w:p>
+    <w:p>
+      <w:pPr>
+        <w:ind w:left="720" w:hanging="720"/>
+        <w:jc w:val="both"/>
+        <w:rPr>
+          <w:rFonts w:ascii="Times New Roman" w:hAnsi="Times New Roman" w:cs="Times New Roman"/>
+          <w:sz w:val="24"/>
+          <w:szCs w:val="24"/>
+        </w:rPr>
+      </w:pPr>
+    </w:p>
+    <w:p>
+      <w:pPr>
+        <w:ind w:left="720" w:hanging="720"/>
+        <w:jc w:val="both"/>
+        <w:rPr>
+          <w:rFonts w:ascii="Times New Roman" w:hAnsi="Times New Roman" w:cs="Times New Roman"/>
+          <w:sz w:val="24"/>
+          <w:szCs w:val="24"/>
+        </w:rPr>
+      </w:pPr>
+    </w:p>
+    <w:p>
+      <w:pPr>
+        <w:ind w:left="720" w:hanging="720"/>
+        <w:jc w:val="both"/>
+        <w:rPr>
+          <w:rFonts w:ascii="Times New Roman" w:hAnsi="Times New Roman" w:cs="Times New Roman"/>
+          <w:sz w:val="24"/>
+          <w:szCs w:val="24"/>
+        </w:rPr>
+      </w:pPr>
+    </w:p>
+    <w:p>
+      <w:pPr>
+        <w:ind w:left="720" w:hanging="720"/>
+        <w:jc w:val="both"/>
+        <w:rPr>
+          <w:rFonts w:ascii="Times New Roman" w:hAnsi="Times New Roman" w:cs="Times New Roman"/>
+          <w:sz w:val="24"/>
+          <w:szCs w:val="24"/>
+        </w:rPr>
+      </w:pPr>
+    </w:p>
+    <w:p>
+      <w:pPr>
+        <w:ind w:left="720" w:hanging="720"/>
+        <w:jc w:val="both"/>
+        <w:rPr>
+          <w:rFonts w:ascii="Times New Roman" w:hAnsi="Times New Roman" w:cs="Times New Roman"/>
+          <w:sz w:val="24"/>
+          <w:szCs w:val="24"/>
+        </w:rPr>
+      </w:pPr>
+    </w:p>
+    <w:p>
+      <w:pPr>
+        <w:ind w:left="720" w:hanging="720"/>
+        <w:jc w:val="both"/>
+        <w:rPr>
+          <w:rFonts w:ascii="Times New Roman" w:hAnsi="Times New Roman" w:cs="Times New Roman"/>
+          <w:sz w:val="24"/>
+          <w:szCs w:val="24"/>
+        </w:rPr>
+      </w:pPr>
+    </w:p>
+    <w:p>
+      <w:pPr>
+        <w:ind w:left="720" w:hanging="720"/>
+        <w:jc w:val="both"/>
+        <w:rPr>
+          <w:rFonts w:ascii="Times New Roman" w:hAnsi="Times New Roman" w:cs="Times New Roman"/>
+          <w:sz w:val="24"/>
+          <w:szCs w:val="24"/>
+        </w:rPr>
+      </w:pPr>
+    </w:p>
+    <w:p>
+      <w:pPr>
+        <w:ind w:left="720" w:hanging="720"/>
+        <w:jc w:val="both"/>
+        <w:rPr>
+          <w:rFonts w:ascii="Times New Roman" w:hAnsi="Times New Roman" w:cs="Times New Roman"/>
+          <w:sz w:val="24"/>
+          <w:szCs w:val="24"/>
+        </w:rPr>
+      </w:pPr>
+    </w:p>
+    <w:p>
+      <w:pPr>
+        <w:ind w:left="720" w:hanging="720"/>
+        <w:jc w:val="both"/>
+        <w:rPr>
+          <w:rFonts w:ascii="Times New Roman" w:hAnsi="Times New Roman" w:cs="Times New Roman"/>
+          <w:sz w:val="24"/>
+          <w:szCs w:val="24"/>
+        </w:rPr>
+      </w:pPr>
+    </w:p>
+    <w:p>
+      <w:pPr>
+        <w:ind w:left="720" w:hanging="720"/>
+        <w:jc w:val="both"/>
+        <w:rPr>
+          <w:rFonts w:ascii="Times New Roman" w:hAnsi="Times New Roman" w:cs="Times New Roman"/>
+          <w:sz w:val="24"/>
+          <w:szCs w:val="24"/>
+        </w:rPr>
+      </w:pPr>
+    </w:p>
+    <w:p>
+      <w:pPr>
+        <w:ind w:left="720" w:hanging="720"/>
+        <w:jc w:val="both"/>
+        <w:rPr>
+          <w:rFonts w:ascii="Times New Roman" w:hAnsi="Times New Roman" w:cs="Times New Roman"/>
+          <w:sz w:val="24"/>
+          <w:szCs w:val="24"/>
+        </w:rPr>
+      </w:pPr>
+    </w:p>
+    <w:p>
+      <w:pPr>
+        <w:ind w:left="720" w:hanging="720"/>
+        <w:jc w:val="both"/>
+        <w:rPr>
+          <w:rFonts w:ascii="Times New Roman" w:hAnsi="Times New Roman" w:cs="Times New Roman"/>
+          <w:sz w:val="24"/>
+          <w:szCs w:val="24"/>
+        </w:rPr>
+      </w:pPr>
+    </w:p>
+    <w:p>
+      <w:pPr>
+        <w:ind w:left="720" w:hanging="720"/>
+        <w:jc w:val="both"/>
+        <w:rPr>
+          <w:rFonts w:ascii="Times New Roman" w:hAnsi="Times New Roman" w:cs="Times New Roman"/>
+          <w:sz w:val="24"/>
+          <w:szCs w:val="24"/>
+        </w:rPr>
+      </w:pPr>
+    </w:p>
+    <w:p>
+      <w:pPr>
+        <w:ind w:left="720" w:hanging="720"/>
+        <w:jc w:val="both"/>
+        <w:rPr>
+          <w:rFonts w:ascii="Times New Roman" w:hAnsi="Times New Roman" w:cs="Times New Roman"/>
+          <w:sz w:val="24"/>
+          <w:szCs w:val="24"/>
+        </w:rPr>
+      </w:pPr>
+    </w:p>
+    <w:p>
+      <w:pPr>
+        <w:ind w:left="720" w:hanging="720"/>
+        <w:jc w:val="both"/>
+        <w:rPr>
+          <w:rFonts w:ascii="Times New Roman" w:hAnsi="Times New Roman" w:cs="Times New Roman"/>
+          <w:sz w:val="24"/>
+          <w:szCs w:val="24"/>
+        </w:rPr>
+      </w:pPr>
+    </w:p>
+    <w:p>
+      <w:pPr>
+        <w:ind w:left="720" w:hanging="720"/>
+        <w:jc w:val="both"/>
+        <w:rPr>
+          <w:rFonts w:ascii="Times New Roman" w:hAnsi="Times New Roman" w:cs="Times New Roman"/>
+          <w:sz w:val="24"/>
+          <w:szCs w:val="24"/>
+        </w:rPr>
+      </w:pPr>
+    </w:p>
+    <w:p>
+      <w:pPr>
+        <w:ind w:left="720" w:hanging="720"/>
+        <w:jc w:val="both"/>
+        <w:rPr>
+          <w:rFonts w:ascii="Times New Roman" w:hAnsi="Times New Roman" w:cs="Times New Roman"/>
+          <w:sz w:val="24"/>
+          <w:szCs w:val="24"/>
+        </w:rPr>
+      </w:pPr>
+    </w:p>
+    <w:p>
+      <w:pPr>
+        <w:ind w:left="720" w:hanging="720"/>
+        <w:jc w:val="both"/>
+        <w:rPr>
+          <w:rFonts w:ascii="Times New Roman" w:hAnsi="Times New Roman" w:cs="Times New Roman"/>
+          <w:sz w:val="24"/>
+          <w:szCs w:val="24"/>
+        </w:rPr>
+      </w:pPr>
+    </w:p>
+    <w:p>
+      <w:pPr>
+        <w:ind w:left="720" w:hanging="720"/>
+        <w:jc w:val="both"/>
+        <w:rPr>
+          <w:rFonts w:ascii="Times New Roman" w:hAnsi="Times New Roman" w:cs="Times New Roman"/>
+          <w:sz w:val="24"/>
+          <w:szCs w:val="24"/>
+        </w:rPr>
+      </w:pPr>
+    </w:p>
+    <w:p>
+      <w:pPr>
+        <w:ind w:left="720" w:hanging="720"/>
+        <w:jc w:val="both"/>
+        <w:rPr>
+          <w:rFonts w:ascii="Times New Roman" w:hAnsi="Times New Roman" w:cs="Times New Roman"/>
+          <w:sz w:val="24"/>
+          <w:szCs w:val="24"/>
+        </w:rPr>
+      </w:pPr>
+    </w:p>
+    <w:p>
+      <w:pPr>
+        <w:ind w:left="720" w:hanging="720"/>
+        <w:jc w:val="both"/>
+        <w:rPr>
+          <w:rFonts w:ascii="Times New Roman" w:hAnsi="Times New Roman" w:cs="Times New Roman"/>
+          <w:sz w:val="24"/>
+          <w:szCs w:val="24"/>
+        </w:rPr>
+      </w:pPr>
+    </w:p>
+    <w:p>
+      <w:pPr>
+        <w:ind w:left="720" w:hanging="720"/>
+        <w:jc w:val="both"/>
+        <w:rPr>
+          <w:rFonts w:ascii="Times New Roman" w:hAnsi="Times New Roman" w:cs="Times New Roman"/>
+          <w:sz w:val="24"/>
+          <w:szCs w:val="24"/>
+        </w:rPr>
+      </w:pPr>
+    </w:p>
+    <w:p>
+      <w:pPr>
+        <w:ind w:left="720" w:hanging="720"/>
+        <w:jc w:val="both"/>
+        <w:rPr>
+          <w:rFonts w:ascii="Times New Roman" w:hAnsi="Times New Roman" w:cs="Times New Roman"/>
+          <w:sz w:val="24"/>
+          <w:szCs w:val="24"/>
+        </w:rPr>
+      </w:pPr>
+    </w:p>
+    <w:p>
+      <w:pPr>
+        <w:ind w:left="720" w:hanging="720"/>
+        <w:jc w:val="both"/>
+        <w:rPr>
+          <w:rFonts w:ascii="Times New Roman" w:hAnsi="Times New Roman" w:cs="Times New Roman"/>
+          <w:sz w:val="24"/>
+          <w:szCs w:val="24"/>
+        </w:rPr>
+      </w:pPr>
+    </w:p>
+    <w:p>
+      <w:pPr>
+        <w:ind w:left="720" w:hanging="720"/>
+        <w:jc w:val="both"/>
+        <w:rPr>
+          <w:rFonts w:ascii="Times New Roman" w:hAnsi="Times New Roman" w:cs="Times New Roman"/>
+          <w:sz w:val="24"/>
+          <w:szCs w:val="24"/>
+        </w:rPr>
+      </w:pPr>
+    </w:p>
+    <w:p>
+      <w:pPr>
+        <w:ind w:left="720" w:hanging="720"/>
+        <w:jc w:val="both"/>
+        <w:rPr>
+          <w:rFonts w:ascii="Times New Roman" w:hAnsi="Times New Roman" w:cs="Times New Roman"/>
+          <w:sz w:val="24"/>
+          <w:szCs w:val="24"/>
+        </w:rPr>
+      </w:pPr>
+    </w:p>
+    <w:p>
+      <w:pPr>
+        <w:ind w:left="720" w:hanging="720"/>
+        <w:jc w:val="both"/>
+        <w:rPr>
+          <w:rFonts w:ascii="Times New Roman" w:hAnsi="Times New Roman" w:cs="Times New Roman"/>
+          <w:sz w:val="24"/>
+          <w:szCs w:val="24"/>
+        </w:rPr>
+      </w:pPr>
+    </w:p>
+    <w:p>
+      <w:pPr>
+        <w:ind w:left="720" w:hanging="720"/>
+        <w:jc w:val="both"/>
+        <w:rPr>
+          <w:rFonts w:ascii="Times New Roman" w:hAnsi="Times New Roman" w:cs="Times New Roman"/>
+          <w:sz w:val="24"/>
+          <w:szCs w:val="24"/>
+        </w:rPr>
+      </w:pPr>
+    </w:p>
+    <w:p>
+      <w:pPr>
+        <w:ind w:left="720" w:hanging="720"/>
+        <w:jc w:val="both"/>
+        <w:rPr>
+          <w:rFonts w:ascii="Times New Roman" w:hAnsi="Times New Roman" w:cs="Times New Roman"/>
+          <w:sz w:val="24"/>
+          <w:szCs w:val="24"/>
+        </w:rPr>
+      </w:pPr>
+    </w:p>
+    <w:p>
+      <w:pPr>
+        <w:ind w:left="720" w:hanging="720"/>
+        <w:jc w:val="both"/>
+        <w:rPr>
+          <w:rFonts w:ascii="Times New Roman" w:hAnsi="Times New Roman" w:cs="Times New Roman"/>
+          <w:sz w:val="24"/>
+          <w:szCs w:val="24"/>
+        </w:rPr>
+      </w:pPr>
+    </w:p>
+    <w:p>
+      <w:pPr>
+        <w:ind w:left="720" w:hanging="720"/>
+        <w:jc w:val="both"/>
+        <w:rPr>
+          <w:rFonts w:ascii="Times New Roman" w:hAnsi="Times New Roman" w:cs="Times New Roman"/>
+          <w:sz w:val="24"/>
+          <w:szCs w:val="24"/>
+        </w:rPr>
+      </w:pPr>
+      <w:r>
+        <w:rPr>
+          <w:rFonts w:ascii="Times New Roman" w:hAnsi="Times New Roman" w:cs="Times New Roman"/>
+          <w:noProof/>
+          <w:sz w:val="24"/>
+          <w:szCs w:val="24"/>
+        </w:rPr>
+        <w:drawing>
+          <wp:anchor distT="0" distB="0" distL="114300" distR="114300" simplePos="0" relativeHeight="251661312" behindDoc="1" locked="0" layoutInCell="1" allowOverlap="1" wp14:anchorId="6514F946" wp14:editId="36F14346">
+            <wp:simplePos x="0" y="0"/>
+            <wp:positionH relativeFrom="page">
+              <wp:align>center</wp:align>
+            </wp:positionH>
+            <wp:positionV relativeFrom="paragraph">
+              <wp:posOffset>5715</wp:posOffset>
+            </wp:positionV>
+            <wp:extent cx="5435600" cy="5054600"/>
+            <wp:effectExtent l="0" t="0" r="0" b="0"/>
+            <wp:wrapTight wrapText="bothSides">
+              <wp:wrapPolygon edited="0">
+                <wp:start x="0" y="0"/>
+                <wp:lineTo x="0" y="21491"/>
+                <wp:lineTo x="21499" y="21491"/>
+                <wp:lineTo x="21499" y="0"/>
+                <wp:lineTo x="0" y="0"/>
+              </wp:wrapPolygon>
+            </wp:wrapTight>
+            <wp:docPr id="1963876885" name="Picture 3" descr="No description available."/>
+            <wp:cNvGraphicFramePr>
+              <a:graphicFrameLocks xmlns:a="http://schemas.openxmlformats.org/drawingml/2006/main" noChangeAspect="1"/>
+            </wp:cNvGraphicFramePr>
+            <a:graphic xmlns:a="http://schemas.openxmlformats.org/drawingml/2006/main">
+              <a:graphicData uri="http://schemas.openxmlformats.org/drawingml/2006/picture">
+                <pic:pic xmlns:pic="http://schemas.openxmlformats.org/drawingml/2006/picture">
+                  <pic:nvPicPr>
+                    <pic:cNvPr id="0" name="Picture 5" descr="No description available."/>
+                    <pic:cNvPicPr>
+                      <a:picLocks noChangeAspect="1" noChangeArrowheads="1"/>
+                    </pic:cNvPicPr>
+                  </pic:nvPicPr>
+                  <pic:blipFill>
+                    <a:blip r:embed="rId11" cstate="print">
+                      <a:extLst>
+                        <a:ext uri="{28A0092B-C50C-407E-A947-70E740481C1C}">
+                          <a14:useLocalDpi xmlns:a14="http://schemas.microsoft.com/office/drawing/2010/main" val="0"/>
+                        </a:ext>
+                      </a:extLst>
+                    </a:blip>
+                    <a:srcRect/>
+                    <a:stretch>
+                      <a:fillRect/>
+                    </a:stretch>
+                  </pic:blipFill>
+                  <pic:spPr bwMode="auto">
+                    <a:xfrm>
+                      <a:off x="0" y="0"/>
+                      <a:ext cx="5435600" cy="5054600"/>
+                    </a:xfrm>
+                    <a:prstGeom prst="rect">
+                      <a:avLst/>
+                    </a:prstGeom>
+                    <a:noFill/>
+                    <a:ln>
+                      <a:noFill/>
+                    </a:ln>
+                  </pic:spPr>
+                </pic:pic>
+              </a:graphicData>
+            </a:graphic>
+            <wp14:sizeRelH relativeFrom="page">
+              <wp14:pctWidth>0</wp14:pctWidth>
+            </wp14:sizeRelH>
+            <wp14:sizeRelV relativeFrom="page">
+              <wp14:pctHeight>0</wp14:pctHeight>
+            </wp14:sizeRelV>
+          </wp:anchor>
+        </w:drawing>
+      </w:r>
+    </w:p>
+    <w:p>
+      <w:pPr>
+        <w:ind w:left="720" w:hanging="720"/>
+        <w:jc w:val="both"/>
+        <w:rPr>
+          <w:rFonts w:ascii="Times New Roman" w:hAnsi="Times New Roman" w:cs="Times New Roman"/>
+          <w:sz w:val="24"/>
+          <w:szCs w:val="24"/>
+        </w:rPr>
+      </w:pPr>
+    </w:p>
+    <w:p>
+      <w:pPr>
+        <w:ind w:left="720" w:hanging="720"/>
+        <w:jc w:val="both"/>
+        <w:rPr>
+          <w:rFonts w:ascii="Times New Roman" w:hAnsi="Times New Roman" w:cs="Times New Roman"/>
+          <w:sz w:val="24"/>
+          <w:szCs w:val="24"/>
+        </w:rPr>
+      </w:pPr>
+    </w:p>
+    <w:p>
+      <w:pPr>
+        <w:ind w:left="720" w:hanging="720"/>
+        <w:jc w:val="both"/>
+        <w:rPr>
+          <w:rFonts w:ascii="Times New Roman" w:hAnsi="Times New Roman" w:cs="Times New Roman"/>
+          <w:sz w:val="24"/>
+          <w:szCs w:val="24"/>
+        </w:rPr>
+      </w:pPr>
+    </w:p>
+    <w:p>
+      <w:pPr>
+        <w:ind w:left="720" w:hanging="720"/>
+        <w:jc w:val="both"/>
+        <w:rPr>
+          <w:rFonts w:ascii="Times New Roman" w:hAnsi="Times New Roman" w:cs="Times New Roman"/>
+          <w:sz w:val="24"/>
+          <w:szCs w:val="24"/>
+        </w:rPr>
+      </w:pPr>
+    </w:p>
+    <w:p>
+      <w:pPr>
+        <w:ind w:left="720" w:hanging="720"/>
+        <w:jc w:val="both"/>
+        <w:rPr>
+          <w:rFonts w:ascii="Times New Roman" w:hAnsi="Times New Roman" w:cs="Times New Roman"/>
+          <w:sz w:val="24"/>
+          <w:szCs w:val="24"/>
+        </w:rPr>
+      </w:pPr>
+    </w:p>
+    <w:p>
+      <w:pPr>
+        <w:ind w:left="720" w:hanging="720"/>
+        <w:jc w:val="both"/>
+        <w:rPr>
+          <w:rFonts w:ascii="Times New Roman" w:hAnsi="Times New Roman" w:cs="Times New Roman"/>
+          <w:sz w:val="24"/>
+          <w:szCs w:val="24"/>
+        </w:rPr>
+      </w:pPr>
+    </w:p>
+    <w:p>
+      <w:pPr>
+        <w:ind w:left="720" w:hanging="720"/>
+        <w:jc w:val="both"/>
+        <w:rPr>
+          <w:rFonts w:ascii="Times New Roman" w:hAnsi="Times New Roman" w:cs="Times New Roman"/>
+          <w:sz w:val="24"/>
+          <w:szCs w:val="24"/>
+        </w:rPr>
+      </w:pPr>
+    </w:p>
+    <w:p>
+      <w:pPr>
+        <w:ind w:left="720" w:hanging="720"/>
+        <w:jc w:val="both"/>
+        <w:rPr>
+          <w:rFonts w:ascii="Times New Roman" w:hAnsi="Times New Roman" w:cs="Times New Roman"/>
+          <w:sz w:val="24"/>
+          <w:szCs w:val="24"/>
+        </w:rPr>
+      </w:pPr>
+    </w:p>
+    <w:p>
+      <w:pPr>
+        <w:ind w:left="720" w:hanging="720"/>
+        <w:jc w:val="both"/>
+        <w:rPr>
+          <w:rFonts w:ascii="Times New Roman" w:hAnsi="Times New Roman" w:cs="Times New Roman"/>
+          <w:sz w:val="24"/>
+          <w:szCs w:val="24"/>
+        </w:rPr>
+      </w:pPr>
+    </w:p>
+    <w:p>
+      <w:pPr>
+        <w:ind w:left="720" w:hanging="720"/>
+        <w:jc w:val="both"/>
+        <w:rPr>
+          <w:rFonts w:ascii="Times New Roman" w:hAnsi="Times New Roman" w:cs="Times New Roman"/>
+          <w:sz w:val="24"/>
+          <w:szCs w:val="24"/>
+        </w:rPr>
+      </w:pPr>
+    </w:p>
+    <w:p>
+      <w:pPr>
+        <w:ind w:left="720" w:hanging="720"/>
+        <w:jc w:val="both"/>
+        <w:rPr>
+          <w:rFonts w:ascii="Times New Roman" w:hAnsi="Times New Roman" w:cs="Times New Roman"/>
+          <w:sz w:val="24"/>
+          <w:szCs w:val="24"/>
+        </w:rPr>
+      </w:pPr>
+    </w:p>
+    <w:p>
+      <w:pPr>
+        <w:ind w:left="720" w:hanging="720"/>
+        <w:jc w:val="both"/>
+        <w:rPr>
+          <w:rFonts w:ascii="Times New Roman" w:hAnsi="Times New Roman" w:cs="Times New Roman"/>
+          <w:sz w:val="24"/>
+          <w:szCs w:val="24"/>
+        </w:rPr>
+      </w:pPr>
+    </w:p>
+    <w:p>
+      <w:pPr>
+        <w:ind w:left="720" w:hanging="720"/>
+        <w:jc w:val="both"/>
+        <w:rPr>
+          <w:rFonts w:ascii="Times New Roman" w:hAnsi="Times New Roman" w:cs="Times New Roman"/>
+          <w:sz w:val="24"/>
+          <w:szCs w:val="24"/>
+        </w:rPr>
+      </w:pPr>
+    </w:p>
+    <w:p>
+      <w:pPr>
+        <w:ind w:left="720" w:hanging="720"/>
+        <w:jc w:val="both"/>
+        <w:rPr>
+          <w:rFonts w:ascii="Times New Roman" w:hAnsi="Times New Roman" w:cs="Times New Roman"/>
+          <w:sz w:val="24"/>
+          <w:szCs w:val="24"/>
+        </w:rPr>
+      </w:pPr>
+    </w:p>
+    <w:p>
+      <w:pPr>
+        <w:ind w:left="720" w:hanging="720"/>
+        <w:jc w:val="both"/>
+        <w:rPr>
+          <w:rFonts w:ascii="Times New Roman" w:hAnsi="Times New Roman" w:cs="Times New Roman"/>
+          <w:sz w:val="24"/>
+          <w:szCs w:val="24"/>
+        </w:rPr>
+      </w:pPr>
+    </w:p>
+    <w:p>
+      <w:pPr>
+        <w:ind w:left="720" w:hanging="720"/>
+        <w:jc w:val="both"/>
+        <w:rPr>
+          <w:rFonts w:ascii="Times New Roman" w:hAnsi="Times New Roman" w:cs="Times New Roman"/>
+          <w:sz w:val="24"/>
+          <w:szCs w:val="24"/>
+        </w:rPr>
+      </w:pPr>
+    </w:p>
+    <w:p>
+      <w:pPr>
+        <w:ind w:left="720" w:hanging="720"/>
+        <w:jc w:val="both"/>
+        <w:rPr>
+          <w:rFonts w:ascii="Times New Roman" w:hAnsi="Times New Roman" w:cs="Times New Roman"/>
+          <w:sz w:val="24"/>
+          <w:szCs w:val="24"/>
+        </w:rPr>
+      </w:pPr>
+    </w:p>
+    <w:p>
+      <w:pPr>
+        <w:ind w:left="720" w:hanging="720"/>
+        <w:jc w:val="both"/>
+        <w:rPr>
+          <w:rFonts w:ascii="Times New Roman" w:hAnsi="Times New Roman" w:cs="Times New Roman"/>
+          <w:sz w:val="24"/>
+          <w:szCs w:val="24"/>
+        </w:rPr>
+      </w:pPr>
+    </w:p>
+    <w:p>
+      <w:pPr>
+        <w:ind w:left="720" w:hanging="720"/>
+        <w:jc w:val="both"/>
+        <w:rPr>
+          <w:rFonts w:ascii="Times New Roman" w:hAnsi="Times New Roman" w:cs="Times New Roman"/>
+          <w:sz w:val="24"/>
+          <w:szCs w:val="24"/>
+        </w:rPr>
+      </w:pPr>
+    </w:p>
+    <w:p>
+      <w:pPr>
+        <w:ind w:left="720" w:hanging="720"/>
+        <w:jc w:val="both"/>
+        <w:rPr>
+          <w:rFonts w:ascii="Times New Roman" w:hAnsi="Times New Roman" w:cs="Times New Roman"/>
+          <w:sz w:val="24"/>
+          <w:szCs w:val="24"/>
+        </w:rPr>
+      </w:pPr>
+    </w:p>
+    <w:p>
+      <w:pPr>
+        <w:ind w:left="720" w:hanging="720"/>
+        <w:jc w:val="both"/>
+        <w:rPr>
+          <w:rFonts w:ascii="Times New Roman" w:hAnsi="Times New Roman" w:cs="Times New Roman"/>
+          <w:sz w:val="24"/>
+          <w:szCs w:val="24"/>
+        </w:rPr>
+      </w:pPr>
+    </w:p>
+    <w:p>
+      <w:pPr>
+        <w:ind w:left="720" w:hanging="720"/>
+        <w:jc w:val="both"/>
+        <w:rPr>
+          <w:rFonts w:ascii="Times New Roman" w:hAnsi="Times New Roman" w:cs="Times New Roman"/>
+          <w:sz w:val="24"/>
+          <w:szCs w:val="24"/>
+        </w:rPr>
+      </w:pPr>
+    </w:p>
+    <w:p>
+      <w:pPr>
+        <w:ind w:left="720" w:hanging="720"/>
+        <w:jc w:val="both"/>
+        <w:rPr>
+          <w:rFonts w:ascii="Times New Roman" w:hAnsi="Times New Roman" w:cs="Times New Roman"/>
+          <w:sz w:val="24"/>
+          <w:szCs w:val="24"/>
+        </w:rPr>
+      </w:pPr>
+    </w:p>
+    <w:p>
+      <w:pPr>
+        <w:ind w:left="720" w:hanging="720"/>
+        <w:jc w:val="both"/>
+        <w:rPr>
+          <w:rFonts w:ascii="Times New Roman" w:hAnsi="Times New Roman" w:cs="Times New Roman"/>
+          <w:sz w:val="24"/>
+          <w:szCs w:val="24"/>
+        </w:rPr>
+      </w:pPr>
+    </w:p>
+    <w:p>
+      <w:pPr>
+        <w:ind w:left="720" w:hanging="720"/>
+        <w:jc w:val="both"/>
+        <w:rPr>
+          <w:rFonts w:ascii="Times New Roman" w:hAnsi="Times New Roman" w:cs="Times New Roman"/>
+          <w:sz w:val="24"/>
+          <w:szCs w:val="24"/>
+        </w:rPr>
+      </w:pPr>
+    </w:p>
+    <w:p>
+      <w:pPr>
+        <w:ind w:left="720" w:hanging="720"/>
+        <w:jc w:val="both"/>
+        <w:rPr>
+          <w:rFonts w:ascii="Times New Roman" w:hAnsi="Times New Roman" w:cs="Times New Roman"/>
+          <w:sz w:val="24"/>
+          <w:szCs w:val="24"/>
+        </w:rPr>
+      </w:pPr>
+    </w:p>
+    <w:p>
+      <w:pPr>
+        <w:ind w:left="720" w:hanging="720"/>
+        <w:jc w:val="both"/>
+        <w:rPr>
+          <w:rFonts w:ascii="Times New Roman" w:hAnsi="Times New Roman" w:cs="Times New Roman"/>
+          <w:noProof/>
+          <w:sz w:val="24"/>
+          <w:szCs w:val="24"/>
+        </w:rPr>
+      </w:pPr>
+    </w:p>
+    <w:p>
+      <w:pPr>
+        <w:ind w:left="720" w:hanging="720"/>
+        <w:jc w:val="both"/>
+        <w:rPr>
+          <w:rFonts w:ascii="Times New Roman" w:hAnsi="Times New Roman" w:cs="Times New Roman"/>
+          <w:noProof/>
+          <w:sz w:val="24"/>
+          <w:szCs w:val="24"/>
+        </w:rPr>
+      </w:pPr>
+    </w:p>
+    <w:p>
+      <w:pPr>
+        <w:ind w:left="720" w:hanging="720"/>
+        <w:jc w:val="both"/>
+        <w:rPr>
+          <w:rFonts w:ascii="Times New Roman" w:hAnsi="Times New Roman" w:cs="Times New Roman"/>
+          <w:noProof/>
+          <w:sz w:val="24"/>
+          <w:szCs w:val="24"/>
+        </w:rPr>
+      </w:pPr>
+      <w:r>
+        <w:rPr>
+          <w:rFonts w:ascii="Times New Roman" w:hAnsi="Times New Roman" w:cs="Times New Roman"/>
+          <w:noProof/>
+          <w:sz w:val="24"/>
+          <w:szCs w:val="24"/>
+        </w:rPr>
+        <w:drawing>
+          <wp:anchor distT="0" distB="0" distL="114300" distR="114300" simplePos="0" relativeHeight="251665408" behindDoc="1" locked="0" layoutInCell="1" allowOverlap="1" wp14:anchorId="3A7F21A9" wp14:editId="449C5E07">
+            <wp:simplePos x="0" y="0"/>
+            <wp:positionH relativeFrom="margin">
+              <wp:align>left</wp:align>
+            </wp:positionH>
+            <wp:positionV relativeFrom="paragraph">
+              <wp:posOffset>24130</wp:posOffset>
+            </wp:positionV>
+            <wp:extent cx="5911850" cy="5073650"/>
+            <wp:effectExtent l="0" t="0" r="0" b="0"/>
+            <wp:wrapTight wrapText="bothSides">
+              <wp:wrapPolygon edited="0">
+                <wp:start x="0" y="0"/>
+                <wp:lineTo x="0" y="21492"/>
+                <wp:lineTo x="21507" y="21492"/>
+                <wp:lineTo x="21507" y="0"/>
+                <wp:lineTo x="0" y="0"/>
+              </wp:wrapPolygon>
+            </wp:wrapTight>
+            <wp:docPr id="1643717857" name="Picture 5" descr="No description available."/>
+            <wp:cNvGraphicFramePr>
+              <a:graphicFrameLocks xmlns:a="http://schemas.openxmlformats.org/drawingml/2006/main" noChangeAspect="1"/>
+            </wp:cNvGraphicFramePr>
+            <a:graphic xmlns:a="http://schemas.openxmlformats.org/drawingml/2006/main">
+              <a:graphicData uri="http://schemas.openxmlformats.org/drawingml/2006/picture">
+                <pic:pic xmlns:pic="http://schemas.openxmlformats.org/drawingml/2006/picture">
+                  <pic:nvPicPr>
+                    <pic:cNvPr id="0" name="Picture 9" descr="No description available."/>
+                    <pic:cNvPicPr>
+                      <a:picLocks noChangeAspect="1" noChangeArrowheads="1"/>
+                    </pic:cNvPicPr>
+                  </pic:nvPicPr>
+                  <pic:blipFill>
+                    <a:blip r:embed="rId12" cstate="print">
+                      <a:extLst>
+                        <a:ext uri="{28A0092B-C50C-407E-A947-70E740481C1C}">
+                          <a14:useLocalDpi xmlns:a14="http://schemas.microsoft.com/office/drawing/2010/main" val="0"/>
+                        </a:ext>
+                      </a:extLst>
+                    </a:blip>
+                    <a:srcRect/>
+                    <a:stretch>
+                      <a:fillRect/>
+                    </a:stretch>
+                  </pic:blipFill>
+                  <pic:spPr bwMode="auto">
+                    <a:xfrm>
+                      <a:off x="0" y="0"/>
+                      <a:ext cx="5911850" cy="5073650"/>
+                    </a:xfrm>
+                    <a:prstGeom prst="rect">
+                      <a:avLst/>
+                    </a:prstGeom>
+                    <a:noFill/>
+                    <a:ln>
+                      <a:noFill/>
+                    </a:ln>
+                  </pic:spPr>
+                </pic:pic>
+              </a:graphicData>
+            </a:graphic>
+            <wp14:sizeRelH relativeFrom="page">
+              <wp14:pctWidth>0</wp14:pctWidth>
+            </wp14:sizeRelH>
+            <wp14:sizeRelV relativeFrom="page">
+              <wp14:pctHeight>0</wp14:pctHeight>
+            </wp14:sizeRelV>
+          </wp:anchor>
+        </w:drawing>
+      </w:r>
+    </w:p>
+    <w:p>
+      <w:pPr>
+        <w:ind w:left="720" w:hanging="720"/>
+        <w:jc w:val="both"/>
+        <w:rPr>
+          <w:rFonts w:ascii="Times New Roman" w:hAnsi="Times New Roman" w:cs="Times New Roman"/>
+          <w:noProof/>
+          <w:sz w:val="24"/>
+          <w:szCs w:val="24"/>
+        </w:rPr>
+      </w:pPr>
+    </w:p>
+    <w:p>
+      <w:pPr>
+        <w:ind w:left="720" w:hanging="720"/>
+        <w:jc w:val="both"/>
+        <w:rPr>
+          <w:rFonts w:ascii="Times New Roman" w:hAnsi="Times New Roman" w:cs="Times New Roman"/>
+          <w:noProof/>
+          <w:sz w:val="24"/>
+          <w:szCs w:val="24"/>
+        </w:rPr>
+      </w:pPr>
+    </w:p>
+    <w:p>
+      <w:pPr>
+        <w:ind w:left="720" w:hanging="720"/>
+        <w:jc w:val="both"/>
+        <w:rPr>
+          <w:rFonts w:ascii="Times New Roman" w:hAnsi="Times New Roman" w:cs="Times New Roman"/>
+          <w:noProof/>
+          <w:sz w:val="24"/>
+          <w:szCs w:val="24"/>
+        </w:rPr>
+      </w:pPr>
+    </w:p>
+    <w:p>
+      <w:pPr>
+        <w:ind w:left="720" w:hanging="720"/>
+        <w:jc w:val="both"/>
+        <w:rPr>
+          <w:rFonts w:ascii="Times New Roman" w:hAnsi="Times New Roman" w:cs="Times New Roman"/>
+          <w:noProof/>
+          <w:sz w:val="24"/>
+          <w:szCs w:val="24"/>
+        </w:rPr>
+      </w:pPr>
+    </w:p>
+    <w:p>
+      <w:pPr>
+        <w:ind w:left="720" w:hanging="720"/>
+        <w:jc w:val="both"/>
+        <w:rPr>
+          <w:rFonts w:ascii="Times New Roman" w:hAnsi="Times New Roman" w:cs="Times New Roman"/>
+          <w:noProof/>
+          <w:sz w:val="24"/>
+          <w:szCs w:val="24"/>
+        </w:rPr>
+      </w:pPr>
+    </w:p>
+    <w:p>
+      <w:pPr>
+        <w:ind w:left="720" w:hanging="720"/>
+        <w:jc w:val="both"/>
+        <w:rPr>
+          <w:rFonts w:ascii="Times New Roman" w:hAnsi="Times New Roman" w:cs="Times New Roman"/>
+          <w:noProof/>
+          <w:sz w:val="24"/>
+          <w:szCs w:val="24"/>
+        </w:rPr>
+      </w:pPr>
+    </w:p>
+    <w:p>
+      <w:pPr>
+        <w:ind w:left="720" w:hanging="720"/>
+        <w:jc w:val="both"/>
+        <w:rPr>
+          <w:rFonts w:ascii="Times New Roman" w:hAnsi="Times New Roman" w:cs="Times New Roman"/>
+          <w:noProof/>
+          <w:sz w:val="24"/>
+          <w:szCs w:val="24"/>
+        </w:rPr>
+      </w:pPr>
+    </w:p>
+    <w:p>
+      <w:pPr>
+        <w:ind w:left="720" w:hanging="720"/>
+        <w:jc w:val="both"/>
+        <w:rPr>
+          <w:rFonts w:ascii="Times New Roman" w:hAnsi="Times New Roman" w:cs="Times New Roman"/>
+          <w:noProof/>
+          <w:sz w:val="24"/>
+          <w:szCs w:val="24"/>
+        </w:rPr>
+      </w:pPr>
+    </w:p>
+    <w:p>
+      <w:pPr>
+        <w:ind w:left="720" w:hanging="720"/>
+        <w:jc w:val="both"/>
+        <w:rPr>
+          <w:rFonts w:ascii="Times New Roman" w:hAnsi="Times New Roman" w:cs="Times New Roman"/>
+          <w:noProof/>
+          <w:sz w:val="24"/>
+          <w:szCs w:val="24"/>
+        </w:rPr>
+      </w:pPr>
+    </w:p>
+    <w:p>
+      <w:pPr>
+        <w:ind w:left="720" w:hanging="720"/>
+        <w:jc w:val="both"/>
+        <w:rPr>
+          <w:rFonts w:ascii="Times New Roman" w:hAnsi="Times New Roman" w:cs="Times New Roman"/>
+          <w:noProof/>
+          <w:sz w:val="24"/>
+          <w:szCs w:val="24"/>
+        </w:rPr>
+      </w:pPr>
+    </w:p>
+    <w:p>
+      <w:pPr>
+        <w:ind w:left="720" w:hanging="720"/>
+        <w:jc w:val="both"/>
+        <w:rPr>
+          <w:rFonts w:ascii="Times New Roman" w:hAnsi="Times New Roman" w:cs="Times New Roman"/>
+          <w:noProof/>
+          <w:sz w:val="24"/>
+          <w:szCs w:val="24"/>
+        </w:rPr>
+      </w:pPr>
+    </w:p>
+    <w:p>
+      <w:pPr>
+        <w:ind w:left="720" w:hanging="720"/>
+        <w:jc w:val="both"/>
+        <w:rPr>
+          <w:rFonts w:ascii="Times New Roman" w:hAnsi="Times New Roman" w:cs="Times New Roman"/>
+          <w:noProof/>
+          <w:sz w:val="24"/>
+          <w:szCs w:val="24"/>
+        </w:rPr>
+      </w:pPr>
+    </w:p>
+    <w:p>
+      <w:pPr>
+        <w:ind w:left="720" w:hanging="720"/>
+        <w:jc w:val="both"/>
+        <w:rPr>
+          <w:rFonts w:ascii="Times New Roman" w:hAnsi="Times New Roman" w:cs="Times New Roman"/>
+          <w:noProof/>
+          <w:sz w:val="24"/>
+          <w:szCs w:val="24"/>
+        </w:rPr>
+      </w:pPr>
+    </w:p>
+    <w:p>
+      <w:pPr>
+        <w:ind w:left="720" w:hanging="720"/>
+        <w:jc w:val="both"/>
+        <w:rPr>
+          <w:rFonts w:ascii="Times New Roman" w:hAnsi="Times New Roman" w:cs="Times New Roman"/>
+          <w:noProof/>
+          <w:sz w:val="24"/>
+          <w:szCs w:val="24"/>
+        </w:rPr>
+      </w:pPr>
+    </w:p>
+    <w:p>
+      <w:pPr>
+        <w:ind w:left="720" w:hanging="720"/>
+        <w:jc w:val="both"/>
+        <w:rPr>
+          <w:rFonts w:ascii="Times New Roman" w:hAnsi="Times New Roman" w:cs="Times New Roman"/>
+          <w:noProof/>
+          <w:sz w:val="24"/>
+          <w:szCs w:val="24"/>
+        </w:rPr>
+      </w:pPr>
+    </w:p>
+    <w:p>
+      <w:pPr>
+        <w:ind w:left="720" w:hanging="720"/>
+        <w:jc w:val="both"/>
+        <w:rPr>
+          <w:rFonts w:ascii="Times New Roman" w:hAnsi="Times New Roman" w:cs="Times New Roman"/>
+          <w:noProof/>
+          <w:sz w:val="24"/>
+          <w:szCs w:val="24"/>
+        </w:rPr>
+      </w:pPr>
+    </w:p>
+    <w:p>
+      <w:pPr>
+        <w:ind w:left="720" w:hanging="720"/>
+        <w:jc w:val="both"/>
+        <w:rPr>
+          <w:rFonts w:ascii="Times New Roman" w:hAnsi="Times New Roman" w:cs="Times New Roman"/>
+          <w:sz w:val="24"/>
+          <w:szCs w:val="24"/>
+        </w:rPr>
+      </w:pPr>
+    </w:p>
+    <w:p>
+      <w:pPr>
+        <w:ind w:left="720" w:hanging="720"/>
+        <w:jc w:val="both"/>
+        <w:rPr>
+          <w:rFonts w:ascii="Times New Roman" w:hAnsi="Times New Roman" w:cs="Times New Roman"/>
+          <w:sz w:val="24"/>
+          <w:szCs w:val="24"/>
+        </w:rPr>
+      </w:pPr>
+    </w:p>
+    <w:p>
+      <w:pPr>
+        <w:ind w:left="720" w:hanging="720"/>
+        <w:jc w:val="both"/>
+        <w:rPr>
+          <w:rFonts w:ascii="Times New Roman" w:hAnsi="Times New Roman" w:cs="Times New Roman"/>
+          <w:sz w:val="24"/>
+          <w:szCs w:val="24"/>
+        </w:rPr>
+      </w:pPr>
+    </w:p>
+    <w:p>
+      <w:pPr>
+        <w:ind w:left="720" w:hanging="720"/>
+        <w:jc w:val="both"/>
+        <w:rPr>
+          <w:rFonts w:ascii="Times New Roman" w:hAnsi="Times New Roman" w:cs="Times New Roman"/>
+          <w:sz w:val="24"/>
+          <w:szCs w:val="24"/>
+        </w:rPr>
+      </w:pPr>
+    </w:p>
+    <w:p>
+      <w:pPr>
+        <w:ind w:left="720" w:hanging="720"/>
+        <w:jc w:val="both"/>
+        <w:rPr>
+          <w:rFonts w:ascii="Times New Roman" w:hAnsi="Times New Roman" w:cs="Times New Roman"/>
+          <w:sz w:val="24"/>
+          <w:szCs w:val="24"/>
+        </w:rPr>
+      </w:pPr>
+    </w:p>
+    <w:p>
+      <w:pPr>
+        <w:ind w:left="720" w:hanging="720"/>
+        <w:jc w:val="both"/>
+        <w:rPr>
+          <w:rFonts w:ascii="Times New Roman" w:hAnsi="Times New Roman" w:cs="Times New Roman"/>
+          <w:sz w:val="24"/>
+          <w:szCs w:val="24"/>
+        </w:rPr>
+      </w:pPr>
+    </w:p>
+    <w:p>
+      <w:pPr>
+        <w:ind w:left="720" w:hanging="720"/>
+        <w:jc w:val="both"/>
+        <w:rPr>
+          <w:rFonts w:ascii="Times New Roman" w:hAnsi="Times New Roman" w:cs="Times New Roman"/>
+          <w:sz w:val="24"/>
+          <w:szCs w:val="24"/>
+        </w:rPr>
+      </w:pPr>
+    </w:p>
+    <w:p>
+      <w:pPr>
+        <w:ind w:left="720" w:hanging="720"/>
+        <w:jc w:val="both"/>
+        <w:rPr>
+          <w:rFonts w:ascii="Times New Roman" w:hAnsi="Times New Roman" w:cs="Times New Roman"/>
+          <w:sz w:val="24"/>
+          <w:szCs w:val="24"/>
+        </w:rPr>
+      </w:pPr>
+    </w:p>
+    <w:p>
+      <w:pPr>
+        <w:ind w:left="720" w:hanging="720"/>
+        <w:jc w:val="both"/>
+        <w:rPr>
+          <w:rFonts w:ascii="Times New Roman" w:hAnsi="Times New Roman" w:cs="Times New Roman"/>
+          <w:sz w:val="24"/>
+          <w:szCs w:val="24"/>
+        </w:rPr>
+      </w:pPr>
+    </w:p>
+    <w:p>
+      <w:pPr>
+        <w:ind w:left="720" w:hanging="720"/>
+        <w:jc w:val="both"/>
+        <w:rPr>
+          <w:rFonts w:ascii="Times New Roman" w:hAnsi="Times New Roman" w:cs="Times New Roman"/>
+          <w:noProof/>
+          <w:sz w:val="24"/>
+          <w:szCs w:val="24"/>
+        </w:rPr>
+      </w:pPr>
+    </w:p>
+    <w:p>
+      <w:pPr>
+        <w:ind w:left="720" w:hanging="720"/>
+        <w:jc w:val="both"/>
+        <w:rPr>
+          <w:rFonts w:ascii="Times New Roman" w:hAnsi="Times New Roman" w:cs="Times New Roman"/>
+          <w:noProof/>
+          <w:sz w:val="24"/>
+          <w:szCs w:val="24"/>
+        </w:rPr>
+      </w:pPr>
+    </w:p>
+    <w:p>
+      <w:pPr>
+        <w:ind w:left="720" w:hanging="720"/>
+        <w:jc w:val="both"/>
+        <w:rPr>
+          <w:rFonts w:ascii="Times New Roman" w:hAnsi="Times New Roman" w:cs="Times New Roman"/>
+          <w:noProof/>
+          <w:sz w:val="24"/>
+          <w:szCs w:val="24"/>
+        </w:rPr>
+      </w:pPr>
+    </w:p>
+    <w:p>
+      <w:pPr>
+        <w:ind w:left="720" w:hanging="720"/>
+        <w:jc w:val="both"/>
+        <w:rPr>
+          <w:rFonts w:ascii="Times New Roman" w:hAnsi="Times New Roman" w:cs="Times New Roman"/>
+          <w:noProof/>
+          <w:sz w:val="24"/>
+          <w:szCs w:val="24"/>
+        </w:rPr>
+      </w:pPr>
+    </w:p>
+    <w:p>
+      <w:pPr>
+        <w:ind w:left="720" w:hanging="720"/>
+        <w:jc w:val="both"/>
+        <w:rPr>
+          <w:rFonts w:ascii="Times New Roman" w:hAnsi="Times New Roman" w:cs="Times New Roman"/>
+          <w:noProof/>
+          <w:sz w:val="24"/>
+          <w:szCs w:val="24"/>
+        </w:rPr>
+      </w:pPr>
+      <w:r>
+        <w:rPr>
+          <w:rFonts w:ascii="Times New Roman" w:hAnsi="Times New Roman" w:cs="Times New Roman"/>
+          <w:noProof/>
+          <w:sz w:val="24"/>
+          <w:szCs w:val="24"/>
+        </w:rPr>
+        <w:drawing>
+          <wp:anchor distT="0" distB="0" distL="114300" distR="114300" simplePos="0" relativeHeight="251667456" behindDoc="1" locked="0" layoutInCell="1" allowOverlap="1" wp14:anchorId="54714502" wp14:editId="086CD927">
+            <wp:simplePos x="0" y="0"/>
+            <wp:positionH relativeFrom="margin">
+              <wp:align>right</wp:align>
+            </wp:positionH>
+            <wp:positionV relativeFrom="paragraph">
+              <wp:posOffset>7839</wp:posOffset>
+            </wp:positionV>
+            <wp:extent cx="5796280" cy="3895725"/>
+            <wp:effectExtent l="0" t="0" r="0" b="9525"/>
+            <wp:wrapSquare wrapText="bothSides"/>
+            <wp:docPr id="1587980059" name="Picture 7" descr="No description available."/>
+            <wp:cNvGraphicFramePr>
+              <a:graphicFrameLocks xmlns:a="http://schemas.openxmlformats.org/drawingml/2006/main" noChangeAspect="1"/>
+            </wp:cNvGraphicFramePr>
+            <a:graphic xmlns:a="http://schemas.openxmlformats.org/drawingml/2006/main">
+              <a:graphicData uri="http://schemas.openxmlformats.org/drawingml/2006/picture">
+                <pic:pic xmlns:pic="http://schemas.openxmlformats.org/drawingml/2006/picture">
+                  <pic:nvPicPr>
+                    <pic:cNvPr id="0" name="Picture 16" descr="No description available."/>
+                    <pic:cNvPicPr>
+                      <a:picLocks noChangeAspect="1" noChangeArrowheads="1"/>
+                    </pic:cNvPicPr>
+                  </pic:nvPicPr>
+                  <pic:blipFill>
+                    <a:blip r:embed="rId13" cstate="print">
+                      <a:extLst>
+                        <a:ext uri="{28A0092B-C50C-407E-A947-70E740481C1C}">
+                          <a14:useLocalDpi xmlns:a14="http://schemas.microsoft.com/office/drawing/2010/main" val="0"/>
+                        </a:ext>
+                      </a:extLst>
+                    </a:blip>
+                    <a:srcRect/>
+                    <a:stretch>
+                      <a:fillRect/>
+                    </a:stretch>
+                  </pic:blipFill>
+                  <pic:spPr bwMode="auto">
+                    <a:xfrm>
+                      <a:off x="0" y="0"/>
+                      <a:ext cx="5796280" cy="3895725"/>
+                    </a:xfrm>
+                    <a:prstGeom prst="rect">
+                      <a:avLst/>
+                    </a:prstGeom>
+                    <a:noFill/>
+                    <a:ln>
+                      <a:noFill/>
+                    </a:ln>
+                  </pic:spPr>
+                </pic:pic>
+              </a:graphicData>
+            </a:graphic>
+            <wp14:sizeRelH relativeFrom="page">
+              <wp14:pctWidth>0</wp14:pctWidth>
+            </wp14:sizeRelH>
+            <wp14:sizeRelV relativeFrom="page">
+              <wp14:pctHeight>0</wp14:pctHeight>
+            </wp14:sizeRelV>
+          </wp:anchor>
+        </w:drawing>
+      </w:r>
+    </w:p>
+    <w:p>
+      <w:pPr>
+        <w:ind w:left="720" w:hanging="720"/>
+        <w:jc w:val="both"/>
+        <w:rPr>
+          <w:rFonts w:ascii="Times New Roman" w:hAnsi="Times New Roman" w:cs="Times New Roman"/>
+          <w:noProof/>
+          <w:sz w:val="24"/>
+          <w:szCs w:val="24"/>
+        </w:rPr>
+      </w:pPr>
+    </w:p>
+    <w:p>
+      <w:pPr>
+        <w:ind w:left="720" w:hanging="720"/>
+        <w:jc w:val="both"/>
+        <w:rPr>
+          <w:rFonts w:ascii="Times New Roman" w:hAnsi="Times New Roman" w:cs="Times New Roman"/>
+          <w:noProof/>
+          <w:sz w:val="24"/>
+          <w:szCs w:val="24"/>
+        </w:rPr>
+      </w:pPr>
+    </w:p>
+    <w:p>
+      <w:pPr>
+        <w:ind w:left="720" w:hanging="720"/>
+        <w:jc w:val="both"/>
+        <w:rPr>
+          <w:rFonts w:ascii="Times New Roman" w:hAnsi="Times New Roman" w:cs="Times New Roman"/>
+          <w:noProof/>
+          <w:sz w:val="24"/>
+          <w:szCs w:val="24"/>
+        </w:rPr>
+      </w:pPr>
+    </w:p>
+    <w:p>
+      <w:pPr>
+        <w:ind w:left="720" w:hanging="720"/>
+        <w:jc w:val="both"/>
+        <w:rPr>
+          <w:rFonts w:ascii="Times New Roman" w:hAnsi="Times New Roman" w:cs="Times New Roman"/>
+          <w:noProof/>
+          <w:sz w:val="24"/>
+          <w:szCs w:val="24"/>
+        </w:rPr>
+      </w:pPr>
+    </w:p>
+    <w:p>
+      <w:pPr>
+        <w:ind w:left="720" w:hanging="720"/>
+        <w:jc w:val="both"/>
+        <w:rPr>
+          <w:rFonts w:ascii="Times New Roman" w:hAnsi="Times New Roman" w:cs="Times New Roman"/>
+          <w:noProof/>
+          <w:sz w:val="24"/>
+          <w:szCs w:val="24"/>
+        </w:rPr>
+      </w:pPr>
+    </w:p>
+    <w:p>
+      <w:pPr>
+        <w:ind w:left="720" w:hanging="720"/>
+        <w:jc w:val="both"/>
+        <w:rPr>
+          <w:rFonts w:ascii="Times New Roman" w:hAnsi="Times New Roman" w:cs="Times New Roman"/>
+          <w:noProof/>
+          <w:sz w:val="24"/>
+          <w:szCs w:val="24"/>
+        </w:rPr>
+      </w:pPr>
+    </w:p>
+    <w:p>
+      <w:pPr>
+        <w:ind w:left="720" w:hanging="720"/>
+        <w:jc w:val="both"/>
+        <w:rPr>
+          <w:rFonts w:ascii="Times New Roman" w:hAnsi="Times New Roman" w:cs="Times New Roman"/>
+          <w:noProof/>
+          <w:sz w:val="24"/>
+          <w:szCs w:val="24"/>
+        </w:rPr>
+      </w:pPr>
+    </w:p>
+    <w:p>
+      <w:pPr>
+        <w:ind w:left="720" w:hanging="720"/>
+        <w:jc w:val="both"/>
+        <w:rPr>
+          <w:rFonts w:ascii="Times New Roman" w:hAnsi="Times New Roman" w:cs="Times New Roman"/>
+          <w:noProof/>
+          <w:sz w:val="24"/>
+          <w:szCs w:val="24"/>
+        </w:rPr>
+      </w:pPr>
+    </w:p>
+    <w:p>
+      <w:pPr>
+        <w:ind w:left="720" w:hanging="720"/>
+        <w:jc w:val="both"/>
+        <w:rPr>
+          <w:rFonts w:ascii="Times New Roman" w:hAnsi="Times New Roman" w:cs="Times New Roman"/>
+          <w:noProof/>
+          <w:sz w:val="24"/>
+          <w:szCs w:val="24"/>
+        </w:rPr>
+      </w:pPr>
+    </w:p>
+    <w:p>
+      <w:pPr>
+        <w:ind w:left="720" w:hanging="720"/>
+        <w:jc w:val="both"/>
+        <w:rPr>
+          <w:rFonts w:ascii="Times New Roman" w:hAnsi="Times New Roman" w:cs="Times New Roman"/>
+          <w:noProof/>
+          <w:sz w:val="24"/>
+          <w:szCs w:val="24"/>
+        </w:rPr>
+      </w:pPr>
+    </w:p>
+    <w:p>
+      <w:pPr>
+        <w:ind w:left="720" w:hanging="720"/>
+        <w:jc w:val="both"/>
+        <w:rPr>
+          <w:rFonts w:ascii="Times New Roman" w:hAnsi="Times New Roman" w:cs="Times New Roman"/>
+          <w:noProof/>
+          <w:sz w:val="24"/>
+          <w:szCs w:val="24"/>
+        </w:rPr>
+      </w:pPr>
+    </w:p>
+    <w:p>
+      <w:pPr>
+        <w:ind w:left="720" w:hanging="720"/>
+        <w:jc w:val="both"/>
+        <w:rPr>
+          <w:rFonts w:ascii="Times New Roman" w:hAnsi="Times New Roman" w:cs="Times New Roman"/>
+          <w:noProof/>
+          <w:sz w:val="24"/>
+          <w:szCs w:val="24"/>
+        </w:rPr>
+      </w:pPr>
+    </w:p>
+    <w:p>
+      <w:pPr>
+        <w:ind w:left="720" w:hanging="720"/>
+        <w:jc w:val="both"/>
+        <w:rPr>
+          <w:rFonts w:ascii="Times New Roman" w:hAnsi="Times New Roman" w:cs="Times New Roman"/>
+          <w:noProof/>
+          <w:sz w:val="24"/>
+          <w:szCs w:val="24"/>
+        </w:rPr>
+      </w:pPr>
+    </w:p>
+    <w:p>
+      <w:pPr>
+        <w:ind w:left="720" w:hanging="720"/>
+        <w:jc w:val="both"/>
+        <w:rPr>
+          <w:rFonts w:ascii="Times New Roman" w:hAnsi="Times New Roman" w:cs="Times New Roman"/>
+          <w:noProof/>
+          <w:sz w:val="24"/>
+          <w:szCs w:val="24"/>
+        </w:rPr>
+      </w:pPr>
+    </w:p>
+    <w:p>
+      <w:pPr>
+        <w:ind w:left="720" w:hanging="720"/>
+        <w:jc w:val="both"/>
+        <w:rPr>
+          <w:rFonts w:ascii="Times New Roman" w:hAnsi="Times New Roman" w:cs="Times New Roman"/>
+          <w:sz w:val="24"/>
+          <w:szCs w:val="24"/>
+        </w:rPr>
+      </w:pPr>
+      <w:r>
+        <w:rPr>
+          <w:rFonts w:ascii="Times New Roman" w:hAnsi="Times New Roman" w:cs="Times New Roman"/>
+          <w:noProof/>
+          <w:sz w:val="24"/>
+          <w:szCs w:val="24"/>
+        </w:rPr>
+        <w:lastRenderedPageBreak/>
+        <w:drawing>
+          <wp:anchor distT="0" distB="0" distL="114300" distR="114300" simplePos="0" relativeHeight="251663360" behindDoc="1" locked="0" layoutInCell="1" allowOverlap="1" wp14:anchorId="7DB21ACE" wp14:editId="4F403150">
+            <wp:simplePos x="0" y="0"/>
+            <wp:positionH relativeFrom="margin">
+              <wp:align>center</wp:align>
+            </wp:positionH>
+            <wp:positionV relativeFrom="paragraph">
+              <wp:posOffset>228600</wp:posOffset>
+            </wp:positionV>
+            <wp:extent cx="5473700" cy="4000500"/>
+            <wp:effectExtent l="0" t="0" r="0" b="0"/>
+            <wp:wrapTight wrapText="bothSides">
+              <wp:wrapPolygon edited="0">
+                <wp:start x="0" y="0"/>
+                <wp:lineTo x="0" y="21497"/>
+                <wp:lineTo x="21500" y="21497"/>
+                <wp:lineTo x="21500" y="0"/>
+                <wp:lineTo x="0" y="0"/>
+              </wp:wrapPolygon>
+            </wp:wrapTight>
+            <wp:docPr id="1982638590" name="Picture 4" descr="No description available."/>
+            <wp:cNvGraphicFramePr>
+              <a:graphicFrameLocks xmlns:a="http://schemas.openxmlformats.org/drawingml/2006/main" noChangeAspect="1"/>
+            </wp:cNvGraphicFramePr>
+            <a:graphic xmlns:a="http://schemas.openxmlformats.org/drawingml/2006/main">
+              <a:graphicData uri="http://schemas.openxmlformats.org/drawingml/2006/picture">
+                <pic:pic xmlns:pic="http://schemas.openxmlformats.org/drawingml/2006/picture">
+                  <pic:nvPicPr>
+                    <pic:cNvPr id="0" name="Picture 7" descr="No description available."/>
+                    <pic:cNvPicPr>
+                      <a:picLocks noChangeAspect="1" noChangeArrowheads="1"/>
+                    </pic:cNvPicPr>
+                  </pic:nvPicPr>
+                  <pic:blipFill>
+                    <a:blip r:embed="rId14" cstate="print">
+                      <a:extLst>
+                        <a:ext uri="{28A0092B-C50C-407E-A947-70E740481C1C}">
+                          <a14:useLocalDpi xmlns:a14="http://schemas.microsoft.com/office/drawing/2010/main" val="0"/>
+                        </a:ext>
+                      </a:extLst>
+                    </a:blip>
+                    <a:srcRect/>
+                    <a:stretch>
+                      <a:fillRect/>
+                    </a:stretch>
+                  </pic:blipFill>
+                  <pic:spPr bwMode="auto">
+                    <a:xfrm>
+                      <a:off x="0" y="0"/>
+                      <a:ext cx="5473700" cy="4000500"/>
+                    </a:xfrm>
+                    <a:prstGeom prst="rect">
+                      <a:avLst/>
+                    </a:prstGeom>
+                    <a:noFill/>
+                    <a:ln>
+                      <a:noFill/>
+                    </a:ln>
+                  </pic:spPr>
+                </pic:pic>
+              </a:graphicData>
+            </a:graphic>
+            <wp14:sizeRelH relativeFrom="page">
+              <wp14:pctWidth>0</wp14:pctWidth>
+            </wp14:sizeRelH>
+            <wp14:sizeRelV relativeFrom="page">
+              <wp14:pctHeight>0</wp14:pctHeight>
+            </wp14:sizeRelV>
+          </wp:anchor>
+        </w:drawing>
+      </w:r>
     </w:p>
     <w:sectPr>
-      <w:headerReference w:type="even" r:id="rId10"/>
-      <w:headerReference w:type="default" r:id="rId11"/>
-      <w:footerReference w:type="even" r:id="rId12"/>
-      <w:footerReference w:type="default" r:id="rId13"/>
-      <w:headerReference w:type="first" r:id="rId14"/>
-      <w:footerReference w:type="first" r:id="rId15"/>
+      <w:headerReference w:type="even" r:id="rId15"/>
+      <w:headerReference w:type="default" r:id="rId16"/>
+      <w:footerReference w:type="even" r:id="rId17"/>
+      <w:footerReference w:type="default" r:id="rId18"/>
+      <w:headerReference w:type="first" r:id="rId19"/>
+      <w:footerReference w:type="first" r:id="rId20"/>
       <w:pgSz w:w="12242" w:h="18722" w:code="119"/>
       <w:pgMar w:top="1440" w:right="1262" w:bottom="1440" w:left="1170" w:header="288" w:footer="720" w:gutter="0"/>
       <w:cols w:space="708"/>
@@ -763,7 +4184,7 @@
 </file>
 
 <file path=word/endnotes.xml><?xml version="1.0" encoding="utf-8"?>
-<w:endnotes xmlns:wpc="http://schemas.microsoft.com/office/word/2010/wordprocessingCanvas" xmlns:cx="http://schemas.microsoft.com/office/drawing/2014/chartex" xmlns:cx1="http://schemas.microsoft.com/office/drawing/2015/9/8/chartex" xmlns:cx2="http://schemas.microsoft.com/office/drawing/2015/10/21/chartex" xmlns:cx3="http://schemas.microsoft.com/office/drawing/2016/5/9/chartex" xmlns:cx4="http://schemas.microsoft.com/office/drawing/2016/5/10/chartex" xmlns:cx5="http://schemas.microsoft.com/office/drawing/2016/5/11/chartex" xmlns:cx6="http://schemas.microsoft.com/office/drawing/2016/5/12/chartex" xmlns:cx7="http://schemas.microsoft.com/office/drawing/2016/5/13/chartex" xmlns:cx8="http://schemas.microsoft.com/office/drawing/2016/5/14/chartex" xmlns:mc="http://schemas.openxmlformats.org/markup-compatibility/2006" xmlns:aink="http://schemas.microsoft.com/office/drawing/2016/ink" xmlns:am3d="http://schemas.microsoft.com/office/drawing/2017/model3d" xmlns:o="urn:schemas-microsoft-com:office:office" xmlns:oel="http://schemas.microsoft.com/office/2019/extlst" xmlns:r="http://schemas.openxmlformats.org/officeDocument/2006/relationships" xmlns:m="http://schemas.openxmlformats.org/officeDocument/2006/math" xmlns:v="urn:schemas-microsoft-com:vml" xmlns:wp14="http://schemas.microsoft.com/office/word/2010/wordprocessingDrawing" xmlns:wp="http://schemas.openxmlformats.org/drawingml/2006/wordprocessingDrawing" xmlns:w10="urn:schemas-microsoft-com:office:word" xmlns:w="http://schemas.openxmlformats.org/wordprocessingml/2006/main" xmlns:w14="http://schemas.microsoft.com/office/word/2010/wordml" xmlns:w15="http://schemas.microsoft.com/office/word/2012/wordml" xmlns:w16cex="http://schemas.microsoft.com/office/word/2018/wordml/cex" xmlns:w16cid="http://schemas.microsoft.com/office/word/2016/wordml/cid" xmlns:w16="http://schemas.microsoft.com/office/word/2018/wordml" xmlns:w16du="http://schemas.microsoft.com/office/word/2023/wordml/word16du" xmlns:w16sdtdh="http://schemas.microsoft.com/office/word/2020/wordml/sdtdatahash" xmlns:w16se="http://schemas.microsoft.com/office/word/2015/wordml/symex" xmlns:wpg="http://schemas.microsoft.com/office/word/2010/wordprocessingGroup" xmlns:wpi="http://schemas.microsoft.com/office/word/2010/wordprocessingInk" xmlns:wne="http://schemas.microsoft.com/office/word/2006/wordml" xmlns:wps="http://schemas.microsoft.com/office/word/2010/wordprocessingShape" mc:Ignorable="w14 w15 w16se w16cid w16 w16cex w16sdtdh wp14">
+<w:endnotes xmlns:wpc="http://schemas.microsoft.com/office/word/2010/wordprocessingCanvas" xmlns:cx="http://schemas.microsoft.com/office/drawing/2014/chartex" xmlns:cx1="http://schemas.microsoft.com/office/drawing/2015/9/8/chartex" xmlns:cx2="http://schemas.microsoft.com/office/drawing/2015/10/21/chartex" xmlns:cx3="http://schemas.microsoft.com/office/drawing/2016/5/9/chartex" xmlns:cx4="http://schemas.microsoft.com/office/drawing/2016/5/10/chartex" xmlns:cx5="http://schemas.microsoft.com/office/drawing/2016/5/11/chartex" xmlns:cx6="http://schemas.microsoft.com/office/drawing/2016/5/12/chartex" xmlns:cx7="http://schemas.microsoft.com/office/drawing/2016/5/13/chartex" xmlns:cx8="http://schemas.microsoft.com/office/drawing/2016/5/14/chartex" xmlns:mc="http://schemas.openxmlformats.org/markup-compatibility/2006" xmlns:aink="http://schemas.microsoft.com/office/drawing/2016/ink" xmlns:am3d="http://schemas.microsoft.com/office/drawing/2017/model3d" xmlns:o="urn:schemas-microsoft-com:office:office" xmlns:oel="http://schemas.microsoft.com/office/2019/extlst" xmlns:r="http://schemas.openxmlformats.org/officeDocument/2006/relationships" xmlns:m="http://schemas.openxmlformats.org/officeDocument/2006/math" xmlns:v="urn:schemas-microsoft-com:vml" xmlns:wp14="http://schemas.microsoft.com/office/word/2010/wordprocessingDrawing" xmlns:wp="http://schemas.openxmlformats.org/drawingml/2006/wordprocessingDrawing" xmlns:w10="urn:schemas-microsoft-com:office:word" xmlns:w="http://schemas.openxmlformats.org/wordprocessingml/2006/main" xmlns:w14="http://schemas.microsoft.com/office/word/2010/wordml" xmlns:w15="http://schemas.microsoft.com/office/word/2012/wordml" xmlns:w16cex="http://schemas.microsoft.com/office/word/2018/wordml/cex" xmlns:w16cid="http://schemas.microsoft.com/office/word/2016/wordml/cid" xmlns:w16="http://schemas.microsoft.com/office/word/2018/wordml" xmlns:w16sdtdh="http://schemas.microsoft.com/office/word/2020/wordml/sdtdatahash" xmlns:w16se="http://schemas.microsoft.com/office/word/2015/wordml/symex" xmlns:wpg="http://schemas.microsoft.com/office/word/2010/wordprocessingGroup" xmlns:wpi="http://schemas.microsoft.com/office/word/2010/wordprocessingInk" xmlns:wne="http://schemas.microsoft.com/office/word/2006/wordml" xmlns:wps="http://schemas.microsoft.com/office/word/2010/wordprocessingShape" mc:Ignorable="w14 w15 w16se w16cid w16 w16cex w16sdtdh wp14">
   <w:endnote w:type="separator" w:id="-1">
     <w:p>
       <w:pPr>
@@ -788,7 +4209,7 @@
 </file>
 
 <file path=word/footer1.xml><?xml version="1.0" encoding="utf-8"?>
-<w:ftr xmlns:wpc="http://schemas.microsoft.com/office/word/2010/wordprocessingCanvas" xmlns:cx="http://schemas.microsoft.com/office/drawing/2014/chartex" xmlns:cx1="http://schemas.microsoft.com/office/drawing/2015/9/8/chartex" xmlns:cx2="http://schemas.microsoft.com/office/drawing/2015/10/21/chartex" xmlns:cx3="http://schemas.microsoft.com/office/drawing/2016/5/9/chartex" xmlns:cx4="http://schemas.microsoft.com/office/drawing/2016/5/10/chartex" xmlns:cx5="http://schemas.microsoft.com/office/drawing/2016/5/11/chartex" xmlns:cx6="http://schemas.microsoft.com/office/drawing/2016/5/12/chartex" xmlns:cx7="http://schemas.microsoft.com/office/drawing/2016/5/13/chartex" xmlns:cx8="http://schemas.microsoft.com/office/drawing/2016/5/14/chartex" xmlns:mc="http://schemas.openxmlformats.org/markup-compatibility/2006" xmlns:aink="http://schemas.microsoft.com/office/drawing/2016/ink" xmlns:am3d="http://schemas.microsoft.com/office/drawing/2017/model3d" xmlns:o="urn:schemas-microsoft-com:office:office" xmlns:oel="http://schemas.microsoft.com/office/2019/extlst" xmlns:r="http://schemas.openxmlformats.org/officeDocument/2006/relationships" xmlns:m="http://schemas.openxmlformats.org/officeDocument/2006/math" xmlns:v="urn:schemas-microsoft-com:vml" xmlns:wp14="http://schemas.microsoft.com/office/word/2010/wordprocessingDrawing" xmlns:wp="http://schemas.openxmlformats.org/drawingml/2006/wordprocessingDrawing" xmlns:w10="urn:schemas-microsoft-com:office:word" xmlns:w="http://schemas.openxmlformats.org/wordprocessingml/2006/main" xmlns:w14="http://schemas.microsoft.com/office/word/2010/wordml" xmlns:w15="http://schemas.microsoft.com/office/word/2012/wordml" xmlns:w16cex="http://schemas.microsoft.com/office/word/2018/wordml/cex" xmlns:w16cid="http://schemas.microsoft.com/office/word/2016/wordml/cid" xmlns:w16="http://schemas.microsoft.com/office/word/2018/wordml" xmlns:w16du="http://schemas.microsoft.com/office/word/2023/wordml/word16du" xmlns:w16sdtdh="http://schemas.microsoft.com/office/word/2020/wordml/sdtdatahash" xmlns:w16se="http://schemas.microsoft.com/office/word/2015/wordml/symex" xmlns:wpg="http://schemas.microsoft.com/office/word/2010/wordprocessingGroup" xmlns:wpi="http://schemas.microsoft.com/office/word/2010/wordprocessingInk" xmlns:wne="http://schemas.microsoft.com/office/word/2006/wordml" xmlns:wps="http://schemas.microsoft.com/office/word/2010/wordprocessingShape" mc:Ignorable="w14 w15 w16se w16cid w16 w16cex w16sdtdh wp14">
+<w:ftr xmlns:wpc="http://schemas.microsoft.com/office/word/2010/wordprocessingCanvas" xmlns:cx="http://schemas.microsoft.com/office/drawing/2014/chartex" xmlns:cx1="http://schemas.microsoft.com/office/drawing/2015/9/8/chartex" xmlns:cx2="http://schemas.microsoft.com/office/drawing/2015/10/21/chartex" xmlns:cx3="http://schemas.microsoft.com/office/drawing/2016/5/9/chartex" xmlns:cx4="http://schemas.microsoft.com/office/drawing/2016/5/10/chartex" xmlns:cx5="http://schemas.microsoft.com/office/drawing/2016/5/11/chartex" xmlns:cx6="http://schemas.microsoft.com/office/drawing/2016/5/12/chartex" xmlns:cx7="http://schemas.microsoft.com/office/drawing/2016/5/13/chartex" xmlns:cx8="http://schemas.microsoft.com/office/drawing/2016/5/14/chartex" xmlns:mc="http://schemas.openxmlformats.org/markup-compatibility/2006" xmlns:aink="http://schemas.microsoft.com/office/drawing/2016/ink" xmlns:am3d="http://schemas.microsoft.com/office/drawing/2017/model3d" xmlns:o="urn:schemas-microsoft-com:office:office" xmlns:oel="http://schemas.microsoft.com/office/2019/extlst" xmlns:r="http://schemas.openxmlformats.org/officeDocument/2006/relationships" xmlns:m="http://schemas.openxmlformats.org/officeDocument/2006/math" xmlns:v="urn:schemas-microsoft-com:vml" xmlns:wp14="http://schemas.microsoft.com/office/word/2010/wordprocessingDrawing" xmlns:wp="http://schemas.openxmlformats.org/drawingml/2006/wordprocessingDrawing" xmlns:w10="urn:schemas-microsoft-com:office:word" xmlns:w="http://schemas.openxmlformats.org/wordprocessingml/2006/main" xmlns:w14="http://schemas.microsoft.com/office/word/2010/wordml" xmlns:w15="http://schemas.microsoft.com/office/word/2012/wordml" xmlns:w16cex="http://schemas.microsoft.com/office/word/2018/wordml/cex" xmlns:w16cid="http://schemas.microsoft.com/office/word/2016/wordml/cid" xmlns:w16="http://schemas.microsoft.com/office/word/2018/wordml" xmlns:w16sdtdh="http://schemas.microsoft.com/office/word/2020/wordml/sdtdatahash" xmlns:w16se="http://schemas.microsoft.com/office/word/2015/wordml/symex" xmlns:wpg="http://schemas.microsoft.com/office/word/2010/wordprocessingGroup" xmlns:wpi="http://schemas.microsoft.com/office/word/2010/wordprocessingInk" xmlns:wne="http://schemas.microsoft.com/office/word/2006/wordml" xmlns:wps="http://schemas.microsoft.com/office/word/2010/wordprocessingShape" mc:Ignorable="w14 w15 w16se w16cid w16 w16cex w16sdtdh wp14">
   <w:p>
     <w:pPr>
       <w:pStyle w:val="Footer"/>
@@ -798,7 +4219,7 @@
 </file>
 
 <file path=word/footer2.xml><?xml version="1.0" encoding="utf-8"?>
-<w:ftr xmlns:wpc="http://schemas.microsoft.com/office/word/2010/wordprocessingCanvas" xmlns:cx="http://schemas.microsoft.com/office/drawing/2014/chartex" xmlns:cx1="http://schemas.microsoft.com/office/drawing/2015/9/8/chartex" xmlns:cx2="http://schemas.microsoft.com/office/drawing/2015/10/21/chartex" xmlns:cx3="http://schemas.microsoft.com/office/drawing/2016/5/9/chartex" xmlns:cx4="http://schemas.microsoft.com/office/drawing/2016/5/10/chartex" xmlns:cx5="http://schemas.microsoft.com/office/drawing/2016/5/11/chartex" xmlns:cx6="http://schemas.microsoft.com/office/drawing/2016/5/12/chartex" xmlns:cx7="http://schemas.microsoft.com/office/drawing/2016/5/13/chartex" xmlns:cx8="http://schemas.microsoft.com/office/drawing/2016/5/14/chartex" xmlns:mc="http://schemas.openxmlformats.org/markup-compatibility/2006" xmlns:aink="http://schemas.microsoft.com/office/drawing/2016/ink" xmlns:am3d="http://schemas.microsoft.com/office/drawing/2017/model3d" xmlns:o="urn:schemas-microsoft-com:office:office" xmlns:oel="http://schemas.microsoft.com/office/2019/extlst" xmlns:r="http://schemas.openxmlformats.org/officeDocument/2006/relationships" xmlns:m="http://schemas.openxmlformats.org/officeDocument/2006/math" xmlns:v="urn:schemas-microsoft-com:vml" xmlns:wp14="http://schemas.microsoft.com/office/word/2010/wordprocessingDrawing" xmlns:wp="http://schemas.openxmlformats.org/drawingml/2006/wordprocessingDrawing" xmlns:w10="urn:schemas-microsoft-com:office:word" xmlns:w="http://schemas.openxmlformats.org/wordprocessingml/2006/main" xmlns:w14="http://schemas.microsoft.com/office/word/2010/wordml" xmlns:w15="http://schemas.microsoft.com/office/word/2012/wordml" xmlns:w16cex="http://schemas.microsoft.com/office/word/2018/wordml/cex" xmlns:w16cid="http://schemas.microsoft.com/office/word/2016/wordml/cid" xmlns:w16="http://schemas.microsoft.com/office/word/2018/wordml" xmlns:w16du="http://schemas.microsoft.com/office/word/2023/wordml/word16du" xmlns:w16sdtdh="http://schemas.microsoft.com/office/word/2020/wordml/sdtdatahash" xmlns:w16se="http://schemas.microsoft.com/office/word/2015/wordml/symex" xmlns:wpg="http://schemas.microsoft.com/office/word/2010/wordprocessingGroup" xmlns:wpi="http://schemas.microsoft.com/office/word/2010/wordprocessingInk" xmlns:wne="http://schemas.microsoft.com/office/word/2006/wordml" xmlns:wps="http://schemas.microsoft.com/office/word/2010/wordprocessingShape" mc:Ignorable="w14 w15 w16se w16cid w16 w16cex w16sdtdh wp14">
+<w:ftr xmlns:wpc="http://schemas.microsoft.com/office/word/2010/wordprocessingCanvas" xmlns:cx="http://schemas.microsoft.com/office/drawing/2014/chartex" xmlns:cx1="http://schemas.microsoft.com/office/drawing/2015/9/8/chartex" xmlns:cx2="http://schemas.microsoft.com/office/drawing/2015/10/21/chartex" xmlns:cx3="http://schemas.microsoft.com/office/drawing/2016/5/9/chartex" xmlns:cx4="http://schemas.microsoft.com/office/drawing/2016/5/10/chartex" xmlns:cx5="http://schemas.microsoft.com/office/drawing/2016/5/11/chartex" xmlns:cx6="http://schemas.microsoft.com/office/drawing/2016/5/12/chartex" xmlns:cx7="http://schemas.microsoft.com/office/drawing/2016/5/13/chartex" xmlns:cx8="http://schemas.microsoft.com/office/drawing/2016/5/14/chartex" xmlns:mc="http://schemas.openxmlformats.org/markup-compatibility/2006" xmlns:aink="http://schemas.microsoft.com/office/drawing/2016/ink" xmlns:am3d="http://schemas.microsoft.com/office/drawing/2017/model3d" xmlns:o="urn:schemas-microsoft-com:office:office" xmlns:oel="http://schemas.microsoft.com/office/2019/extlst" xmlns:r="http://schemas.openxmlformats.org/officeDocument/2006/relationships" xmlns:m="http://schemas.openxmlformats.org/officeDocument/2006/math" xmlns:v="urn:schemas-microsoft-com:vml" xmlns:wp14="http://schemas.microsoft.com/office/word/2010/wordprocessingDrawing" xmlns:wp="http://schemas.openxmlformats.org/drawingml/2006/wordprocessingDrawing" xmlns:w10="urn:schemas-microsoft-com:office:word" xmlns:w="http://schemas.openxmlformats.org/wordprocessingml/2006/main" xmlns:w14="http://schemas.microsoft.com/office/word/2010/wordml" xmlns:w15="http://schemas.microsoft.com/office/word/2012/wordml" xmlns:w16cex="http://schemas.microsoft.com/office/word/2018/wordml/cex" xmlns:w16cid="http://schemas.microsoft.com/office/word/2016/wordml/cid" xmlns:w16="http://schemas.microsoft.com/office/word/2018/wordml" xmlns:w16sdtdh="http://schemas.microsoft.com/office/word/2020/wordml/sdtdatahash" xmlns:w16se="http://schemas.microsoft.com/office/word/2015/wordml/symex" xmlns:wpg="http://schemas.microsoft.com/office/word/2010/wordprocessingGroup" xmlns:wpi="http://schemas.microsoft.com/office/word/2010/wordprocessingInk" xmlns:wne="http://schemas.microsoft.com/office/word/2006/wordml" xmlns:wps="http://schemas.microsoft.com/office/word/2010/wordprocessingShape" mc:Ignorable="w14 w15 w16se w16cid w16 w16cex w16sdtdh wp14">
   <w:tbl>
     <w:tblPr>
       <w:tblStyle w:val="TableGrid"/>
@@ -918,7 +4339,7 @@
 </file>
 
 <file path=word/footer3.xml><?xml version="1.0" encoding="utf-8"?>
-<w:ftr xmlns:wpc="http://schemas.microsoft.com/office/word/2010/wordprocessingCanvas" xmlns:cx="http://schemas.microsoft.com/office/drawing/2014/chartex" xmlns:cx1="http://schemas.microsoft.com/office/drawing/2015/9/8/chartex" xmlns:cx2="http://schemas.microsoft.com/office/drawing/2015/10/21/chartex" xmlns:cx3="http://schemas.microsoft.com/office/drawing/2016/5/9/chartex" xmlns:cx4="http://schemas.microsoft.com/office/drawing/2016/5/10/chartex" xmlns:cx5="http://schemas.microsoft.com/office/drawing/2016/5/11/chartex" xmlns:cx6="http://schemas.microsoft.com/office/drawing/2016/5/12/chartex" xmlns:cx7="http://schemas.microsoft.com/office/drawing/2016/5/13/chartex" xmlns:cx8="http://schemas.microsoft.com/office/drawing/2016/5/14/chartex" xmlns:mc="http://schemas.openxmlformats.org/markup-compatibility/2006" xmlns:aink="http://schemas.microsoft.com/office/drawing/2016/ink" xmlns:am3d="http://schemas.microsoft.com/office/drawing/2017/model3d" xmlns:o="urn:schemas-microsoft-com:office:office" xmlns:oel="http://schemas.microsoft.com/office/2019/extlst" xmlns:r="http://schemas.openxmlformats.org/officeDocument/2006/relationships" xmlns:m="http://schemas.openxmlformats.org/officeDocument/2006/math" xmlns:v="urn:schemas-microsoft-com:vml" xmlns:wp14="http://schemas.microsoft.com/office/word/2010/wordprocessingDrawing" xmlns:wp="http://schemas.openxmlformats.org/drawingml/2006/wordprocessingDrawing" xmlns:w10="urn:schemas-microsoft-com:office:word" xmlns:w="http://schemas.openxmlformats.org/wordprocessingml/2006/main" xmlns:w14="http://schemas.microsoft.com/office/word/2010/wordml" xmlns:w15="http://schemas.microsoft.com/office/word/2012/wordml" xmlns:w16cex="http://schemas.microsoft.com/office/word/2018/wordml/cex" xmlns:w16cid="http://schemas.microsoft.com/office/word/2016/wordml/cid" xmlns:w16="http://schemas.microsoft.com/office/word/2018/wordml" xmlns:w16du="http://schemas.microsoft.com/office/word/2023/wordml/word16du" xmlns:w16sdtdh="http://schemas.microsoft.com/office/word/2020/wordml/sdtdatahash" xmlns:w16se="http://schemas.microsoft.com/office/word/2015/wordml/symex" xmlns:wpg="http://schemas.microsoft.com/office/word/2010/wordprocessingGroup" xmlns:wpi="http://schemas.microsoft.com/office/word/2010/wordprocessingInk" xmlns:wne="http://schemas.microsoft.com/office/word/2006/wordml" xmlns:wps="http://schemas.microsoft.com/office/word/2010/wordprocessingShape" mc:Ignorable="w14 w15 w16se w16cid w16 w16cex w16sdtdh wp14">
+<w:ftr xmlns:wpc="http://schemas.microsoft.com/office/word/2010/wordprocessingCanvas" xmlns:cx="http://schemas.microsoft.com/office/drawing/2014/chartex" xmlns:cx1="http://schemas.microsoft.com/office/drawing/2015/9/8/chartex" xmlns:cx2="http://schemas.microsoft.com/office/drawing/2015/10/21/chartex" xmlns:cx3="http://schemas.microsoft.com/office/drawing/2016/5/9/chartex" xmlns:cx4="http://schemas.microsoft.com/office/drawing/2016/5/10/chartex" xmlns:cx5="http://schemas.microsoft.com/office/drawing/2016/5/11/chartex" xmlns:cx6="http://schemas.microsoft.com/office/drawing/2016/5/12/chartex" xmlns:cx7="http://schemas.microsoft.com/office/drawing/2016/5/13/chartex" xmlns:cx8="http://schemas.microsoft.com/office/drawing/2016/5/14/chartex" xmlns:mc="http://schemas.openxmlformats.org/markup-compatibility/2006" xmlns:aink="http://schemas.microsoft.com/office/drawing/2016/ink" xmlns:am3d="http://schemas.microsoft.com/office/drawing/2017/model3d" xmlns:o="urn:schemas-microsoft-com:office:office" xmlns:oel="http://schemas.microsoft.com/office/2019/extlst" xmlns:r="http://schemas.openxmlformats.org/officeDocument/2006/relationships" xmlns:m="http://schemas.openxmlformats.org/officeDocument/2006/math" xmlns:v="urn:schemas-microsoft-com:vml" xmlns:wp14="http://schemas.microsoft.com/office/word/2010/wordprocessingDrawing" xmlns:wp="http://schemas.openxmlformats.org/drawingml/2006/wordprocessingDrawing" xmlns:w10="urn:schemas-microsoft-com:office:word" xmlns:w="http://schemas.openxmlformats.org/wordprocessingml/2006/main" xmlns:w14="http://schemas.microsoft.com/office/word/2010/wordml" xmlns:w15="http://schemas.microsoft.com/office/word/2012/wordml" xmlns:w16cex="http://schemas.microsoft.com/office/word/2018/wordml/cex" xmlns:w16cid="http://schemas.microsoft.com/office/word/2016/wordml/cid" xmlns:w16="http://schemas.microsoft.com/office/word/2018/wordml" xmlns:w16sdtdh="http://schemas.microsoft.com/office/word/2020/wordml/sdtdatahash" xmlns:w16se="http://schemas.microsoft.com/office/word/2015/wordml/symex" xmlns:wpg="http://schemas.microsoft.com/office/word/2010/wordprocessingGroup" xmlns:wpi="http://schemas.microsoft.com/office/word/2010/wordprocessingInk" xmlns:wne="http://schemas.microsoft.com/office/word/2006/wordml" xmlns:wps="http://schemas.microsoft.com/office/word/2010/wordprocessingShape" mc:Ignorable="w14 w15 w16se w16cid w16 w16cex w16sdtdh wp14">
   <w:p>
     <w:pPr>
       <w:pStyle w:val="Footer"/>
@@ -928,7 +4349,7 @@
 </file>
 
 <file path=word/footnotes.xml><?xml version="1.0" encoding="utf-8"?>
-<w:footnotes xmlns:wpc="http://schemas.microsoft.com/office/word/2010/wordprocessingCanvas" xmlns:cx="http://schemas.microsoft.com/office/drawing/2014/chartex" xmlns:cx1="http://schemas.microsoft.com/office/drawing/2015/9/8/chartex" xmlns:cx2="http://schemas.microsoft.com/office/drawing/2015/10/21/chartex" xmlns:cx3="http://schemas.microsoft.com/office/drawing/2016/5/9/chartex" xmlns:cx4="http://schemas.microsoft.com/office/drawing/2016/5/10/chartex" xmlns:cx5="http://schemas.microsoft.com/office/drawing/2016/5/11/chartex" xmlns:cx6="http://schemas.microsoft.com/office/drawing/2016/5/12/chartex" xmlns:cx7="http://schemas.microsoft.com/office/drawing/2016/5/13/chartex" xmlns:cx8="http://schemas.microsoft.com/office/drawing/2016/5/14/chartex" xmlns:mc="http://schemas.openxmlformats.org/markup-compatibility/2006" xmlns:aink="http://schemas.microsoft.com/office/drawing/2016/ink" xmlns:am3d="http://schemas.microsoft.com/office/drawing/2017/model3d" xmlns:o="urn:schemas-microsoft-com:office:office" xmlns:oel="http://schemas.microsoft.com/office/2019/extlst" xmlns:r="http://schemas.openxmlformats.org/officeDocument/2006/relationships" xmlns:m="http://schemas.openxmlformats.org/officeDocument/2006/math" xmlns:v="urn:schemas-microsoft-com:vml" xmlns:wp14="http://schemas.microsoft.com/office/word/2010/wordprocessingDrawing" xmlns:wp="http://schemas.openxmlformats.org/drawingml/2006/wordprocessingDrawing" xmlns:w10="urn:schemas-microsoft-com:office:word" xmlns:w="http://schemas.openxmlformats.org/wordprocessingml/2006/main" xmlns:w14="http://schemas.microsoft.com/office/word/2010/wordml" xmlns:w15="http://schemas.microsoft.com/office/word/2012/wordml" xmlns:w16cex="http://schemas.microsoft.com/office/word/2018/wordml/cex" xmlns:w16cid="http://schemas.microsoft.com/office/word/2016/wordml/cid" xmlns:w16="http://schemas.microsoft.com/office/word/2018/wordml" xmlns:w16du="http://schemas.microsoft.com/office/word/2023/wordml/word16du" xmlns:w16sdtdh="http://schemas.microsoft.com/office/word/2020/wordml/sdtdatahash" xmlns:w16se="http://schemas.microsoft.com/office/word/2015/wordml/symex" xmlns:wpg="http://schemas.microsoft.com/office/word/2010/wordprocessingGroup" xmlns:wpi="http://schemas.microsoft.com/office/word/2010/wordprocessingInk" xmlns:wne="http://schemas.microsoft.com/office/word/2006/wordml" xmlns:wps="http://schemas.microsoft.com/office/word/2010/wordprocessingShape" mc:Ignorable="w14 w15 w16se w16cid w16 w16cex w16sdtdh wp14">
+<w:footnotes xmlns:wpc="http://schemas.microsoft.com/office/word/2010/wordprocessingCanvas" xmlns:cx="http://schemas.microsoft.com/office/drawing/2014/chartex" xmlns:cx1="http://schemas.microsoft.com/office/drawing/2015/9/8/chartex" xmlns:cx2="http://schemas.microsoft.com/office/drawing/2015/10/21/chartex" xmlns:cx3="http://schemas.microsoft.com/office/drawing/2016/5/9/chartex" xmlns:cx4="http://schemas.microsoft.com/office/drawing/2016/5/10/chartex" xmlns:cx5="http://schemas.microsoft.com/office/drawing/2016/5/11/chartex" xmlns:cx6="http://schemas.microsoft.com/office/drawing/2016/5/12/chartex" xmlns:cx7="http://schemas.microsoft.com/office/drawing/2016/5/13/chartex" xmlns:cx8="http://schemas.microsoft.com/office/drawing/2016/5/14/chartex" xmlns:mc="http://schemas.openxmlformats.org/markup-compatibility/2006" xmlns:aink="http://schemas.microsoft.com/office/drawing/2016/ink" xmlns:am3d="http://schemas.microsoft.com/office/drawing/2017/model3d" xmlns:o="urn:schemas-microsoft-com:office:office" xmlns:oel="http://schemas.microsoft.com/office/2019/extlst" xmlns:r="http://schemas.openxmlformats.org/officeDocument/2006/relationships" xmlns:m="http://schemas.openxmlformats.org/officeDocument/2006/math" xmlns:v="urn:schemas-microsoft-com:vml" xmlns:wp14="http://schemas.microsoft.com/office/word/2010/wordprocessingDrawing" xmlns:wp="http://schemas.openxmlformats.org/drawingml/2006/wordprocessingDrawing" xmlns:w10="urn:schemas-microsoft-com:office:word" xmlns:w="http://schemas.openxmlformats.org/wordprocessingml/2006/main" xmlns:w14="http://schemas.microsoft.com/office/word/2010/wordml" xmlns:w15="http://schemas.microsoft.com/office/word/2012/wordml" xmlns:w16cex="http://schemas.microsoft.com/office/word/2018/wordml/cex" xmlns:w16cid="http://schemas.microsoft.com/office/word/2016/wordml/cid" xmlns:w16="http://schemas.microsoft.com/office/word/2018/wordml" xmlns:w16sdtdh="http://schemas.microsoft.com/office/word/2020/wordml/sdtdatahash" xmlns:w16se="http://schemas.microsoft.com/office/word/2015/wordml/symex" xmlns:wpg="http://schemas.microsoft.com/office/word/2010/wordprocessingGroup" xmlns:wpi="http://schemas.microsoft.com/office/word/2010/wordprocessingInk" xmlns:wne="http://schemas.microsoft.com/office/word/2006/wordml" xmlns:wps="http://schemas.microsoft.com/office/word/2010/wordprocessingShape" mc:Ignorable="w14 w15 w16se w16cid w16 w16cex w16sdtdh wp14">
   <w:footnote w:type="separator" w:id="-1">
     <w:p>
       <w:pPr>
@@ -953,7 +4374,7 @@
 </file>
 
 <file path=word/header1.xml><?xml version="1.0" encoding="utf-8"?>
-<w:hdr xmlns:wpc="http://schemas.microsoft.com/office/word/2010/wordprocessingCanvas" xmlns:cx="http://schemas.microsoft.com/office/drawing/2014/chartex" xmlns:cx1="http://schemas.microsoft.com/office/drawing/2015/9/8/chartex" xmlns:cx2="http://schemas.microsoft.com/office/drawing/2015/10/21/chartex" xmlns:cx3="http://schemas.microsoft.com/office/drawing/2016/5/9/chartex" xmlns:cx4="http://schemas.microsoft.com/office/drawing/2016/5/10/chartex" xmlns:cx5="http://schemas.microsoft.com/office/drawing/2016/5/11/chartex" xmlns:cx6="http://schemas.microsoft.com/office/drawing/2016/5/12/chartex" xmlns:cx7="http://schemas.microsoft.com/office/drawing/2016/5/13/chartex" xmlns:cx8="http://schemas.microsoft.com/office/drawing/2016/5/14/chartex" xmlns:mc="http://schemas.openxmlformats.org/markup-compatibility/2006" xmlns:aink="http://schemas.microsoft.com/office/drawing/2016/ink" xmlns:am3d="http://schemas.microsoft.com/office/drawing/2017/model3d" xmlns:o="urn:schemas-microsoft-com:office:office" xmlns:oel="http://schemas.microsoft.com/office/2019/extlst" xmlns:r="http://schemas.openxmlformats.org/officeDocument/2006/relationships" xmlns:m="http://schemas.openxmlformats.org/officeDocument/2006/math" xmlns:v="urn:schemas-microsoft-com:vml" xmlns:wp14="http://schemas.microsoft.com/office/word/2010/wordprocessingDrawing" xmlns:wp="http://schemas.openxmlformats.org/drawingml/2006/wordprocessingDrawing" xmlns:w10="urn:schemas-microsoft-com:office:word" xmlns:w="http://schemas.openxmlformats.org/wordprocessingml/2006/main" xmlns:w14="http://schemas.microsoft.com/office/word/2010/wordml" xmlns:w15="http://schemas.microsoft.com/office/word/2012/wordml" xmlns:w16cex="http://schemas.microsoft.com/office/word/2018/wordml/cex" xmlns:w16cid="http://schemas.microsoft.com/office/word/2016/wordml/cid" xmlns:w16="http://schemas.microsoft.com/office/word/2018/wordml" xmlns:w16du="http://schemas.microsoft.com/office/word/2023/wordml/word16du" xmlns:w16sdtdh="http://schemas.microsoft.com/office/word/2020/wordml/sdtdatahash" xmlns:w16se="http://schemas.microsoft.com/office/word/2015/wordml/symex" xmlns:wpg="http://schemas.microsoft.com/office/word/2010/wordprocessingGroup" xmlns:wpi="http://schemas.microsoft.com/office/word/2010/wordprocessingInk" xmlns:wne="http://schemas.microsoft.com/office/word/2006/wordml" xmlns:wps="http://schemas.microsoft.com/office/word/2010/wordprocessingShape" mc:Ignorable="w14 w15 w16se w16cid w16 w16cex w16sdtdh wp14">
+<w:hdr xmlns:wpc="http://schemas.microsoft.com/office/word/2010/wordprocessingCanvas" xmlns:cx="http://schemas.microsoft.com/office/drawing/2014/chartex" xmlns:cx1="http://schemas.microsoft.com/office/drawing/2015/9/8/chartex" xmlns:cx2="http://schemas.microsoft.com/office/drawing/2015/10/21/chartex" xmlns:cx3="http://schemas.microsoft.com/office/drawing/2016/5/9/chartex" xmlns:cx4="http://schemas.microsoft.com/office/drawing/2016/5/10/chartex" xmlns:cx5="http://schemas.microsoft.com/office/drawing/2016/5/11/chartex" xmlns:cx6="http://schemas.microsoft.com/office/drawing/2016/5/12/chartex" xmlns:cx7="http://schemas.microsoft.com/office/drawing/2016/5/13/chartex" xmlns:cx8="http://schemas.microsoft.com/office/drawing/2016/5/14/chartex" xmlns:mc="http://schemas.openxmlformats.org/markup-compatibility/2006" xmlns:aink="http://schemas.microsoft.com/office/drawing/2016/ink" xmlns:am3d="http://schemas.microsoft.com/office/drawing/2017/model3d" xmlns:o="urn:schemas-microsoft-com:office:office" xmlns:oel="http://schemas.microsoft.com/office/2019/extlst" xmlns:r="http://schemas.openxmlformats.org/officeDocument/2006/relationships" xmlns:m="http://schemas.openxmlformats.org/officeDocument/2006/math" xmlns:v="urn:schemas-microsoft-com:vml" xmlns:wp14="http://schemas.microsoft.com/office/word/2010/wordprocessingDrawing" xmlns:wp="http://schemas.openxmlformats.org/drawingml/2006/wordprocessingDrawing" xmlns:w10="urn:schemas-microsoft-com:office:word" xmlns:w="http://schemas.openxmlformats.org/wordprocessingml/2006/main" xmlns:w14="http://schemas.microsoft.com/office/word/2010/wordml" xmlns:w15="http://schemas.microsoft.com/office/word/2012/wordml" xmlns:w16cex="http://schemas.microsoft.com/office/word/2018/wordml/cex" xmlns:w16cid="http://schemas.microsoft.com/office/word/2016/wordml/cid" xmlns:w16="http://schemas.microsoft.com/office/word/2018/wordml" xmlns:w16sdtdh="http://schemas.microsoft.com/office/word/2020/wordml/sdtdatahash" xmlns:w16se="http://schemas.microsoft.com/office/word/2015/wordml/symex" xmlns:wpg="http://schemas.microsoft.com/office/word/2010/wordprocessingGroup" xmlns:wpi="http://schemas.microsoft.com/office/word/2010/wordprocessingInk" xmlns:wne="http://schemas.microsoft.com/office/word/2006/wordml" xmlns:wps="http://schemas.microsoft.com/office/word/2010/wordprocessingShape" mc:Ignorable="w14 w15 w16se w16cid w16 w16cex w16sdtdh wp14">
   <w:p>
     <w:pPr>
       <w:pStyle w:val="Header"/>
@@ -963,7 +4384,7 @@
 </file>
 
 <file path=word/header2.xml><?xml version="1.0" encoding="utf-8"?>
-<w:hdr xmlns:wpc="http://schemas.microsoft.com/office/word/2010/wordprocessingCanvas" xmlns:cx="http://schemas.microsoft.com/office/drawing/2014/chartex" xmlns:cx1="http://schemas.microsoft.com/office/drawing/2015/9/8/chartex" xmlns:cx2="http://schemas.microsoft.com/office/drawing/2015/10/21/chartex" xmlns:cx3="http://schemas.microsoft.com/office/drawing/2016/5/9/chartex" xmlns:cx4="http://schemas.microsoft.com/office/drawing/2016/5/10/chartex" xmlns:cx5="http://schemas.microsoft.com/office/drawing/2016/5/11/chartex" xmlns:cx6="http://schemas.microsoft.com/office/drawing/2016/5/12/chartex" xmlns:cx7="http://schemas.microsoft.com/office/drawing/2016/5/13/chartex" xmlns:cx8="http://schemas.microsoft.com/office/drawing/2016/5/14/chartex" xmlns:mc="http://schemas.openxmlformats.org/markup-compatibility/2006" xmlns:aink="http://schemas.microsoft.com/office/drawing/2016/ink" xmlns:am3d="http://schemas.microsoft.com/office/drawing/2017/model3d" xmlns:o="urn:schemas-microsoft-com:office:office" xmlns:oel="http://schemas.microsoft.com/office/2019/extlst" xmlns:r="http://schemas.openxmlformats.org/officeDocument/2006/relationships" xmlns:m="http://schemas.openxmlformats.org/officeDocument/2006/math" xmlns:v="urn:schemas-microsoft-com:vml" xmlns:wp14="http://schemas.microsoft.com/office/word/2010/wordprocessingDrawing" xmlns:wp="http://schemas.openxmlformats.org/drawingml/2006/wordprocessingDrawing" xmlns:w10="urn:schemas-microsoft-com:office:word" xmlns:w="http://schemas.openxmlformats.org/wordprocessingml/2006/main" xmlns:w14="http://schemas.microsoft.com/office/word/2010/wordml" xmlns:w15="http://schemas.microsoft.com/office/word/2012/wordml" xmlns:w16cex="http://schemas.microsoft.com/office/word/2018/wordml/cex" xmlns:w16cid="http://schemas.microsoft.com/office/word/2016/wordml/cid" xmlns:w16="http://schemas.microsoft.com/office/word/2018/wordml" xmlns:w16du="http://schemas.microsoft.com/office/word/2023/wordml/word16du" xmlns:w16sdtdh="http://schemas.microsoft.com/office/word/2020/wordml/sdtdatahash" xmlns:w16se="http://schemas.microsoft.com/office/word/2015/wordml/symex" xmlns:wpg="http://schemas.microsoft.com/office/word/2010/wordprocessingGroup" xmlns:wpi="http://schemas.microsoft.com/office/word/2010/wordprocessingInk" xmlns:wne="http://schemas.microsoft.com/office/word/2006/wordml" xmlns:wps="http://schemas.microsoft.com/office/word/2010/wordprocessingShape" mc:Ignorable="w14 w15 w16se w16cid w16 w16cex w16sdtdh wp14">
+<w:hdr xmlns:wpc="http://schemas.microsoft.com/office/word/2010/wordprocessingCanvas" xmlns:cx="http://schemas.microsoft.com/office/drawing/2014/chartex" xmlns:cx1="http://schemas.microsoft.com/office/drawing/2015/9/8/chartex" xmlns:cx2="http://schemas.microsoft.com/office/drawing/2015/10/21/chartex" xmlns:cx3="http://schemas.microsoft.com/office/drawing/2016/5/9/chartex" xmlns:cx4="http://schemas.microsoft.com/office/drawing/2016/5/10/chartex" xmlns:cx5="http://schemas.microsoft.com/office/drawing/2016/5/11/chartex" xmlns:cx6="http://schemas.microsoft.com/office/drawing/2016/5/12/chartex" xmlns:cx7="http://schemas.microsoft.com/office/drawing/2016/5/13/chartex" xmlns:cx8="http://schemas.microsoft.com/office/drawing/2016/5/14/chartex" xmlns:mc="http://schemas.openxmlformats.org/markup-compatibility/2006" xmlns:aink="http://schemas.microsoft.com/office/drawing/2016/ink" xmlns:am3d="http://schemas.microsoft.com/office/drawing/2017/model3d" xmlns:o="urn:schemas-microsoft-com:office:office" xmlns:oel="http://schemas.microsoft.com/office/2019/extlst" xmlns:r="http://schemas.openxmlformats.org/officeDocument/2006/relationships" xmlns:m="http://schemas.openxmlformats.org/officeDocument/2006/math" xmlns:v="urn:schemas-microsoft-com:vml" xmlns:wp14="http://schemas.microsoft.com/office/word/2010/wordprocessingDrawing" xmlns:wp="http://schemas.openxmlformats.org/drawingml/2006/wordprocessingDrawing" xmlns:w10="urn:schemas-microsoft-com:office:word" xmlns:w="http://schemas.openxmlformats.org/wordprocessingml/2006/main" xmlns:w14="http://schemas.microsoft.com/office/word/2010/wordml" xmlns:w15="http://schemas.microsoft.com/office/word/2012/wordml" xmlns:w16cex="http://schemas.microsoft.com/office/word/2018/wordml/cex" xmlns:w16cid="http://schemas.microsoft.com/office/word/2016/wordml/cid" xmlns:w16="http://schemas.microsoft.com/office/word/2018/wordml" xmlns:w16sdtdh="http://schemas.microsoft.com/office/word/2020/wordml/sdtdatahash" xmlns:w16se="http://schemas.microsoft.com/office/word/2015/wordml/symex" xmlns:wpg="http://schemas.microsoft.com/office/word/2010/wordprocessingGroup" xmlns:wpi="http://schemas.microsoft.com/office/word/2010/wordprocessingInk" xmlns:wne="http://schemas.microsoft.com/office/word/2006/wordml" xmlns:wps="http://schemas.microsoft.com/office/word/2010/wordprocessingShape" mc:Ignorable="w14 w15 w16se w16cid w16 w16cex w16sdtdh wp14">
   <w:p>
     <w:pPr>
       <w:pStyle w:val="Header"/>
@@ -1848,7 +5269,7 @@
 </file>
 
 <file path=word/header3.xml><?xml version="1.0" encoding="utf-8"?>
-<w:hdr xmlns:wpc="http://schemas.microsoft.com/office/word/2010/wordprocessingCanvas" xmlns:cx="http://schemas.microsoft.com/office/drawing/2014/chartex" xmlns:cx1="http://schemas.microsoft.com/office/drawing/2015/9/8/chartex" xmlns:cx2="http://schemas.microsoft.com/office/drawing/2015/10/21/chartex" xmlns:cx3="http://schemas.microsoft.com/office/drawing/2016/5/9/chartex" xmlns:cx4="http://schemas.microsoft.com/office/drawing/2016/5/10/chartex" xmlns:cx5="http://schemas.microsoft.com/office/drawing/2016/5/11/chartex" xmlns:cx6="http://schemas.microsoft.com/office/drawing/2016/5/12/chartex" xmlns:cx7="http://schemas.microsoft.com/office/drawing/2016/5/13/chartex" xmlns:cx8="http://schemas.microsoft.com/office/drawing/2016/5/14/chartex" xmlns:mc="http://schemas.openxmlformats.org/markup-compatibility/2006" xmlns:aink="http://schemas.microsoft.com/office/drawing/2016/ink" xmlns:am3d="http://schemas.microsoft.com/office/drawing/2017/model3d" xmlns:o="urn:schemas-microsoft-com:office:office" xmlns:oel="http://schemas.microsoft.com/office/2019/extlst" xmlns:r="http://schemas.openxmlformats.org/officeDocument/2006/relationships" xmlns:m="http://schemas.openxmlformats.org/officeDocument/2006/math" xmlns:v="urn:schemas-microsoft-com:vml" xmlns:wp14="http://schemas.microsoft.com/office/word/2010/wordprocessingDrawing" xmlns:wp="http://schemas.openxmlformats.org/drawingml/2006/wordprocessingDrawing" xmlns:w10="urn:schemas-microsoft-com:office:word" xmlns:w="http://schemas.openxmlformats.org/wordprocessingml/2006/main" xmlns:w14="http://schemas.microsoft.com/office/word/2010/wordml" xmlns:w15="http://schemas.microsoft.com/office/word/2012/wordml" xmlns:w16cex="http://schemas.microsoft.com/office/word/2018/wordml/cex" xmlns:w16cid="http://schemas.microsoft.com/office/word/2016/wordml/cid" xmlns:w16="http://schemas.microsoft.com/office/word/2018/wordml" xmlns:w16du="http://schemas.microsoft.com/office/word/2023/wordml/word16du" xmlns:w16sdtdh="http://schemas.microsoft.com/office/word/2020/wordml/sdtdatahash" xmlns:w16se="http://schemas.microsoft.com/office/word/2015/wordml/symex" xmlns:wpg="http://schemas.microsoft.com/office/word/2010/wordprocessingGroup" xmlns:wpi="http://schemas.microsoft.com/office/word/2010/wordprocessingInk" xmlns:wne="http://schemas.microsoft.com/office/word/2006/wordml" xmlns:wps="http://schemas.microsoft.com/office/word/2010/wordprocessingShape" mc:Ignorable="w14 w15 w16se w16cid w16 w16cex w16sdtdh wp14">
+<w:hdr xmlns:wpc="http://schemas.microsoft.com/office/word/2010/wordprocessingCanvas" xmlns:cx="http://schemas.microsoft.com/office/drawing/2014/chartex" xmlns:cx1="http://schemas.microsoft.com/office/drawing/2015/9/8/chartex" xmlns:cx2="http://schemas.microsoft.com/office/drawing/2015/10/21/chartex" xmlns:cx3="http://schemas.microsoft.com/office/drawing/2016/5/9/chartex" xmlns:cx4="http://schemas.microsoft.com/office/drawing/2016/5/10/chartex" xmlns:cx5="http://schemas.microsoft.com/office/drawing/2016/5/11/chartex" xmlns:cx6="http://schemas.microsoft.com/office/drawing/2016/5/12/chartex" xmlns:cx7="http://schemas.microsoft.com/office/drawing/2016/5/13/chartex" xmlns:cx8="http://schemas.microsoft.com/office/drawing/2016/5/14/chartex" xmlns:mc="http://schemas.openxmlformats.org/markup-compatibility/2006" xmlns:aink="http://schemas.microsoft.com/office/drawing/2016/ink" xmlns:am3d="http://schemas.microsoft.com/office/drawing/2017/model3d" xmlns:o="urn:schemas-microsoft-com:office:office" xmlns:oel="http://schemas.microsoft.com/office/2019/extlst" xmlns:r="http://schemas.openxmlformats.org/officeDocument/2006/relationships" xmlns:m="http://schemas.openxmlformats.org/officeDocument/2006/math" xmlns:v="urn:schemas-microsoft-com:vml" xmlns:wp14="http://schemas.microsoft.com/office/word/2010/wordprocessingDrawing" xmlns:wp="http://schemas.openxmlformats.org/drawingml/2006/wordprocessingDrawing" xmlns:w10="urn:schemas-microsoft-com:office:word" xmlns:w="http://schemas.openxmlformats.org/wordprocessingml/2006/main" xmlns:w14="http://schemas.microsoft.com/office/word/2010/wordml" xmlns:w15="http://schemas.microsoft.com/office/word/2012/wordml" xmlns:w16cex="http://schemas.microsoft.com/office/word/2018/wordml/cex" xmlns:w16cid="http://schemas.microsoft.com/office/word/2016/wordml/cid" xmlns:w16="http://schemas.microsoft.com/office/word/2018/wordml" xmlns:w16sdtdh="http://schemas.microsoft.com/office/word/2020/wordml/sdtdatahash" xmlns:w16se="http://schemas.microsoft.com/office/word/2015/wordml/symex" xmlns:wpg="http://schemas.microsoft.com/office/word/2010/wordprocessingGroup" xmlns:wpi="http://schemas.microsoft.com/office/word/2010/wordprocessingInk" xmlns:wne="http://schemas.microsoft.com/office/word/2006/wordml" xmlns:wps="http://schemas.microsoft.com/office/word/2010/wordprocessingShape" mc:Ignorable="w14 w15 w16se w16cid w16 w16cex w16sdtdh wp14">
   <w:p>
     <w:pPr>
       <w:pStyle w:val="Header"/>
@@ -1858,7 +5279,7 @@
 </file>
 
 <file path=word/numbering.xml><?xml version="1.0" encoding="utf-8"?>
-<w:numbering xmlns:wpc="http://schemas.microsoft.com/office/word/2010/wordprocessingCanvas" xmlns:cx="http://schemas.microsoft.com/office/drawing/2014/chartex" xmlns:cx1="http://schemas.microsoft.com/office/drawing/2015/9/8/chartex" xmlns:cx2="http://schemas.microsoft.com/office/drawing/2015/10/21/chartex" xmlns:cx3="http://schemas.microsoft.com/office/drawing/2016/5/9/chartex" xmlns:cx4="http://schemas.microsoft.com/office/drawing/2016/5/10/chartex" xmlns:cx5="http://schemas.microsoft.com/office/drawing/2016/5/11/chartex" xmlns:cx6="http://schemas.microsoft.com/office/drawing/2016/5/12/chartex" xmlns:cx7="http://schemas.microsoft.com/office/drawing/2016/5/13/chartex" xmlns:cx8="http://schemas.microsoft.com/office/drawing/2016/5/14/chartex" xmlns:mc="http://schemas.openxmlformats.org/markup-compatibility/2006" xmlns:aink="http://schemas.microsoft.com/office/drawing/2016/ink" xmlns:am3d="http://schemas.microsoft.com/office/drawing/2017/model3d" xmlns:o="urn:schemas-microsoft-com:office:office" xmlns:oel="http://schemas.microsoft.com/office/2019/extlst" xmlns:r="http://schemas.openxmlformats.org/officeDocument/2006/relationships" xmlns:m="http://schemas.openxmlformats.org/officeDocument/2006/math" xmlns:v="urn:schemas-microsoft-com:vml" xmlns:wp14="http://schemas.microsoft.com/office/word/2010/wordprocessingDrawing" xmlns:wp="http://schemas.openxmlformats.org/drawingml/2006/wordprocessingDrawing" xmlns:w10="urn:schemas-microsoft-com:office:word" xmlns:w="http://schemas.openxmlformats.org/wordprocessingml/2006/main" xmlns:w14="http://schemas.microsoft.com/office/word/2010/wordml" xmlns:w15="http://schemas.microsoft.com/office/word/2012/wordml" xmlns:w16cex="http://schemas.microsoft.com/office/word/2018/wordml/cex" xmlns:w16cid="http://schemas.microsoft.com/office/word/2016/wordml/cid" xmlns:w16="http://schemas.microsoft.com/office/word/2018/wordml" xmlns:w16du="http://schemas.microsoft.com/office/word/2023/wordml/word16du" xmlns:w16sdtdh="http://schemas.microsoft.com/office/word/2020/wordml/sdtdatahash" xmlns:w16se="http://schemas.microsoft.com/office/word/2015/wordml/symex" xmlns:wpg="http://schemas.microsoft.com/office/word/2010/wordprocessingGroup" xmlns:wpi="http://schemas.microsoft.com/office/word/2010/wordprocessingInk" xmlns:wne="http://schemas.microsoft.com/office/word/2006/wordml" xmlns:wps="http://schemas.microsoft.com/office/word/2010/wordprocessingShape" mc:Ignorable="w14 w15 w16se w16cid w16 w16cex w16sdtdh wp14">
+<w:numbering xmlns:wpc="http://schemas.microsoft.com/office/word/2010/wordprocessingCanvas" xmlns:cx="http://schemas.microsoft.com/office/drawing/2014/chartex" xmlns:cx1="http://schemas.microsoft.com/office/drawing/2015/9/8/chartex" xmlns:cx2="http://schemas.microsoft.com/office/drawing/2015/10/21/chartex" xmlns:cx3="http://schemas.microsoft.com/office/drawing/2016/5/9/chartex" xmlns:cx4="http://schemas.microsoft.com/office/drawing/2016/5/10/chartex" xmlns:cx5="http://schemas.microsoft.com/office/drawing/2016/5/11/chartex" xmlns:cx6="http://schemas.microsoft.com/office/drawing/2016/5/12/chartex" xmlns:cx7="http://schemas.microsoft.com/office/drawing/2016/5/13/chartex" xmlns:cx8="http://schemas.microsoft.com/office/drawing/2016/5/14/chartex" xmlns:mc="http://schemas.openxmlformats.org/markup-compatibility/2006" xmlns:aink="http://schemas.microsoft.com/office/drawing/2016/ink" xmlns:am3d="http://schemas.microsoft.com/office/drawing/2017/model3d" xmlns:o="urn:schemas-microsoft-com:office:office" xmlns:oel="http://schemas.microsoft.com/office/2019/extlst" xmlns:r="http://schemas.openxmlformats.org/officeDocument/2006/relationships" xmlns:m="http://schemas.openxmlformats.org/officeDocument/2006/math" xmlns:v="urn:schemas-microsoft-com:vml" xmlns:wp14="http://schemas.microsoft.com/office/word/2010/wordprocessingDrawing" xmlns:wp="http://schemas.openxmlformats.org/drawingml/2006/wordprocessingDrawing" xmlns:w10="urn:schemas-microsoft-com:office:word" xmlns:w="http://schemas.openxmlformats.org/wordprocessingml/2006/main" xmlns:w14="http://schemas.microsoft.com/office/word/2010/wordml" xmlns:w15="http://schemas.microsoft.com/office/word/2012/wordml" xmlns:w16cex="http://schemas.microsoft.com/office/word/2018/wordml/cex" xmlns:w16cid="http://schemas.microsoft.com/office/word/2016/wordml/cid" xmlns:w16="http://schemas.microsoft.com/office/word/2018/wordml" xmlns:w16sdtdh="http://schemas.microsoft.com/office/word/2020/wordml/sdtdatahash" xmlns:w16se="http://schemas.microsoft.com/office/word/2015/wordml/symex" xmlns:wpg="http://schemas.microsoft.com/office/word/2010/wordprocessingGroup" xmlns:wpi="http://schemas.microsoft.com/office/word/2010/wordprocessingInk" xmlns:wne="http://schemas.microsoft.com/office/word/2006/wordml" xmlns:wps="http://schemas.microsoft.com/office/word/2010/wordprocessingShape" mc:Ignorable="w14 w15 w16se w16cid w16 w16cex w16sdtdh wp14">
   <w:abstractNum w:abstractNumId="0" w15:restartNumberingAfterBreak="0">
     <w:nsid w:val="19F630A7"/>
     <w:multiLevelType w:val="hybridMultilevel"/>
@@ -2426,6 +5847,95 @@
     </w:lvl>
   </w:abstractNum>
   <w:abstractNum w:abstractNumId="6" w15:restartNumberingAfterBreak="0">
+    <w:nsid w:val="4DEA4E89"/>
+    <w:multiLevelType w:val="hybridMultilevel"/>
+    <w:tmpl w:val="689A630C"/>
+    <w:lvl w:ilvl="0" w:tplc="C4A20788">
+      <w:start w:val="1"/>
+      <w:numFmt w:val="upperRoman"/>
+      <w:lvlText w:val="%1."/>
+      <w:lvlJc w:val="left"/>
+      <w:pPr>
+        <w:ind w:left="1080" w:hanging="720"/>
+      </w:pPr>
+      <w:rPr>
+        <w:rFonts w:hint="default"/>
+      </w:rPr>
+    </w:lvl>
+    <w:lvl w:ilvl="1" w:tplc="34090019">
+      <w:start w:val="1"/>
+      <w:numFmt w:val="lowerLetter"/>
+      <w:lvlText w:val="%2."/>
+      <w:lvlJc w:val="left"/>
+      <w:pPr>
+        <w:ind w:left="1440" w:hanging="360"/>
+      </w:pPr>
+    </w:lvl>
+    <w:lvl w:ilvl="2" w:tplc="3409001B" w:tentative="1">
+      <w:start w:val="1"/>
+      <w:numFmt w:val="lowerRoman"/>
+      <w:lvlText w:val="%3."/>
+      <w:lvlJc w:val="right"/>
+      <w:pPr>
+        <w:ind w:left="2160" w:hanging="180"/>
+      </w:pPr>
+    </w:lvl>
+    <w:lvl w:ilvl="3" w:tplc="3409000F" w:tentative="1">
+      <w:start w:val="1"/>
+      <w:numFmt w:val="decimal"/>
+      <w:lvlText w:val="%4."/>
+      <w:lvlJc w:val="left"/>
+      <w:pPr>
+        <w:ind w:left="2880" w:hanging="360"/>
+      </w:pPr>
+    </w:lvl>
+    <w:lvl w:ilvl="4" w:tplc="34090019" w:tentative="1">
+      <w:start w:val="1"/>
+      <w:numFmt w:val="lowerLetter"/>
+      <w:lvlText w:val="%5."/>
+      <w:lvlJc w:val="left"/>
+      <w:pPr>
+        <w:ind w:left="3600" w:hanging="360"/>
+      </w:pPr>
+    </w:lvl>
+    <w:lvl w:ilvl="5" w:tplc="3409001B" w:tentative="1">
+      <w:start w:val="1"/>
+      <w:numFmt w:val="lowerRoman"/>
+      <w:lvlText w:val="%6."/>
+      <w:lvlJc w:val="right"/>
+      <w:pPr>
+        <w:ind w:left="4320" w:hanging="180"/>
+      </w:pPr>
+    </w:lvl>
+    <w:lvl w:ilvl="6" w:tplc="3409000F" w:tentative="1">
+      <w:start w:val="1"/>
+      <w:numFmt w:val="decimal"/>
+      <w:lvlText w:val="%7."/>
+      <w:lvlJc w:val="left"/>
+      <w:pPr>
+        <w:ind w:left="5040" w:hanging="360"/>
+      </w:pPr>
+    </w:lvl>
+    <w:lvl w:ilvl="7" w:tplc="34090019" w:tentative="1">
+      <w:start w:val="1"/>
+      <w:numFmt w:val="lowerLetter"/>
+      <w:lvlText w:val="%8."/>
+      <w:lvlJc w:val="left"/>
+      <w:pPr>
+        <w:ind w:left="5760" w:hanging="360"/>
+      </w:pPr>
+    </w:lvl>
+    <w:lvl w:ilvl="8" w:tplc="3409001B" w:tentative="1">
+      <w:start w:val="1"/>
+      <w:numFmt w:val="lowerRoman"/>
+      <w:lvlText w:val="%9."/>
+      <w:lvlJc w:val="right"/>
+      <w:pPr>
+        <w:ind w:left="6480" w:hanging="180"/>
+      </w:pPr>
+    </w:lvl>
+  </w:abstractNum>
+  <w:abstractNum w:abstractNumId="7" w15:restartNumberingAfterBreak="0">
     <w:nsid w:val="775B23F2"/>
     <w:multiLevelType w:val="hybridMultilevel"/>
     <w:tmpl w:val="F9D2916A"/>
@@ -2538,7 +6048,7 @@
       </w:rPr>
     </w:lvl>
   </w:abstractNum>
-  <w:abstractNum w:abstractNumId="7" w15:restartNumberingAfterBreak="0">
+  <w:abstractNum w:abstractNumId="8" w15:restartNumberingAfterBreak="0">
     <w:nsid w:val="7CAD4689"/>
     <w:multiLevelType w:val="hybridMultilevel"/>
     <w:tmpl w:val="EB20BA56"/>
@@ -2638,7 +6148,7 @@
       </w:pPr>
     </w:lvl>
   </w:abstractNum>
-  <w:abstractNum w:abstractNumId="8" w15:restartNumberingAfterBreak="0">
+  <w:abstractNum w:abstractNumId="9" w15:restartNumberingAfterBreak="0">
     <w:nsid w:val="7E2400B4"/>
     <w:multiLevelType w:val="hybridMultilevel"/>
     <w:tmpl w:val="41B2AFA4"/>
@@ -2728,7 +6238,7 @@
     </w:lvl>
   </w:abstractNum>
   <w:num w:numId="1" w16cid:durableId="220796777">
-    <w:abstractNumId w:val="6"/>
+    <w:abstractNumId w:val="7"/>
   </w:num>
   <w:num w:numId="2" w16cid:durableId="952323402">
     <w:abstractNumId w:val="2"/>
@@ -2737,13 +6247,13 @@
     <w:abstractNumId w:val="4"/>
   </w:num>
   <w:num w:numId="4" w16cid:durableId="1832332320">
-    <w:abstractNumId w:val="8"/>
+    <w:abstractNumId w:val="9"/>
   </w:num>
   <w:num w:numId="5" w16cid:durableId="1203859693">
     <w:abstractNumId w:val="1"/>
   </w:num>
   <w:num w:numId="6" w16cid:durableId="2075661583">
-    <w:abstractNumId w:val="7"/>
+    <w:abstractNumId w:val="8"/>
   </w:num>
   <w:num w:numId="7" w16cid:durableId="414404300">
     <w:abstractNumId w:val="3"/>
@@ -2753,6 +6263,9 @@
   </w:num>
   <w:num w:numId="9" w16cid:durableId="1219587120">
     <w:abstractNumId w:val="5"/>
+  </w:num>
+  <w:num w:numId="10" w16cid:durableId="1564830892">
+    <w:abstractNumId w:val="6"/>
   </w:num>
 </w:numbering>
 </file>
@@ -3155,7 +6668,7 @@
   <w:style w:type="paragraph" w:default="1" w:styleId="Normal">
     <w:name w:val="Normal"/>
     <w:qFormat/>
-    <w:rsid w:val="002C4266"/>
+    <w:rsid w:val="00995B2D"/>
     <w:rPr>
       <w:rFonts w:eastAsiaTheme="minorEastAsia"/>
       <w:lang w:val="en-US"/>
@@ -3634,17 +7147,6 @@
 </file>
 
 <file path=customXml/item1.xml><?xml version="1.0" encoding="utf-8"?>
-<p:properties xmlns:p="http://schemas.microsoft.com/office/2006/metadata/properties" xmlns:xsi="http://www.w3.org/2001/XMLSchema-instance" xmlns:pc="http://schemas.microsoft.com/office/infopath/2007/PartnerControls">
-  <documentManagement>
-    <lcf76f155ced4ddcb4097134ff3c332f xmlns="0fdbb6a2-a4d9-41f4-b904-1d62c2453fa8">
-      <Terms xmlns="http://schemas.microsoft.com/office/infopath/2007/PartnerControls"/>
-    </lcf76f155ced4ddcb4097134ff3c332f>
-    <TaxCatchAll xmlns="dd5e7c8c-22d8-4593-af3e-558629db85df" xsi:nil="true"/>
-  </documentManagement>
-</p:properties>
-</file>
-
-<file path=customXml/item2.xml><?xml version="1.0" encoding="utf-8"?>
 <ct:contentTypeSchema xmlns:ct="http://schemas.microsoft.com/office/2006/metadata/contentType" xmlns:ma="http://schemas.microsoft.com/office/2006/metadata/properties/metaAttributes" ct:_="" ma:_="" ma:contentTypeName="Document" ma:contentTypeID="0x0101009C80C5C5D9F35241B4EF4F155C89CDD0" ma:contentTypeVersion="10" ma:contentTypeDescription="Create a new document." ma:contentTypeScope="" ma:versionID="c2359ba90a1b3873ee69d0fdba521d58">
   <xsd:schema xmlns:xsd="http://www.w3.org/2001/XMLSchema" xmlns:xs="http://www.w3.org/2001/XMLSchema" xmlns:p="http://schemas.microsoft.com/office/2006/metadata/properties" xmlns:ns2="0fdbb6a2-a4d9-41f4-b904-1d62c2453fa8" xmlns:ns3="dd5e7c8c-22d8-4593-af3e-558629db85df" targetNamespace="http://schemas.microsoft.com/office/2006/metadata/properties" ma:root="true" ma:fieldsID="a200348d4686a8eaf965ed5c60ab1c13" ns2:_="" ns3:_="">
     <xsd:import namespace="0fdbb6a2-a4d9-41f4-b904-1d62c2453fa8"/>
@@ -3833,7 +7335,7 @@
 </ct:contentTypeSchema>
 </file>
 
-<file path=customXml/item3.xml><?xml version="1.0" encoding="utf-8"?>
+<file path=customXml/item2.xml><?xml version="1.0" encoding="utf-8"?>
 <?mso-contentType ?>
 <FormTemplates xmlns="http://schemas.microsoft.com/sharepoint/v3/contenttype/forms">
   <Display>DocumentLibraryForm</Display>
@@ -3842,18 +7344,18 @@
 </FormTemplates>
 </file>
 
-<file path=customXml/itemProps1.xml><?xml version="1.0" encoding="utf-8"?>
-<ds:datastoreItem xmlns:ds="http://schemas.openxmlformats.org/officeDocument/2006/customXml" ds:itemID="{57ABB4F6-A976-4CBB-B9DD-2079A1AC4A60}">
-  <ds:schemaRefs>
-    <ds:schemaRef ds:uri="http://schemas.microsoft.com/office/2006/metadata/properties"/>
-    <ds:schemaRef ds:uri="http://schemas.microsoft.com/office/infopath/2007/PartnerControls"/>
-    <ds:schemaRef ds:uri="0fdbb6a2-a4d9-41f4-b904-1d62c2453fa8"/>
-    <ds:schemaRef ds:uri="dd5e7c8c-22d8-4593-af3e-558629db85df"/>
-  </ds:schemaRefs>
-</ds:datastoreItem>
+<file path=customXml/item3.xml><?xml version="1.0" encoding="utf-8"?>
+<p:properties xmlns:p="http://schemas.microsoft.com/office/2006/metadata/properties" xmlns:xsi="http://www.w3.org/2001/XMLSchema-instance" xmlns:pc="http://schemas.microsoft.com/office/infopath/2007/PartnerControls">
+  <documentManagement>
+    <lcf76f155ced4ddcb4097134ff3c332f xmlns="0fdbb6a2-a4d9-41f4-b904-1d62c2453fa8">
+      <Terms xmlns="http://schemas.microsoft.com/office/infopath/2007/PartnerControls"/>
+    </lcf76f155ced4ddcb4097134ff3c332f>
+    <TaxCatchAll xmlns="dd5e7c8c-22d8-4593-af3e-558629db85df" xsi:nil="true"/>
+  </documentManagement>
+</p:properties>
 </file>
 
-<file path=customXml/itemProps2.xml><?xml version="1.0" encoding="utf-8"?>
+<file path=customXml/itemProps1.xml><?xml version="1.0" encoding="utf-8"?>
 <ds:datastoreItem xmlns:ds="http://schemas.openxmlformats.org/officeDocument/2006/customXml" ds:itemID="{32FA8E40-DCD2-4A7B-A369-85B02A5D74BC}">
   <ds:schemaRefs>
     <ds:schemaRef ds:uri="http://schemas.microsoft.com/office/2006/metadata/contentType"/>
@@ -3872,10 +7374,21 @@
 </ds:datastoreItem>
 </file>
 
-<file path=customXml/itemProps3.xml><?xml version="1.0" encoding="utf-8"?>
+<file path=customXml/itemProps2.xml><?xml version="1.0" encoding="utf-8"?>
 <ds:datastoreItem xmlns:ds="http://schemas.openxmlformats.org/officeDocument/2006/customXml" ds:itemID="{8C5A3A63-B5BF-4921-9A78-382F4F33A73B}">
   <ds:schemaRefs>
     <ds:schemaRef ds:uri="http://schemas.microsoft.com/sharepoint/v3/contenttype/forms"/>
   </ds:schemaRefs>
 </ds:datastoreItem>
+</file>
+
+<file path=customXml/itemProps3.xml><?xml version="1.0" encoding="utf-8"?>
+<ds:datastoreItem xmlns:ds="http://schemas.openxmlformats.org/officeDocument/2006/customXml" ds:itemID="{57ABB4F6-A976-4CBB-B9DD-2079A1AC4A60}">
+  <ds:schemaRefs>
+    <ds:schemaRef ds:uri="http://schemas.microsoft.com/office/2006/metadata/properties"/>
+    <ds:schemaRef ds:uri="http://schemas.microsoft.com/office/infopath/2007/PartnerControls"/>
+    <ds:schemaRef ds:uri="0fdbb6a2-a4d9-41f4-b904-1d62c2453fa8"/>
+    <ds:schemaRef ds:uri="dd5e7c8c-22d8-4593-af3e-558629db85df"/>
+  </ds:schemaRefs>
+</ds:datastoreItem>
 </file>
</xml_diff>